<commit_message>
Cleaned up graph script
</commit_message>
<xml_diff>
--- a/Post-Flight Scripts/HELEN_Data_Report.docx
+++ b/Post-Flight Scripts/HELEN_Data_Report.docx
@@ -1,5 +1,3045 @@
 
-<file path=word/document.xml>
+<file path=word/document.xml><?xml version="1.0" encoding="utf-8"?>
+<w:document xmlns:aink="http://schemas.microsoft.com/office/drawing/2016/ink" xmlns:am3d="http://schemas.microsoft.com/office/drawing/2017/model3d" xmlns:cx="http://schemas.microsoft.com/office/drawing/2014/chartex" xmlns:cx1="http://schemas.microsoft.com/office/drawing/2015/9/8/chartex" xmlns:cx2="http://schemas.microsoft.com/office/drawing/2015/10/21/chartex" xmlns:cx3="http://schemas.microsoft.com/office/drawing/2016/5/9/chartex" xmlns:cx4="http://schemas.microsoft.com/office/drawing/2016/5/10/chartex" xmlns:cx5="http://schemas.microsoft.com/office/drawing/2016/5/11/chartex" xmlns:cx6="http://schemas.microsoft.com/office/drawing/2016/5/12/chartex" xmlns:cx7="http://schemas.microsoft.com/office/drawing/2016/5/13/chartex" xmlns:cx8="http://schemas.microsoft.com/office/drawing/2016/5/14/chartex" xmlns:m="http://schemas.openxmlformats.org/officeDocument/2006/math" xmlns:mc="http://schemas.openxmlformats.org/markup-compatibility/2006" xmlns:o="urn:schemas-microsoft-com:office:office" xmlns:r="http://schemas.openxmlformats.org/officeDocument/2006/relationships" xmlns:v="urn:schemas-microsoft-com:vml" xmlns:w="http://schemas.openxmlformats.org/wordprocessingml/2006/main" xmlns:w10="urn:schemas-microsoft-com:office:word" xmlns:w14="http://schemas.microsoft.com/office/word/2010/wordml" xmlns:w15="http://schemas.microsoft.com/office/word/2012/wordml" xmlns:w16="http://schemas.microsoft.com/office/word/2018/wordml" xmlns:w16cex="http://schemas.microsoft.com/office/word/2018/wordml/cex" xmlns:w16cid="http://schemas.microsoft.com/office/word/2016/wordml/cid" xmlns:w16sdtdh="http://schemas.microsoft.com/office/word/2020/wordml/sdtdatahash" xmlns:w16se="http://schemas.microsoft.com/office/word/2015/wordml/symex" xmlns:wne="http://schemas.microsoft.com/office/word/2006/wordml" xmlns:wp="http://schemas.openxmlformats.org/drawingml/2006/wordprocessingDrawing" xmlns:wp14="http://schemas.microsoft.com/office/word/2010/wordprocessingDrawing" xmlns:wpc="http://schemas.microsoft.com/office/word/2010/wordprocessingCanvas" xmlns:wpg="http://schemas.microsoft.com/office/word/2010/wordprocessingGroup" xmlns:wpi="http://schemas.microsoft.com/office/word/2010/wordprocessingInk" xmlns:wps="http://schemas.microsoft.com/office/word/2010/wordprocessingShape" mc:Ignorable="w14 w15 w16se w16cid w16 w16cex w16sdtdh wp14">
+  <w:body>
+    <w:p>
+      <w:r>
+        <w:t>The University of Alabama in Huntsville Space Hardware Club</w:t>
+      </w:r>
+    </w:p>
+    <w:p>
+      <w:pPr>
+        <w:pStyle w:val="Title"/>
+      </w:pPr>
+      <w:bookmarkStart w:colFirst="0" w:colLast="0" w:id="0" w:name="_heading=h.gjdgxs"/>
+      <w:bookmarkEnd w:id="0"/>
+      <w:r>
+        <w:t>HELEN Data Report</w:t>
+      </w:r>
+      <w:bookmarkStart w:colFirst="0" w:colLast="0" w:id="1" w:name="_heading=h.30j0zll"/>
+      <w:bookmarkEnd w:id="1"/>
+    </w:p>
+    <w:p/>
+    <w:p>
+      <w:bookmarkStart w:colFirst="0" w:colLast="0" w:id="2" w:name="_heading=h.1fob9te"/>
+      <w:bookmarkEnd w:id="2"/>
+      <w:r>
+        <w:rPr>
+          <w:noProof/>
+        </w:rPr>
+        <w:drawing>
+          <wp:inline distB="114300" distL="114300" distR="114300" distT="114300" wp14:anchorId="5320D047" wp14:editId="2CE30624">
+            <wp:extent cx="4495800" cy="4127500"/>
+            <wp:effectExtent b="0" l="0" r="0" t="0"/>
+            <wp:docPr descr="Icon&#10;&#10;Description automatically generated" id="19" name="image1.png"/>
+            <wp:cNvGraphicFramePr/>
+            <a:graphic xmlns:a="http://schemas.openxmlformats.org/drawingml/2006/main">
+              <a:graphicData uri="http://schemas.openxmlformats.org/drawingml/2006/picture">
+                <pic:pic xmlns:pic="http://schemas.openxmlformats.org/drawingml/2006/picture">
+                  <pic:nvPicPr>
+                    <pic:cNvPr descr="Icon&#10;&#10;Description automatically generated" id="19" name="image1.png"/>
+                    <pic:cNvPicPr preferRelativeResize="0"/>
+                  </pic:nvPicPr>
+                  <pic:blipFill>
+                    <a:blip r:embed="rId4"/>
+                    <a:srcRect t="8120"/>
+                    <a:stretch>
+                      <a:fillRect/>
+                    </a:stretch>
+                  </pic:blipFill>
+                  <pic:spPr>
+                    <a:xfrm>
+                      <a:off x="0" y="0"/>
+                      <a:ext cx="4495800" cy="4127500"/>
+                    </a:xfrm>
+                    <a:prstGeom prst="rect">
+                      <a:avLst/>
+                    </a:prstGeom>
+                    <a:ln/>
+                  </pic:spPr>
+                </pic:pic>
+              </a:graphicData>
+            </a:graphic>
+          </wp:inline>
+        </w:drawing>
+      </w:r>
+    </w:p>
+    <w:p>
+      <w:pPr>
+        <w:spacing w:after="160" w:line="259" w:lineRule="auto"/>
+      </w:pPr>
+    </w:p>
+    <w:p>
+      <w:pPr>
+        <w:spacing w:after="160" w:line="259" w:lineRule="auto"/>
+      </w:pPr>
+      <w:r>
+        <w:br w:type="page"/>
+      </w:r>
+    </w:p>
+    <w:p>
+      <w:pPr>
+        <w:pStyle w:val="Heading1"/>
+      </w:pPr>
+      <w:bookmarkStart w:id="3" w:name="_Toc95222981"/>
+      <w:r>
+        <w:lastRenderedPageBreak/>
+        <w:t>General Informatio</w:t>
+      </w:r>
+      <w:bookmarkStart w:id="4" w:name="_Toc95222982"/>
+      <w:bookmarkEnd w:id="3"/>
+      <w:r>
+        <w:t>n</w:t>
+      </w:r>
+    </w:p>
+    <w:tbl>
+      <w:tblPr>
+        <w:tblW w:type="dxa" w:w="11520"/>
+        <w:tblBorders>
+          <w:top w:color="000000" w:val="single"/>
+          <w:left w:color="000000" w:val="single"/>
+          <w:bottom w:color="000000" w:val="single"/>
+          <w:right w:color="000000" w:val="single"/>
+        </w:tblBorders>
+        <w:tblInd w:type="dxa" w:w="-1080"/>
+      </w:tblPr>
+      <w:tblGrid>
+        <w:gridCol w:w="2304"/>
+        <w:gridCol w:w="2304"/>
+        <w:gridCol w:w="2304"/>
+        <w:gridCol w:w="2304"/>
+        <w:gridCol w:w="2304"/>
+      </w:tblGrid>
+      <w:tr>
+        <w:tc>
+          <w:tcPr>
+            <w:tcBorders>
+              <w:bottom w:color="000000" w:val="single"/>
+              <w:right w:color="000000" w:val="single"/>
+            </w:tcBorders>
+          </w:tcPr>
+          <w:p>
+            <w:r>
+              <w:t>Stat</w:t>
+            </w:r>
+          </w:p>
+        </w:tc>
+        <w:tc>
+          <w:tcPr>
+            <w:tcBorders>
+              <w:bottom w:color="000000" w:val="single"/>
+              <w:right w:color="000000" w:val="single"/>
+            </w:tcBorders>
+          </w:tcPr>
+          <w:p>
+            <w:r>
+              <w:t>Payload_1</w:t>
+            </w:r>
+          </w:p>
+        </w:tc>
+        <w:tc>
+          <w:tcPr>
+            <w:tcBorders>
+              <w:bottom w:color="000000" w:val="single"/>
+              <w:right w:color="000000" w:val="single"/>
+            </w:tcBorders>
+          </w:tcPr>
+          <w:p>
+            <w:r>
+              <w:t>Payload_2</w:t>
+            </w:r>
+          </w:p>
+        </w:tc>
+        <w:tc>
+          <w:tcPr>
+            <w:tcBorders>
+              <w:bottom w:color="000000" w:val="single"/>
+              <w:right w:color="000000" w:val="single"/>
+            </w:tcBorders>
+          </w:tcPr>
+          <w:p>
+            <w:r>
+              <w:t>Payload_3</w:t>
+            </w:r>
+          </w:p>
+        </w:tc>
+        <w:tc>
+          <w:tcPr>
+            <w:tcBorders>
+              <w:bottom w:color="000000" w:val="single"/>
+            </w:tcBorders>
+          </w:tcPr>
+          <w:p>
+            <w:r>
+              <w:t>Payload_4</w:t>
+            </w:r>
+          </w:p>
+        </w:tc>
+      </w:tr>
+      <w:tr>
+        <w:tc>
+          <w:tcPr>
+            <w:tcBorders>
+              <w:bottom w:color="000000" w:val="single"/>
+              <w:right w:color="000000" w:val="single"/>
+            </w:tcBorders>
+          </w:tcPr>
+          <w:p>
+            <w:r>
+              <w:t>'TIME_GPS_ON_SERIAL'</w:t>
+            </w:r>
+          </w:p>
+        </w:tc>
+        <w:tc>
+          <w:tcPr>
+            <w:tcBorders>
+              <w:bottom w:color="000000" w:val="single"/>
+              <w:right w:color="000000" w:val="single"/>
+            </w:tcBorders>
+          </w:tcPr>
+          <w:p>
+            <w:r>
+              <w:t>"738354.8283"</w:t>
+            </w:r>
+          </w:p>
+        </w:tc>
+        <w:tc>
+          <w:tcPr>
+            <w:tcBorders>
+              <w:bottom w:color="000000" w:val="single"/>
+              <w:right w:color="000000" w:val="single"/>
+            </w:tcBorders>
+          </w:tcPr>
+          <w:p>
+            <w:r>
+              <w:t>"738354.8399"</w:t>
+            </w:r>
+          </w:p>
+        </w:tc>
+        <w:tc>
+          <w:tcPr>
+            <w:tcBorders>
+              <w:bottom w:color="000000" w:val="single"/>
+              <w:right w:color="000000" w:val="single"/>
+            </w:tcBorders>
+          </w:tcPr>
+          <w:p>
+            <w:r>
+              <w:t>"NaN"</w:t>
+            </w:r>
+          </w:p>
+        </w:tc>
+        <w:tc>
+          <w:tcPr>
+            <w:tcBorders>
+              <w:bottom w:color="000000" w:val="single"/>
+            </w:tcBorders>
+          </w:tcPr>
+          <w:p>
+            <w:r>
+              <w:t>"738354.8629"</w:t>
+            </w:r>
+          </w:p>
+        </w:tc>
+      </w:tr>
+      <w:tr>
+        <w:tc>
+          <w:tcPr>
+            <w:tcBorders>
+              <w:bottom w:color="000000" w:val="single"/>
+              <w:right w:color="000000" w:val="single"/>
+            </w:tcBorders>
+          </w:tcPr>
+          <w:p>
+            <w:r>
+              <w:t>'TIME_GPS_OFF_SERIAL'</w:t>
+            </w:r>
+          </w:p>
+        </w:tc>
+        <w:tc>
+          <w:tcPr>
+            <w:tcBorders>
+              <w:bottom w:color="000000" w:val="single"/>
+              <w:right w:color="000000" w:val="single"/>
+            </w:tcBorders>
+          </w:tcPr>
+          <w:p>
+            <w:r>
+              <w:t>"738355.0194"</w:t>
+            </w:r>
+          </w:p>
+        </w:tc>
+        <w:tc>
+          <w:tcPr>
+            <w:tcBorders>
+              <w:bottom w:color="000000" w:val="single"/>
+              <w:right w:color="000000" w:val="single"/>
+            </w:tcBorders>
+          </w:tcPr>
+          <w:p>
+            <w:r>
+              <w:t>"738354.9715"</w:t>
+            </w:r>
+          </w:p>
+        </w:tc>
+        <w:tc>
+          <w:tcPr>
+            <w:tcBorders>
+              <w:bottom w:color="000000" w:val="single"/>
+              <w:right w:color="000000" w:val="single"/>
+            </w:tcBorders>
+          </w:tcPr>
+          <w:p>
+            <w:r>
+              <w:t>"NaN"</w:t>
+            </w:r>
+          </w:p>
+        </w:tc>
+        <w:tc>
+          <w:tcPr>
+            <w:tcBorders>
+              <w:bottom w:color="000000" w:val="single"/>
+            </w:tcBorders>
+          </w:tcPr>
+          <w:p>
+            <w:r>
+              <w:t>"738355.1131"</w:t>
+            </w:r>
+          </w:p>
+        </w:tc>
+      </w:tr>
+      <w:tr>
+        <w:tc>
+          <w:tcPr>
+            <w:tcBorders>
+              <w:bottom w:color="000000" w:val="single"/>
+              <w:right w:color="000000" w:val="single"/>
+            </w:tcBorders>
+          </w:tcPr>
+          <w:p>
+            <w:r>
+              <w:t>'TIME_DURATION_GPS'</w:t>
+            </w:r>
+          </w:p>
+        </w:tc>
+        <w:tc>
+          <w:tcPr>
+            <w:tcBorders>
+              <w:bottom w:color="000000" w:val="single"/>
+              <w:right w:color="000000" w:val="single"/>
+            </w:tcBorders>
+          </w:tcPr>
+          <w:p>
+            <w:r>
+              <w:t>"4.5900"</w:t>
+            </w:r>
+          </w:p>
+        </w:tc>
+        <w:tc>
+          <w:tcPr>
+            <w:tcBorders>
+              <w:bottom w:color="000000" w:val="single"/>
+              <w:right w:color="000000" w:val="single"/>
+            </w:tcBorders>
+          </w:tcPr>
+          <w:p>
+            <w:r>
+              <w:t>"3.1600"</w:t>
+            </w:r>
+          </w:p>
+        </w:tc>
+        <w:tc>
+          <w:tcPr>
+            <w:tcBorders>
+              <w:bottom w:color="000000" w:val="single"/>
+              <w:right w:color="000000" w:val="single"/>
+            </w:tcBorders>
+          </w:tcPr>
+          <w:p>
+            <w:r>
+              <w:t>"NaN"</w:t>
+            </w:r>
+          </w:p>
+        </w:tc>
+        <w:tc>
+          <w:tcPr>
+            <w:tcBorders>
+              <w:bottom w:color="000000" w:val="single"/>
+            </w:tcBorders>
+          </w:tcPr>
+          <w:p>
+            <w:r>
+              <w:t>"6.0100"</w:t>
+            </w:r>
+          </w:p>
+        </w:tc>
+      </w:tr>
+      <w:tr>
+        <w:tc>
+          <w:tcPr>
+            <w:tcBorders>
+              <w:bottom w:color="000000" w:val="single"/>
+              <w:right w:color="000000" w:val="single"/>
+            </w:tcBorders>
+          </w:tcPr>
+          <w:p>
+            <w:r>
+              <w:t>'PACKETNUMBER_FIRST'</w:t>
+            </w:r>
+          </w:p>
+        </w:tc>
+        <w:tc>
+          <w:tcPr>
+            <w:tcBorders>
+              <w:bottom w:color="000000" w:val="single"/>
+              <w:right w:color="000000" w:val="single"/>
+            </w:tcBorders>
+          </w:tcPr>
+          <w:p>
+            <w:r>
+              <w:t>"0.0000"</w:t>
+            </w:r>
+          </w:p>
+        </w:tc>
+        <w:tc>
+          <w:tcPr>
+            <w:tcBorders>
+              <w:bottom w:color="000000" w:val="single"/>
+              <w:right w:color="000000" w:val="single"/>
+            </w:tcBorders>
+          </w:tcPr>
+          <w:p>
+            <w:r>
+              <w:t>"0.0000"</w:t>
+            </w:r>
+          </w:p>
+        </w:tc>
+        <w:tc>
+          <w:tcPr>
+            <w:tcBorders>
+              <w:bottom w:color="000000" w:val="single"/>
+              <w:right w:color="000000" w:val="single"/>
+            </w:tcBorders>
+          </w:tcPr>
+          <w:p>
+            <w:r>
+              <w:t>"NaN"</w:t>
+            </w:r>
+          </w:p>
+        </w:tc>
+        <w:tc>
+          <w:tcPr>
+            <w:tcBorders>
+              <w:bottom w:color="000000" w:val="single"/>
+            </w:tcBorders>
+          </w:tcPr>
+          <w:p>
+            <w:r>
+              <w:t>"0.0000"</w:t>
+            </w:r>
+          </w:p>
+        </w:tc>
+      </w:tr>
+      <w:tr>
+        <w:tc>
+          <w:tcPr>
+            <w:tcBorders>
+              <w:bottom w:color="000000" w:val="single"/>
+              <w:right w:color="000000" w:val="single"/>
+            </w:tcBorders>
+          </w:tcPr>
+          <w:p>
+            <w:r>
+              <w:t>'PACKETNUMBER_LAST'</w:t>
+            </w:r>
+          </w:p>
+        </w:tc>
+        <w:tc>
+          <w:tcPr>
+            <w:tcBorders>
+              <w:bottom w:color="000000" w:val="single"/>
+              <w:right w:color="000000" w:val="single"/>
+            </w:tcBorders>
+          </w:tcPr>
+          <w:p>
+            <w:r>
+              <w:t>"16676.0000"</w:t>
+            </w:r>
+          </w:p>
+        </w:tc>
+        <w:tc>
+          <w:tcPr>
+            <w:tcBorders>
+              <w:bottom w:color="000000" w:val="single"/>
+              <w:right w:color="000000" w:val="single"/>
+            </w:tcBorders>
+          </w:tcPr>
+          <w:p>
+            <w:r>
+              <w:t>"12535.0000"</w:t>
+            </w:r>
+          </w:p>
+        </w:tc>
+        <w:tc>
+          <w:tcPr>
+            <w:tcBorders>
+              <w:bottom w:color="000000" w:val="single"/>
+              <w:right w:color="000000" w:val="single"/>
+            </w:tcBorders>
+          </w:tcPr>
+          <w:p>
+            <w:r>
+              <w:t>"NaN"</w:t>
+            </w:r>
+          </w:p>
+        </w:tc>
+        <w:tc>
+          <w:tcPr>
+            <w:tcBorders>
+              <w:bottom w:color="000000" w:val="single"/>
+            </w:tcBorders>
+          </w:tcPr>
+          <w:p>
+            <w:r>
+              <w:t>"24768.0000"</w:t>
+            </w:r>
+          </w:p>
+        </w:tc>
+      </w:tr>
+      <w:tr>
+        <w:tc>
+          <w:tcPr>
+            <w:tcBorders>
+              <w:bottom w:color="000000" w:val="single"/>
+              <w:right w:color="000000" w:val="single"/>
+            </w:tcBorders>
+          </w:tcPr>
+          <w:p>
+            <w:r>
+              <w:t>'NUMBEROFPACKETS_EXPECTED'</w:t>
+            </w:r>
+          </w:p>
+        </w:tc>
+        <w:tc>
+          <w:tcPr>
+            <w:tcBorders>
+              <w:bottom w:color="000000" w:val="single"/>
+              <w:right w:color="000000" w:val="single"/>
+            </w:tcBorders>
+          </w:tcPr>
+          <w:p>
+            <w:r>
+              <w:t>"16677.0000"</w:t>
+            </w:r>
+          </w:p>
+        </w:tc>
+        <w:tc>
+          <w:tcPr>
+            <w:tcBorders>
+              <w:bottom w:color="000000" w:val="single"/>
+              <w:right w:color="000000" w:val="single"/>
+            </w:tcBorders>
+          </w:tcPr>
+          <w:p>
+            <w:r>
+              <w:t>"12536.0000"</w:t>
+            </w:r>
+          </w:p>
+        </w:tc>
+        <w:tc>
+          <w:tcPr>
+            <w:tcBorders>
+              <w:bottom w:color="000000" w:val="single"/>
+              <w:right w:color="000000" w:val="single"/>
+            </w:tcBorders>
+          </w:tcPr>
+          <w:p>
+            <w:r>
+              <w:t>"NaN"</w:t>
+            </w:r>
+          </w:p>
+        </w:tc>
+        <w:tc>
+          <w:tcPr>
+            <w:tcBorders>
+              <w:bottom w:color="000000" w:val="single"/>
+            </w:tcBorders>
+          </w:tcPr>
+          <w:p>
+            <w:r>
+              <w:t>"24769.0000"</w:t>
+            </w:r>
+          </w:p>
+        </w:tc>
+      </w:tr>
+      <w:tr>
+        <w:tc>
+          <w:tcPr>
+            <w:tcBorders>
+              <w:bottom w:color="000000" w:val="single"/>
+              <w:right w:color="000000" w:val="single"/>
+            </w:tcBorders>
+          </w:tcPr>
+          <w:p>
+            <w:r>
+              <w:t>'NUMBEROFPACKETS_ACTUAL'</w:t>
+            </w:r>
+          </w:p>
+        </w:tc>
+        <w:tc>
+          <w:tcPr>
+            <w:tcBorders>
+              <w:bottom w:color="000000" w:val="single"/>
+              <w:right w:color="000000" w:val="single"/>
+            </w:tcBorders>
+          </w:tcPr>
+          <w:p>
+            <w:r>
+              <w:t>"16676.0000"</w:t>
+            </w:r>
+          </w:p>
+        </w:tc>
+        <w:tc>
+          <w:tcPr>
+            <w:tcBorders>
+              <w:bottom w:color="000000" w:val="single"/>
+              <w:right w:color="000000" w:val="single"/>
+            </w:tcBorders>
+          </w:tcPr>
+          <w:p>
+            <w:r>
+              <w:t>"12536.0000"</w:t>
+            </w:r>
+          </w:p>
+        </w:tc>
+        <w:tc>
+          <w:tcPr>
+            <w:tcBorders>
+              <w:bottom w:color="000000" w:val="single"/>
+              <w:right w:color="000000" w:val="single"/>
+            </w:tcBorders>
+          </w:tcPr>
+          <w:p>
+            <w:r>
+              <w:t>"1.0000"</w:t>
+            </w:r>
+          </w:p>
+        </w:tc>
+        <w:tc>
+          <w:tcPr>
+            <w:tcBorders>
+              <w:bottom w:color="000000" w:val="single"/>
+            </w:tcBorders>
+          </w:tcPr>
+          <w:p>
+            <w:r>
+              <w:t>"24769.0000"</w:t>
+            </w:r>
+          </w:p>
+        </w:tc>
+      </w:tr>
+      <w:tr>
+        <w:tc>
+          <w:tcPr>
+            <w:tcBorders>
+              <w:bottom w:color="000000" w:val="single"/>
+              <w:right w:color="000000" w:val="single"/>
+            </w:tcBorders>
+          </w:tcPr>
+          <w:p>
+            <w:r>
+              <w:t>'PACKETNUMBER_GPSON'</w:t>
+            </w:r>
+          </w:p>
+        </w:tc>
+        <w:tc>
+          <w:tcPr>
+            <w:tcBorders>
+              <w:bottom w:color="000000" w:val="single"/>
+              <w:right w:color="000000" w:val="single"/>
+            </w:tcBorders>
+          </w:tcPr>
+          <w:p>
+            <w:r>
+              <w:t>"158.0000"</w:t>
+            </w:r>
+          </w:p>
+        </w:tc>
+        <w:tc>
+          <w:tcPr>
+            <w:tcBorders>
+              <w:bottom w:color="000000" w:val="single"/>
+              <w:right w:color="000000" w:val="single"/>
+            </w:tcBorders>
+          </w:tcPr>
+          <w:p>
+            <w:r>
+              <w:t>"1167.0000"</w:t>
+            </w:r>
+          </w:p>
+        </w:tc>
+        <w:tc>
+          <w:tcPr>
+            <w:tcBorders>
+              <w:bottom w:color="000000" w:val="single"/>
+              <w:right w:color="000000" w:val="single"/>
+            </w:tcBorders>
+          </w:tcPr>
+          <w:p>
+            <w:r>
+              <w:t>"NaN"</w:t>
+            </w:r>
+          </w:p>
+        </w:tc>
+        <w:tc>
+          <w:tcPr>
+            <w:tcBorders>
+              <w:bottom w:color="000000" w:val="single"/>
+            </w:tcBorders>
+          </w:tcPr>
+          <w:p>
+            <w:r>
+              <w:t>"3146.0000"</w:t>
+            </w:r>
+          </w:p>
+        </w:tc>
+      </w:tr>
+      <w:tr>
+        <w:tc>
+          <w:tcPr>
+            <w:tcBorders>
+              <w:bottom w:color="000000" w:val="single"/>
+              <w:right w:color="000000" w:val="single"/>
+            </w:tcBorders>
+          </w:tcPr>
+          <w:p>
+            <w:r>
+              <w:t>'PACKETNUMBER_GPSOFF'</w:t>
+            </w:r>
+          </w:p>
+        </w:tc>
+        <w:tc>
+          <w:tcPr>
+            <w:tcBorders>
+              <w:bottom w:color="000000" w:val="single"/>
+              <w:right w:color="000000" w:val="single"/>
+            </w:tcBorders>
+          </w:tcPr>
+          <w:p>
+            <w:r>
+              <w:t>"16675.0000"</w:t>
+            </w:r>
+          </w:p>
+        </w:tc>
+        <w:tc>
+          <w:tcPr>
+            <w:tcBorders>
+              <w:bottom w:color="000000" w:val="single"/>
+              <w:right w:color="000000" w:val="single"/>
+            </w:tcBorders>
+          </w:tcPr>
+          <w:p>
+            <w:r>
+              <w:t>"12534.0000"</w:t>
+            </w:r>
+          </w:p>
+        </w:tc>
+        <w:tc>
+          <w:tcPr>
+            <w:tcBorders>
+              <w:bottom w:color="000000" w:val="single"/>
+              <w:right w:color="000000" w:val="single"/>
+            </w:tcBorders>
+          </w:tcPr>
+          <w:p>
+            <w:r>
+              <w:t>"NaN"</w:t>
+            </w:r>
+          </w:p>
+        </w:tc>
+        <w:tc>
+          <w:tcPr>
+            <w:tcBorders>
+              <w:bottom w:color="000000" w:val="single"/>
+            </w:tcBorders>
+          </w:tcPr>
+          <w:p>
+            <w:r>
+              <w:t>"24767.0000"</w:t>
+            </w:r>
+          </w:p>
+        </w:tc>
+      </w:tr>
+      <w:tr>
+        <w:tc>
+          <w:tcPr>
+            <w:tcBorders>
+              <w:bottom w:color="000000" w:val="single"/>
+              <w:right w:color="000000" w:val="single"/>
+            </w:tcBorders>
+          </w:tcPr>
+          <w:p>
+            <w:r>
+              <w:t>'NUMBEROFPACKETS_GPS_DURATION'</w:t>
+            </w:r>
+          </w:p>
+        </w:tc>
+        <w:tc>
+          <w:tcPr>
+            <w:tcBorders>
+              <w:bottom w:color="000000" w:val="single"/>
+              <w:right w:color="000000" w:val="single"/>
+            </w:tcBorders>
+          </w:tcPr>
+          <w:p>
+            <w:r>
+              <w:t>"16517.0000"</w:t>
+            </w:r>
+          </w:p>
+        </w:tc>
+        <w:tc>
+          <w:tcPr>
+            <w:tcBorders>
+              <w:bottom w:color="000000" w:val="single"/>
+              <w:right w:color="000000" w:val="single"/>
+            </w:tcBorders>
+          </w:tcPr>
+          <w:p>
+            <w:r>
+              <w:t>"11367.0000"</w:t>
+            </w:r>
+          </w:p>
+        </w:tc>
+        <w:tc>
+          <w:tcPr>
+            <w:tcBorders>
+              <w:bottom w:color="000000" w:val="single"/>
+              <w:right w:color="000000" w:val="single"/>
+            </w:tcBorders>
+          </w:tcPr>
+          <w:p>
+            <w:r>
+              <w:t>"NaN"</w:t>
+            </w:r>
+          </w:p>
+        </w:tc>
+        <w:tc>
+          <w:tcPr>
+            <w:tcBorders>
+              <w:bottom w:color="000000" w:val="single"/>
+            </w:tcBorders>
+          </w:tcPr>
+          <w:p>
+            <w:r>
+              <w:t>"21621.0000"</w:t>
+            </w:r>
+          </w:p>
+        </w:tc>
+      </w:tr>
+      <w:tr>
+        <w:tc>
+          <w:tcPr>
+            <w:tcBorders>
+              <w:bottom w:color="000000" w:val="single"/>
+              <w:right w:color="000000" w:val="single"/>
+            </w:tcBorders>
+          </w:tcPr>
+          <w:p>
+            <w:r>
+              <w:t>'NUMBEROFPACKETS_PERSECOND'</w:t>
+            </w:r>
+          </w:p>
+        </w:tc>
+        <w:tc>
+          <w:tcPr>
+            <w:tcBorders>
+              <w:bottom w:color="000000" w:val="single"/>
+              <w:right w:color="000000" w:val="single"/>
+            </w:tcBorders>
+          </w:tcPr>
+          <w:p>
+            <w:r>
+              <w:t>"0.9996"</w:t>
+            </w:r>
+          </w:p>
+        </w:tc>
+        <w:tc>
+          <w:tcPr>
+            <w:tcBorders>
+              <w:bottom w:color="000000" w:val="single"/>
+              <w:right w:color="000000" w:val="single"/>
+            </w:tcBorders>
+          </w:tcPr>
+          <w:p>
+            <w:r>
+              <w:t>"0.9992"</w:t>
+            </w:r>
+          </w:p>
+        </w:tc>
+        <w:tc>
+          <w:tcPr>
+            <w:tcBorders>
+              <w:bottom w:color="000000" w:val="single"/>
+              <w:right w:color="000000" w:val="single"/>
+            </w:tcBorders>
+          </w:tcPr>
+          <w:p>
+            <w:r>
+              <w:t>"NaN"</w:t>
+            </w:r>
+          </w:p>
+        </w:tc>
+        <w:tc>
+          <w:tcPr>
+            <w:tcBorders>
+              <w:bottom w:color="000000" w:val="single"/>
+            </w:tcBorders>
+          </w:tcPr>
+          <w:p>
+            <w:r>
+              <w:t>"0.9993"</w:t>
+            </w:r>
+          </w:p>
+        </w:tc>
+      </w:tr>
+      <w:tr>
+        <w:tc>
+          <w:tcPr>
+            <w:tcBorders>
+              <w:bottom w:color="000000" w:val="single"/>
+              <w:right w:color="000000" w:val="single"/>
+            </w:tcBorders>
+          </w:tcPr>
+          <w:p>
+            <w:r>
+              <w:t>'TIME_ON_SERIAL'</w:t>
+            </w:r>
+          </w:p>
+        </w:tc>
+        <w:tc>
+          <w:tcPr>
+            <w:tcBorders>
+              <w:bottom w:color="000000" w:val="single"/>
+              <w:right w:color="000000" w:val="single"/>
+            </w:tcBorders>
+          </w:tcPr>
+          <w:p>
+            <w:r>
+              <w:t>"738354.8264"</w:t>
+            </w:r>
+          </w:p>
+        </w:tc>
+        <w:tc>
+          <w:tcPr>
+            <w:tcBorders>
+              <w:bottom w:color="000000" w:val="single"/>
+              <w:right w:color="000000" w:val="single"/>
+            </w:tcBorders>
+          </w:tcPr>
+          <w:p>
+            <w:r>
+              <w:t>"738354.8264"</w:t>
+            </w:r>
+          </w:p>
+        </w:tc>
+        <w:tc>
+          <w:tcPr>
+            <w:tcBorders>
+              <w:bottom w:color="000000" w:val="single"/>
+              <w:right w:color="000000" w:val="single"/>
+            </w:tcBorders>
+          </w:tcPr>
+          <w:p>
+            <w:r>
+              <w:t>"NaN"</w:t>
+            </w:r>
+          </w:p>
+        </w:tc>
+        <w:tc>
+          <w:tcPr>
+            <w:tcBorders>
+              <w:bottom w:color="000000" w:val="single"/>
+            </w:tcBorders>
+          </w:tcPr>
+          <w:p>
+            <w:r>
+              <w:t>"738354.8264"</w:t>
+            </w:r>
+          </w:p>
+        </w:tc>
+      </w:tr>
+      <w:tr>
+        <w:tc>
+          <w:tcPr>
+            <w:tcBorders>
+              <w:bottom w:color="000000" w:val="single"/>
+              <w:right w:color="000000" w:val="single"/>
+            </w:tcBorders>
+          </w:tcPr>
+          <w:p>
+            <w:r>
+              <w:t>'TIME_OFF_SERIAL'</w:t>
+            </w:r>
+          </w:p>
+        </w:tc>
+        <w:tc>
+          <w:tcPr>
+            <w:tcBorders>
+              <w:bottom w:color="000000" w:val="single"/>
+              <w:right w:color="000000" w:val="single"/>
+            </w:tcBorders>
+          </w:tcPr>
+          <w:p>
+            <w:r>
+              <w:t>"738355.0195"</w:t>
+            </w:r>
+          </w:p>
+        </w:tc>
+        <w:tc>
+          <w:tcPr>
+            <w:tcBorders>
+              <w:bottom w:color="000000" w:val="single"/>
+              <w:right w:color="000000" w:val="single"/>
+            </w:tcBorders>
+          </w:tcPr>
+          <w:p>
+            <w:r>
+              <w:t>"738354.9715"</w:t>
+            </w:r>
+          </w:p>
+        </w:tc>
+        <w:tc>
+          <w:tcPr>
+            <w:tcBorders>
+              <w:bottom w:color="000000" w:val="single"/>
+              <w:right w:color="000000" w:val="single"/>
+            </w:tcBorders>
+          </w:tcPr>
+          <w:p>
+            <w:r>
+              <w:t>"NaN"</w:t>
+            </w:r>
+          </w:p>
+        </w:tc>
+        <w:tc>
+          <w:tcPr>
+            <w:tcBorders>
+              <w:bottom w:color="000000" w:val="single"/>
+            </w:tcBorders>
+          </w:tcPr>
+          <w:p>
+            <w:r>
+              <w:t>"738355.1131"</w:t>
+            </w:r>
+          </w:p>
+        </w:tc>
+      </w:tr>
+      <w:tr>
+        <w:tc>
+          <w:tcPr>
+            <w:tcBorders>
+              <w:bottom w:color="000000" w:val="single"/>
+              <w:right w:color="000000" w:val="single"/>
+            </w:tcBorders>
+          </w:tcPr>
+          <w:p>
+            <w:r>
+              <w:t>'TIME_DURATION'</w:t>
+            </w:r>
+          </w:p>
+        </w:tc>
+        <w:tc>
+          <w:tcPr>
+            <w:tcBorders>
+              <w:bottom w:color="000000" w:val="single"/>
+              <w:right w:color="000000" w:val="single"/>
+            </w:tcBorders>
+          </w:tcPr>
+          <w:p>
+            <w:r>
+              <w:t>"4.6320"</w:t>
+            </w:r>
+          </w:p>
+        </w:tc>
+        <w:tc>
+          <w:tcPr>
+            <w:tcBorders>
+              <w:bottom w:color="000000" w:val="single"/>
+              <w:right w:color="000000" w:val="single"/>
+            </w:tcBorders>
+          </w:tcPr>
+          <w:p>
+            <w:r>
+              <w:t>"3.4820"</w:t>
+            </w:r>
+          </w:p>
+        </w:tc>
+        <w:tc>
+          <w:tcPr>
+            <w:tcBorders>
+              <w:bottom w:color="000000" w:val="single"/>
+              <w:right w:color="000000" w:val="single"/>
+            </w:tcBorders>
+          </w:tcPr>
+          <w:p>
+            <w:r>
+              <w:t>"NaN"</w:t>
+            </w:r>
+          </w:p>
+        </w:tc>
+        <w:tc>
+          <w:tcPr>
+            <w:tcBorders>
+              <w:bottom w:color="000000" w:val="single"/>
+            </w:tcBorders>
+          </w:tcPr>
+          <w:p>
+            <w:r>
+              <w:t>"6.8810"</w:t>
+            </w:r>
+          </w:p>
+        </w:tc>
+      </w:tr>
+      <w:tr>
+        <w:tc>
+          <w:tcPr>
+            <w:tcBorders>
+              <w:bottom w:color="000000" w:val="single"/>
+              <w:right w:color="000000" w:val="single"/>
+            </w:tcBorders>
+          </w:tcPr>
+          <w:p>
+            <w:r>
+              <w:t>'TEMP_MAX'</w:t>
+            </w:r>
+          </w:p>
+        </w:tc>
+        <w:tc>
+          <w:tcPr>
+            <w:tcBorders>
+              <w:bottom w:color="000000" w:val="single"/>
+              <w:right w:color="000000" w:val="single"/>
+            </w:tcBorders>
+          </w:tcPr>
+          <w:p>
+            <w:r>
+              <w:t>"41.4300"</w:t>
+            </w:r>
+          </w:p>
+        </w:tc>
+        <w:tc>
+          <w:tcPr>
+            <w:tcBorders>
+              <w:bottom w:color="000000" w:val="single"/>
+              <w:right w:color="000000" w:val="single"/>
+            </w:tcBorders>
+          </w:tcPr>
+          <w:p>
+            <w:r>
+              <w:t>"41.3400"</w:t>
+            </w:r>
+          </w:p>
+        </w:tc>
+        <w:tc>
+          <w:tcPr>
+            <w:tcBorders>
+              <w:bottom w:color="000000" w:val="single"/>
+              <w:right w:color="000000" w:val="single"/>
+            </w:tcBorders>
+          </w:tcPr>
+          <w:p>
+            <w:r>
+              <w:t>"NaN"</w:t>
+            </w:r>
+          </w:p>
+        </w:tc>
+        <w:tc>
+          <w:tcPr>
+            <w:tcBorders>
+              <w:bottom w:color="000000" w:val="single"/>
+            </w:tcBorders>
+          </w:tcPr>
+          <w:p>
+            <w:r>
+              <w:t>"45.6000"</w:t>
+            </w:r>
+          </w:p>
+        </w:tc>
+      </w:tr>
+      <w:tr>
+        <w:tc>
+          <w:tcPr>
+            <w:tcBorders>
+              <w:bottom w:color="000000" w:val="single"/>
+              <w:right w:color="000000" w:val="single"/>
+            </w:tcBorders>
+          </w:tcPr>
+          <w:p>
+            <w:r>
+              <w:t>'TEMP_MIN'</w:t>
+            </w:r>
+          </w:p>
+        </w:tc>
+        <w:tc>
+          <w:tcPr>
+            <w:tcBorders>
+              <w:bottom w:color="000000" w:val="single"/>
+              <w:right w:color="000000" w:val="single"/>
+            </w:tcBorders>
+          </w:tcPr>
+          <w:p>
+            <w:r>
+              <w:t>"2.7400"</w:t>
+            </w:r>
+          </w:p>
+        </w:tc>
+        <w:tc>
+          <w:tcPr>
+            <w:tcBorders>
+              <w:bottom w:color="000000" w:val="single"/>
+              <w:right w:color="000000" w:val="single"/>
+            </w:tcBorders>
+          </w:tcPr>
+          <w:p>
+            <w:r>
+              <w:t>"4.8800"</w:t>
+            </w:r>
+          </w:p>
+        </w:tc>
+        <w:tc>
+          <w:tcPr>
+            <w:tcBorders>
+              <w:bottom w:color="000000" w:val="single"/>
+              <w:right w:color="000000" w:val="single"/>
+            </w:tcBorders>
+          </w:tcPr>
+          <w:p>
+            <w:r>
+              <w:t>"NaN"</w:t>
+            </w:r>
+          </w:p>
+        </w:tc>
+        <w:tc>
+          <w:tcPr>
+            <w:tcBorders>
+              <w:bottom w:color="000000" w:val="single"/>
+            </w:tcBorders>
+          </w:tcPr>
+          <w:p>
+            <w:r>
+              <w:t>"5.5100"</w:t>
+            </w:r>
+          </w:p>
+        </w:tc>
+      </w:tr>
+      <w:tr>
+        <w:tc>
+          <w:tcPr>
+            <w:tcBorders>
+              <w:bottom w:color="000000" w:val="single"/>
+              <w:right w:color="000000" w:val="single"/>
+            </w:tcBorders>
+          </w:tcPr>
+          <w:p>
+            <w:r>
+              <w:t>'TEMP_MEAN'</w:t>
+            </w:r>
+          </w:p>
+        </w:tc>
+        <w:tc>
+          <w:tcPr>
+            <w:tcBorders>
+              <w:bottom w:color="000000" w:val="single"/>
+              <w:right w:color="000000" w:val="single"/>
+            </w:tcBorders>
+          </w:tcPr>
+          <w:p>
+            <w:r>
+              <w:t>"20.3150"</w:t>
+            </w:r>
+          </w:p>
+        </w:tc>
+        <w:tc>
+          <w:tcPr>
+            <w:tcBorders>
+              <w:bottom w:color="000000" w:val="single"/>
+              <w:right w:color="000000" w:val="single"/>
+            </w:tcBorders>
+          </w:tcPr>
+          <w:p>
+            <w:r>
+              <w:t>"20.8430"</w:t>
+            </w:r>
+          </w:p>
+        </w:tc>
+        <w:tc>
+          <w:tcPr>
+            <w:tcBorders>
+              <w:bottom w:color="000000" w:val="single"/>
+              <w:right w:color="000000" w:val="single"/>
+            </w:tcBorders>
+          </w:tcPr>
+          <w:p>
+            <w:r>
+              <w:t>"NaN"</w:t>
+            </w:r>
+          </w:p>
+        </w:tc>
+        <w:tc>
+          <w:tcPr>
+            <w:tcBorders>
+              <w:bottom w:color="000000" w:val="single"/>
+            </w:tcBorders>
+          </w:tcPr>
+          <w:p>
+            <w:r>
+              <w:t>"29.2110"</w:t>
+            </w:r>
+          </w:p>
+        </w:tc>
+      </w:tr>
+      <w:tr>
+        <w:tc>
+          <w:tcPr>
+            <w:tcBorders>
+              <w:bottom w:color="000000" w:val="single"/>
+              <w:right w:color="000000" w:val="single"/>
+            </w:tcBorders>
+          </w:tcPr>
+          <w:p>
+            <w:r>
+              <w:t>'LATITUDE_START'</w:t>
+            </w:r>
+          </w:p>
+        </w:tc>
+        <w:tc>
+          <w:tcPr>
+            <w:tcBorders>
+              <w:bottom w:color="000000" w:val="single"/>
+              <w:right w:color="000000" w:val="single"/>
+            </w:tcBorders>
+          </w:tcPr>
+          <w:p>
+            <w:r>
+              <w:t>"34.7250"</w:t>
+            </w:r>
+          </w:p>
+        </w:tc>
+        <w:tc>
+          <w:tcPr>
+            <w:tcBorders>
+              <w:bottom w:color="000000" w:val="single"/>
+              <w:right w:color="000000" w:val="single"/>
+            </w:tcBorders>
+          </w:tcPr>
+          <w:p>
+            <w:r>
+              <w:t>"34.7250"</w:t>
+            </w:r>
+          </w:p>
+        </w:tc>
+        <w:tc>
+          <w:tcPr>
+            <w:tcBorders>
+              <w:bottom w:color="000000" w:val="single"/>
+              <w:right w:color="000000" w:val="single"/>
+            </w:tcBorders>
+          </w:tcPr>
+          <w:p>
+            <w:r>
+              <w:t>"0.0000"</w:t>
+            </w:r>
+          </w:p>
+        </w:tc>
+        <w:tc>
+          <w:tcPr>
+            <w:tcBorders>
+              <w:bottom w:color="000000" w:val="single"/>
+            </w:tcBorders>
+          </w:tcPr>
+          <w:p>
+            <w:r>
+              <w:t>"34.7248"</w:t>
+            </w:r>
+          </w:p>
+        </w:tc>
+      </w:tr>
+      <w:tr>
+        <w:tc>
+          <w:tcPr>
+            <w:tcBorders>
+              <w:bottom w:color="000000" w:val="single"/>
+              <w:right w:color="000000" w:val="single"/>
+            </w:tcBorders>
+          </w:tcPr>
+          <w:p>
+            <w:r>
+              <w:t>'LONGITUDE_START'</w:t>
+            </w:r>
+          </w:p>
+        </w:tc>
+        <w:tc>
+          <w:tcPr>
+            <w:tcBorders>
+              <w:bottom w:color="000000" w:val="single"/>
+              <w:right w:color="000000" w:val="single"/>
+            </w:tcBorders>
+          </w:tcPr>
+          <w:p>
+            <w:r>
+              <w:t>"-86.6462"</w:t>
+            </w:r>
+          </w:p>
+        </w:tc>
+        <w:tc>
+          <w:tcPr>
+            <w:tcBorders>
+              <w:bottom w:color="000000" w:val="single"/>
+              <w:right w:color="000000" w:val="single"/>
+            </w:tcBorders>
+          </w:tcPr>
+          <w:p>
+            <w:r>
+              <w:t>"-86.6461"</w:t>
+            </w:r>
+          </w:p>
+        </w:tc>
+        <w:tc>
+          <w:tcPr>
+            <w:tcBorders>
+              <w:bottom w:color="000000" w:val="single"/>
+              <w:right w:color="000000" w:val="single"/>
+            </w:tcBorders>
+          </w:tcPr>
+          <w:p>
+            <w:r>
+              <w:t>"0.0000"</w:t>
+            </w:r>
+          </w:p>
+        </w:tc>
+        <w:tc>
+          <w:tcPr>
+            <w:tcBorders>
+              <w:bottom w:color="000000" w:val="single"/>
+            </w:tcBorders>
+          </w:tcPr>
+          <w:p>
+            <w:r>
+              <w:t>"-86.6464"</w:t>
+            </w:r>
+          </w:p>
+        </w:tc>
+      </w:tr>
+      <w:tr>
+        <w:tc>
+          <w:tcPr>
+            <w:tcBorders>
+              <w:bottom w:color="000000" w:val="single"/>
+              <w:right w:color="000000" w:val="single"/>
+            </w:tcBorders>
+          </w:tcPr>
+          <w:p>
+            <w:r>
+              <w:t>'LATITUDE_END'</w:t>
+            </w:r>
+          </w:p>
+        </w:tc>
+        <w:tc>
+          <w:tcPr>
+            <w:tcBorders>
+              <w:bottom w:color="000000" w:val="single"/>
+              <w:right w:color="000000" w:val="single"/>
+            </w:tcBorders>
+          </w:tcPr>
+          <w:p>
+            <w:r>
+              <w:t>"34.6348"</w:t>
+            </w:r>
+          </w:p>
+        </w:tc>
+        <w:tc>
+          <w:tcPr>
+            <w:tcBorders>
+              <w:bottom w:color="000000" w:val="single"/>
+              <w:right w:color="000000" w:val="single"/>
+            </w:tcBorders>
+          </w:tcPr>
+          <w:p>
+            <w:r>
+              <w:t>"34.6760"</w:t>
+            </w:r>
+          </w:p>
+        </w:tc>
+        <w:tc>
+          <w:tcPr>
+            <w:tcBorders>
+              <w:bottom w:color="000000" w:val="single"/>
+              <w:right w:color="000000" w:val="single"/>
+            </w:tcBorders>
+          </w:tcPr>
+          <w:p>
+            <w:r>
+              <w:t>"0.0000"</w:t>
+            </w:r>
+          </w:p>
+        </w:tc>
+        <w:tc>
+          <w:tcPr>
+            <w:tcBorders>
+              <w:bottom w:color="000000" w:val="single"/>
+            </w:tcBorders>
+          </w:tcPr>
+          <w:p>
+            <w:r>
+              <w:t>"34.6064"</w:t>
+            </w:r>
+          </w:p>
+        </w:tc>
+      </w:tr>
+      <w:tr>
+        <w:tc>
+          <w:tcPr>
+            <w:tcBorders>
+              <w:bottom w:color="000000" w:val="single"/>
+              <w:right w:color="000000" w:val="single"/>
+            </w:tcBorders>
+          </w:tcPr>
+          <w:p>
+            <w:r>
+              <w:t>'LONGITUDE_END'</w:t>
+            </w:r>
+          </w:p>
+        </w:tc>
+        <w:tc>
+          <w:tcPr>
+            <w:tcBorders>
+              <w:bottom w:color="000000" w:val="single"/>
+              <w:right w:color="000000" w:val="single"/>
+            </w:tcBorders>
+          </w:tcPr>
+          <w:p>
+            <w:r>
+              <w:t>"-87.1597"</w:t>
+            </w:r>
+          </w:p>
+        </w:tc>
+        <w:tc>
+          <w:tcPr>
+            <w:tcBorders>
+              <w:bottom w:color="000000" w:val="single"/>
+              <w:right w:color="000000" w:val="single"/>
+            </w:tcBorders>
+          </w:tcPr>
+          <w:p>
+            <w:r>
+              <w:t>"-86.7957"</w:t>
+            </w:r>
+          </w:p>
+        </w:tc>
+        <w:tc>
+          <w:tcPr>
+            <w:tcBorders>
+              <w:bottom w:color="000000" w:val="single"/>
+              <w:right w:color="000000" w:val="single"/>
+            </w:tcBorders>
+          </w:tcPr>
+          <w:p>
+            <w:r>
+              <w:t>"0.0000"</w:t>
+            </w:r>
+          </w:p>
+        </w:tc>
+        <w:tc>
+          <w:tcPr>
+            <w:tcBorders>
+              <w:bottom w:color="000000" w:val="single"/>
+            </w:tcBorders>
+          </w:tcPr>
+          <w:p>
+            <w:r>
+              <w:t>"-87.0640"</w:t>
+            </w:r>
+          </w:p>
+        </w:tc>
+      </w:tr>
+      <w:tr>
+        <w:tc>
+          <w:tcPr>
+            <w:tcBorders>
+              <w:bottom w:color="000000" w:val="single"/>
+              <w:right w:color="000000" w:val="single"/>
+            </w:tcBorders>
+          </w:tcPr>
+          <w:p>
+            <w:r>
+              <w:t>'DISTANCE'</w:t>
+            </w:r>
+          </w:p>
+        </w:tc>
+        <w:tc>
+          <w:tcPr>
+            <w:tcBorders>
+              <w:bottom w:color="000000" w:val="single"/>
+              <w:right w:color="000000" w:val="single"/>
+            </w:tcBorders>
+          </w:tcPr>
+          <w:p>
+            <w:r>
+              <w:t>"48.0140"</w:t>
+            </w:r>
+          </w:p>
+        </w:tc>
+        <w:tc>
+          <w:tcPr>
+            <w:tcBorders>
+              <w:bottom w:color="000000" w:val="single"/>
+              <w:right w:color="000000" w:val="single"/>
+            </w:tcBorders>
+          </w:tcPr>
+          <w:p>
+            <w:r>
+              <w:t>"14.7170"</w:t>
+            </w:r>
+          </w:p>
+        </w:tc>
+        <w:tc>
+          <w:tcPr>
+            <w:tcBorders>
+              <w:bottom w:color="000000" w:val="single"/>
+              <w:right w:color="000000" w:val="single"/>
+            </w:tcBorders>
+          </w:tcPr>
+          <w:p>
+            <w:r>
+              <w:t>"0.0000"</w:t>
+            </w:r>
+          </w:p>
+        </w:tc>
+        <w:tc>
+          <w:tcPr>
+            <w:tcBorders>
+              <w:bottom w:color="000000" w:val="single"/>
+            </w:tcBorders>
+          </w:tcPr>
+          <w:p>
+            <w:r>
+              <w:t>"40.3950"</w:t>
+            </w:r>
+          </w:p>
+        </w:tc>
+      </w:tr>
+      <w:tr>
+        <w:tc>
+          <w:tcPr>
+            <w:tcBorders>
+              <w:bottom w:color="000000" w:val="single"/>
+              <w:right w:color="000000" w:val="single"/>
+            </w:tcBorders>
+          </w:tcPr>
+          <w:p>
+            <w:r>
+              <w:t>'ACCELERATION_MAX_X'</w:t>
+            </w:r>
+          </w:p>
+        </w:tc>
+        <w:tc>
+          <w:tcPr>
+            <w:tcBorders>
+              <w:bottom w:color="000000" w:val="single"/>
+              <w:right w:color="000000" w:val="single"/>
+            </w:tcBorders>
+          </w:tcPr>
+          <w:p>
+            <w:r>
+              <w:t>"18.6820"</w:t>
+            </w:r>
+          </w:p>
+        </w:tc>
+        <w:tc>
+          <w:tcPr>
+            <w:tcBorders>
+              <w:bottom w:color="000000" w:val="single"/>
+              <w:right w:color="000000" w:val="single"/>
+            </w:tcBorders>
+          </w:tcPr>
+          <w:p>
+            <w:r>
+              <w:t>"15.3180"</w:t>
+            </w:r>
+          </w:p>
+        </w:tc>
+        <w:tc>
+          <w:tcPr>
+            <w:tcBorders>
+              <w:bottom w:color="000000" w:val="single"/>
+              <w:right w:color="000000" w:val="single"/>
+            </w:tcBorders>
+          </w:tcPr>
+          <w:p>
+            <w:r>
+              <w:t>"NaN"</w:t>
+            </w:r>
+          </w:p>
+        </w:tc>
+        <w:tc>
+          <w:tcPr>
+            <w:tcBorders>
+              <w:bottom w:color="000000" w:val="single"/>
+            </w:tcBorders>
+          </w:tcPr>
+          <w:p>
+            <w:r>
+              <w:t>"10.1990"</w:t>
+            </w:r>
+          </w:p>
+        </w:tc>
+      </w:tr>
+      <w:tr>
+        <w:tc>
+          <w:tcPr>
+            <w:tcBorders>
+              <w:bottom w:color="000000" w:val="single"/>
+              <w:right w:color="000000" w:val="single"/>
+            </w:tcBorders>
+          </w:tcPr>
+          <w:p>
+            <w:r>
+              <w:t>'ACCELERATION_MAX_Y'</w:t>
+            </w:r>
+          </w:p>
+        </w:tc>
+        <w:tc>
+          <w:tcPr>
+            <w:tcBorders>
+              <w:bottom w:color="000000" w:val="single"/>
+              <w:right w:color="000000" w:val="single"/>
+            </w:tcBorders>
+          </w:tcPr>
+          <w:p>
+            <w:r>
+              <w:t>"6.5310"</w:t>
+            </w:r>
+          </w:p>
+        </w:tc>
+        <w:tc>
+          <w:tcPr>
+            <w:tcBorders>
+              <w:bottom w:color="000000" w:val="single"/>
+              <w:right w:color="000000" w:val="single"/>
+            </w:tcBorders>
+          </w:tcPr>
+          <w:p>
+            <w:r>
+              <w:t>"23.9970"</w:t>
+            </w:r>
+          </w:p>
+        </w:tc>
+        <w:tc>
+          <w:tcPr>
+            <w:tcBorders>
+              <w:bottom w:color="000000" w:val="single"/>
+              <w:right w:color="000000" w:val="single"/>
+            </w:tcBorders>
+          </w:tcPr>
+          <w:p>
+            <w:r>
+              <w:t>"NaN"</w:t>
+            </w:r>
+          </w:p>
+        </w:tc>
+        <w:tc>
+          <w:tcPr>
+            <w:tcBorders>
+              <w:bottom w:color="000000" w:val="single"/>
+            </w:tcBorders>
+          </w:tcPr>
+          <w:p>
+            <w:r>
+              <w:t>"5.7370"</w:t>
+            </w:r>
+          </w:p>
+        </w:tc>
+      </w:tr>
+      <w:tr>
+        <w:tc>
+          <w:tcPr>
+            <w:tcBorders>
+              <w:bottom w:color="000000" w:val="single"/>
+              <w:right w:color="000000" w:val="single"/>
+            </w:tcBorders>
+          </w:tcPr>
+          <w:p>
+            <w:r>
+              <w:t>'ACCELERATION_MAX_Z'</w:t>
+            </w:r>
+          </w:p>
+        </w:tc>
+        <w:tc>
+          <w:tcPr>
+            <w:tcBorders>
+              <w:bottom w:color="000000" w:val="single"/>
+              <w:right w:color="000000" w:val="single"/>
+            </w:tcBorders>
+          </w:tcPr>
+          <w:p>
+            <w:r>
+              <w:t>"16.0440"</w:t>
+            </w:r>
+          </w:p>
+        </w:tc>
+        <w:tc>
+          <w:tcPr>
+            <w:tcBorders>
+              <w:bottom w:color="000000" w:val="single"/>
+              <w:right w:color="000000" w:val="single"/>
+            </w:tcBorders>
+          </w:tcPr>
+          <w:p>
+            <w:r>
+              <w:t>"35.7650"</w:t>
+            </w:r>
+          </w:p>
+        </w:tc>
+        <w:tc>
+          <w:tcPr>
+            <w:tcBorders>
+              <w:bottom w:color="000000" w:val="single"/>
+              <w:right w:color="000000" w:val="single"/>
+            </w:tcBorders>
+          </w:tcPr>
+          <w:p>
+            <w:r>
+              <w:t>"NaN"</w:t>
+            </w:r>
+          </w:p>
+        </w:tc>
+        <w:tc>
+          <w:tcPr>
+            <w:tcBorders>
+              <w:bottom w:color="000000" w:val="single"/>
+            </w:tcBorders>
+          </w:tcPr>
+          <w:p>
+            <w:r>
+              <w:t>"25.3210"</w:t>
+            </w:r>
+          </w:p>
+        </w:tc>
+      </w:tr>
+      <w:tr>
+        <w:tc>
+          <w:tcPr>
+            <w:tcBorders>
+              <w:bottom w:color="000000" w:val="single"/>
+              <w:right w:color="000000" w:val="single"/>
+            </w:tcBorders>
+          </w:tcPr>
+          <w:p>
+            <w:r>
+              <w:t>'COUNTS_TOTAL'</w:t>
+            </w:r>
+          </w:p>
+        </w:tc>
+        <w:tc>
+          <w:tcPr>
+            <w:tcBorders>
+              <w:bottom w:color="000000" w:val="single"/>
+              <w:right w:color="000000" w:val="single"/>
+            </w:tcBorders>
+          </w:tcPr>
+          <w:p>
+            <w:r>
+              <w:t>"20504576.0000"</w:t>
+            </w:r>
+          </w:p>
+        </w:tc>
+        <w:tc>
+          <w:tcPr>
+            <w:tcBorders>
+              <w:bottom w:color="000000" w:val="single"/>
+              <w:right w:color="000000" w:val="single"/>
+            </w:tcBorders>
+          </w:tcPr>
+          <w:p>
+            <w:r>
+              <w:t>"3813376.0000"</w:t>
+            </w:r>
+          </w:p>
+        </w:tc>
+        <w:tc>
+          <w:tcPr>
+            <w:tcBorders>
+              <w:bottom w:color="000000" w:val="single"/>
+              <w:right w:color="000000" w:val="single"/>
+            </w:tcBorders>
+          </w:tcPr>
+          <w:p>
+            <w:r>
+              <w:t>"22253568.0000"</w:t>
+            </w:r>
+          </w:p>
+        </w:tc>
+        <w:tc>
+          <w:tcPr>
+            <w:tcBorders>
+              <w:bottom w:color="000000" w:val="single"/>
+            </w:tcBorders>
+          </w:tcPr>
+          <w:p>
+            <w:r>
+              <w:t>"29016064.0000"</w:t>
+            </w:r>
+          </w:p>
+        </w:tc>
+      </w:tr>
+      <w:tr>
+        <w:tc>
+          <w:tcPr>
+            <w:tcBorders>
+              <w:bottom w:color="000000" w:val="single"/>
+              <w:right w:color="000000" w:val="single"/>
+            </w:tcBorders>
+          </w:tcPr>
+          <w:p>
+            <w:r>
+              <w:t>'TIME_FPGACOUNTER_RESETS'</w:t>
+            </w:r>
+          </w:p>
+        </w:tc>
+        <w:tc>
+          <w:tcPr>
+            <w:tcBorders>
+              <w:bottom w:color="000000" w:val="single"/>
+              <w:right w:color="000000" w:val="single"/>
+            </w:tcBorders>
+          </w:tcPr>
+          <w:p>
+            <w:r>
+              <w:t>"16601.0000"</w:t>
+            </w:r>
+          </w:p>
+        </w:tc>
+        <w:tc>
+          <w:tcPr>
+            <w:tcBorders>
+              <w:bottom w:color="000000" w:val="single"/>
+              <w:right w:color="000000" w:val="single"/>
+            </w:tcBorders>
+          </w:tcPr>
+          <w:p>
+            <w:r>
+              <w:t>"12653.0000"</w:t>
+            </w:r>
+          </w:p>
+        </w:tc>
+        <w:tc>
+          <w:tcPr>
+            <w:tcBorders>
+              <w:bottom w:color="000000" w:val="single"/>
+              <w:right w:color="000000" w:val="single"/>
+            </w:tcBorders>
+          </w:tcPr>
+          <w:p>
+            <w:r>
+              <w:t>"18830.0000"</w:t>
+            </w:r>
+          </w:p>
+        </w:tc>
+        <w:tc>
+          <w:tcPr>
+            <w:tcBorders>
+              <w:bottom w:color="000000" w:val="single"/>
+            </w:tcBorders>
+          </w:tcPr>
+          <w:p>
+            <w:r>
+              <w:t>"24724.0000"</w:t>
+            </w:r>
+          </w:p>
+        </w:tc>
+      </w:tr>
+      <w:tr>
+        <w:tc>
+          <w:tcPr>
+            <w:tcBorders>
+              <w:bottom w:color="000000" w:val="single"/>
+              <w:right w:color="000000" w:val="single"/>
+            </w:tcBorders>
+          </w:tcPr>
+          <w:p>
+            <w:r>
+              <w:t>'TIME_DURATION_FPGA'</w:t>
+            </w:r>
+          </w:p>
+        </w:tc>
+        <w:tc>
+          <w:tcPr>
+            <w:tcBorders>
+              <w:bottom w:color="000000" w:val="single"/>
+              <w:right w:color="000000" w:val="single"/>
+            </w:tcBorders>
+          </w:tcPr>
+          <w:p>
+            <w:r>
+              <w:t>"4.6114"</w:t>
+            </w:r>
+          </w:p>
+        </w:tc>
+        <w:tc>
+          <w:tcPr>
+            <w:tcBorders>
+              <w:bottom w:color="000000" w:val="single"/>
+              <w:right w:color="000000" w:val="single"/>
+            </w:tcBorders>
+          </w:tcPr>
+          <w:p>
+            <w:r>
+              <w:t>"3.5147"</w:t>
+            </w:r>
+          </w:p>
+        </w:tc>
+        <w:tc>
+          <w:tcPr>
+            <w:tcBorders>
+              <w:bottom w:color="000000" w:val="single"/>
+              <w:right w:color="000000" w:val="single"/>
+            </w:tcBorders>
+          </w:tcPr>
+          <w:p>
+            <w:r>
+              <w:t>"5.2306"</w:t>
+            </w:r>
+          </w:p>
+        </w:tc>
+        <w:tc>
+          <w:tcPr>
+            <w:tcBorders>
+              <w:bottom w:color="000000" w:val="single"/>
+            </w:tcBorders>
+          </w:tcPr>
+          <w:p>
+            <w:r>
+              <w:t>"6.8678"</w:t>
+            </w:r>
+          </w:p>
+        </w:tc>
+      </w:tr>
+      <w:tr>
+        <w:tc>
+          <w:tcPr>
+            <w:tcBorders>
+              <w:bottom w:color="000000" w:val="single"/>
+              <w:right w:color="000000" w:val="single"/>
+            </w:tcBorders>
+          </w:tcPr>
+          <w:p>
+            <w:r>
+              <w:t>'COUNTS_PERSECOND_MEAN'</w:t>
+            </w:r>
+          </w:p>
+        </w:tc>
+        <w:tc>
+          <w:tcPr>
+            <w:tcBorders>
+              <w:bottom w:color="000000" w:val="single"/>
+              <w:right w:color="000000" w:val="single"/>
+            </w:tcBorders>
+          </w:tcPr>
+          <w:p>
+            <w:r>
+              <w:t>"1235.1410"</w:t>
+            </w:r>
+          </w:p>
+        </w:tc>
+        <w:tc>
+          <w:tcPr>
+            <w:tcBorders>
+              <w:bottom w:color="000000" w:val="single"/>
+              <w:right w:color="000000" w:val="single"/>
+            </w:tcBorders>
+          </w:tcPr>
+          <w:p>
+            <w:r>
+              <w:t>"301.3810"</w:t>
+            </w:r>
+          </w:p>
+        </w:tc>
+        <w:tc>
+          <w:tcPr>
+            <w:tcBorders>
+              <w:bottom w:color="000000" w:val="single"/>
+              <w:right w:color="000000" w:val="single"/>
+            </w:tcBorders>
+          </w:tcPr>
+          <w:p>
+            <w:r>
+              <w:t>"1181.8140"</w:t>
+            </w:r>
+          </w:p>
+        </w:tc>
+        <w:tc>
+          <w:tcPr>
+            <w:tcBorders>
+              <w:bottom w:color="000000" w:val="single"/>
+            </w:tcBorders>
+          </w:tcPr>
+          <w:p>
+            <w:r>
+              <w:t>"1173.5990"</w:t>
+            </w:r>
+          </w:p>
+        </w:tc>
+      </w:tr>
+      <w:tr>
+        <w:tc>
+          <w:tcPr>
+            <w:tcBorders>
+              <w:bottom w:color="000000" w:val="single"/>
+              <w:right w:color="000000" w:val="single"/>
+            </w:tcBorders>
+          </w:tcPr>
+          <w:p>
+            <w:r>
+              <w:t>'COUNTS_PERSECOND_MAX'</w:t>
+            </w:r>
+          </w:p>
+        </w:tc>
+        <w:tc>
+          <w:tcPr>
+            <w:tcBorders>
+              <w:bottom w:color="000000" w:val="single"/>
+              <w:right w:color="000000" w:val="single"/>
+            </w:tcBorders>
+          </w:tcPr>
+          <w:p>
+            <w:r>
+              <w:t>"23382.0000"</w:t>
+            </w:r>
+          </w:p>
+        </w:tc>
+        <w:tc>
+          <w:tcPr>
+            <w:tcBorders>
+              <w:bottom w:color="000000" w:val="single"/>
+              <w:right w:color="000000" w:val="single"/>
+            </w:tcBorders>
+          </w:tcPr>
+          <w:p>
+            <w:r>
+              <w:t>"2101.0000"</w:t>
+            </w:r>
+          </w:p>
+        </w:tc>
+        <w:tc>
+          <w:tcPr>
+            <w:tcBorders>
+              <w:bottom w:color="000000" w:val="single"/>
+              <w:right w:color="000000" w:val="single"/>
+            </w:tcBorders>
+          </w:tcPr>
+          <w:p>
+            <w:r>
+              <w:t>"17698.0000"</w:t>
+            </w:r>
+          </w:p>
+        </w:tc>
+        <w:tc>
+          <w:tcPr>
+            <w:tcBorders>
+              <w:bottom w:color="000000" w:val="single"/>
+            </w:tcBorders>
+          </w:tcPr>
+          <w:p>
+            <w:r>
+              <w:t>"4641.0000"</w:t>
+            </w:r>
+          </w:p>
+        </w:tc>
+      </w:tr>
+      <w:tr>
+        <w:tc>
+          <w:tcPr>
+            <w:tcBorders>
+              <w:bottom w:color="000000" w:val="single"/>
+              <w:right w:color="000000" w:val="single"/>
+            </w:tcBorders>
+          </w:tcPr>
+          <w:p>
+            <w:r>
+              <w:t>'COUNTS_TOTAL_1500'</w:t>
+            </w:r>
+          </w:p>
+        </w:tc>
+        <w:tc>
+          <w:tcPr>
+            <w:tcBorders>
+              <w:bottom w:color="000000" w:val="single"/>
+              <w:right w:color="000000" w:val="single"/>
+            </w:tcBorders>
+          </w:tcPr>
+          <w:p>
+            <w:r>
+              <w:t>"20503923.0000"</w:t>
+            </w:r>
+          </w:p>
+        </w:tc>
+        <w:tc>
+          <w:tcPr>
+            <w:tcBorders>
+              <w:bottom w:color="000000" w:val="single"/>
+              <w:right w:color="000000" w:val="single"/>
+            </w:tcBorders>
+          </w:tcPr>
+          <w:p>
+            <w:r>
+              <w:t>"3813243.0000"</w:t>
+            </w:r>
+          </w:p>
+        </w:tc>
+        <w:tc>
+          <w:tcPr>
+            <w:tcBorders>
+              <w:bottom w:color="000000" w:val="single"/>
+              <w:right w:color="000000" w:val="single"/>
+            </w:tcBorders>
+          </w:tcPr>
+          <w:p>
+            <w:r>
+              <w:t>"22252865.0000"</w:t>
+            </w:r>
+          </w:p>
+        </w:tc>
+        <w:tc>
+          <w:tcPr>
+            <w:tcBorders>
+              <w:bottom w:color="000000" w:val="single"/>
+            </w:tcBorders>
+          </w:tcPr>
+          <w:p>
+            <w:r>
+              <w:t>"29015157.0000"</w:t>
+            </w:r>
+          </w:p>
+        </w:tc>
+      </w:tr>
+      <w:tr>
+        <w:tc>
+          <w:tcPr>
+            <w:tcBorders>
+              <w:bottom w:color="000000" w:val="single"/>
+              <w:right w:color="000000" w:val="single"/>
+            </w:tcBorders>
+          </w:tcPr>
+          <w:p>
+            <w:r>
+              <w:t>'COUNTS_PERSECOND_MEAN_1500'</w:t>
+            </w:r>
+          </w:p>
+        </w:tc>
+        <w:tc>
+          <w:tcPr>
+            <w:tcBorders>
+              <w:bottom w:color="000000" w:val="single"/>
+              <w:right w:color="000000" w:val="single"/>
+            </w:tcBorders>
+          </w:tcPr>
+          <w:p>
+            <w:r>
+              <w:t>"4446365.9430"</w:t>
+            </w:r>
+          </w:p>
+        </w:tc>
+        <w:tc>
+          <w:tcPr>
+            <w:tcBorders>
+              <w:bottom w:color="000000" w:val="single"/>
+              <w:right w:color="000000" w:val="single"/>
+            </w:tcBorders>
+          </w:tcPr>
+          <w:p>
+            <w:r>
+              <w:t>"1084934.4560"</w:t>
+            </w:r>
+          </w:p>
+        </w:tc>
+        <w:tc>
+          <w:tcPr>
+            <w:tcBorders>
+              <w:bottom w:color="000000" w:val="single"/>
+              <w:right w:color="000000" w:val="single"/>
+            </w:tcBorders>
+          </w:tcPr>
+          <w:p>
+            <w:r>
+              <w:t>"4254397.6200"</w:t>
+            </w:r>
+          </w:p>
+        </w:tc>
+        <w:tc>
+          <w:tcPr>
+            <w:tcBorders>
+              <w:bottom w:color="000000" w:val="single"/>
+            </w:tcBorders>
+          </w:tcPr>
+          <w:p>
+            <w:r>
+              <w:t>"4224824.5360"</w:t>
+            </w:r>
+          </w:p>
+        </w:tc>
+      </w:tr>
+      <w:tr>
+        <w:tc>
+          <w:tcPr>
+            <w:tcBorders>
+              <w:bottom w:color="000000" w:val="single"/>
+              <w:right w:color="000000" w:val="single"/>
+            </w:tcBorders>
+          </w:tcPr>
+          <w:p>
+            <w:r>
+              <w:t>'COUNTS_PERSECOND_MAX_1500'</w:t>
+            </w:r>
+          </w:p>
+        </w:tc>
+        <w:tc>
+          <w:tcPr>
+            <w:tcBorders>
+              <w:bottom w:color="000000" w:val="single"/>
+              <w:right w:color="000000" w:val="single"/>
+            </w:tcBorders>
+          </w:tcPr>
+          <w:p>
+            <w:r>
+              <w:t>"14.0000"</w:t>
+            </w:r>
+          </w:p>
+        </w:tc>
+        <w:tc>
+          <w:tcPr>
+            <w:tcBorders>
+              <w:bottom w:color="000000" w:val="single"/>
+              <w:right w:color="000000" w:val="single"/>
+            </w:tcBorders>
+          </w:tcPr>
+          <w:p>
+            <w:r>
+              <w:t>"1.0000"</w:t>
+            </w:r>
+          </w:p>
+        </w:tc>
+        <w:tc>
+          <w:tcPr>
+            <w:tcBorders>
+              <w:bottom w:color="000000" w:val="single"/>
+              <w:right w:color="000000" w:val="single"/>
+            </w:tcBorders>
+          </w:tcPr>
+          <w:p>
+            <w:r>
+              <w:t>"23.0000"</w:t>
+            </w:r>
+          </w:p>
+        </w:tc>
+        <w:tc>
+          <w:tcPr>
+            <w:tcBorders>
+              <w:bottom w:color="000000" w:val="single"/>
+            </w:tcBorders>
+          </w:tcPr>
+          <w:p>
+            <w:r>
+              <w:t>"14.0000"</w:t>
+            </w:r>
+          </w:p>
+        </w:tc>
+      </w:tr>
+      <w:tr>
+        <w:tc>
+          <w:tcPr>
+            <w:tcBorders>
+              <w:bottom w:color="000000" w:val="single"/>
+              <w:right w:color="000000" w:val="single"/>
+            </w:tcBorders>
+          </w:tcPr>
+          <w:p>
+            <w:r>
+              <w:t>'TICKS_RESET_MEAN'</w:t>
+            </w:r>
+          </w:p>
+        </w:tc>
+        <w:tc>
+          <w:tcPr>
+            <w:tcBorders>
+              <w:bottom w:color="000000" w:val="single"/>
+              <w:right w:color="000000" w:val="single"/>
+            </w:tcBorders>
+          </w:tcPr>
+          <w:p>
+            <w:r>
+              <w:t>"46961.2230"</w:t>
+            </w:r>
+          </w:p>
+        </w:tc>
+        <w:tc>
+          <w:tcPr>
+            <w:tcBorders>
+              <w:bottom w:color="000000" w:val="single"/>
+              <w:right w:color="000000" w:val="single"/>
+            </w:tcBorders>
+          </w:tcPr>
+          <w:p>
+            <w:r>
+              <w:t>"1037543.0480"</w:t>
+            </w:r>
+          </w:p>
+        </w:tc>
+        <w:tc>
+          <w:tcPr>
+            <w:tcBorders>
+              <w:bottom w:color="000000" w:val="single"/>
+              <w:right w:color="000000" w:val="single"/>
+            </w:tcBorders>
+          </w:tcPr>
+          <w:p>
+            <w:r>
+              <w:t>"50573.1180"</w:t>
+            </w:r>
+          </w:p>
+        </w:tc>
+        <w:tc>
+          <w:tcPr>
+            <w:tcBorders>
+              <w:bottom w:color="000000" w:val="single"/>
+            </w:tcBorders>
+          </w:tcPr>
+          <w:p>
+            <w:r>
+              <w:t>"44326.3060"</w:t>
+            </w:r>
+          </w:p>
+        </w:tc>
+      </w:tr>
+      <w:tr>
+        <w:tc>
+          <w:tcPr>
+            <w:tcBorders>
+              <w:bottom w:color="000000" w:val="single"/>
+              <w:right w:color="000000" w:val="single"/>
+            </w:tcBorders>
+          </w:tcPr>
+          <w:p>
+            <w:r>
+              <w:t>'TICKS_COUNTS_MEAN'</w:t>
+            </w:r>
+          </w:p>
+        </w:tc>
+        <w:tc>
+          <w:tcPr>
+            <w:tcBorders>
+              <w:bottom w:color="000000" w:val="single"/>
+              <w:right w:color="000000" w:val="single"/>
+            </w:tcBorders>
+          </w:tcPr>
+          <w:p>
+            <w:r>
+              <w:t>"40481.2080"</w:t>
+            </w:r>
+          </w:p>
+        </w:tc>
+        <w:tc>
+          <w:tcPr>
+            <w:tcBorders>
+              <w:bottom w:color="000000" w:val="single"/>
+              <w:right w:color="000000" w:val="single"/>
+            </w:tcBorders>
+          </w:tcPr>
+          <w:p>
+            <w:r>
+              <w:t>"165902.9600"</w:t>
+            </w:r>
+          </w:p>
+        </w:tc>
+        <w:tc>
+          <w:tcPr>
+            <w:tcBorders>
+              <w:bottom w:color="000000" w:val="single"/>
+              <w:right w:color="000000" w:val="single"/>
+            </w:tcBorders>
+          </w:tcPr>
+          <w:p>
+            <w:r>
+              <w:t>"42307.8420"</w:t>
+            </w:r>
+          </w:p>
+        </w:tc>
+        <w:tc>
+          <w:tcPr>
+            <w:tcBorders>
+              <w:bottom w:color="000000" w:val="single"/>
+            </w:tcBorders>
+          </w:tcPr>
+          <w:p>
+            <w:r>
+              <w:t>"42603.9900"</w:t>
+            </w:r>
+          </w:p>
+        </w:tc>
+      </w:tr>
+      <w:tr>
+        <w:tc>
+          <w:tcPr>
+            <w:tcBorders>
+              <w:bottom w:color="000000" w:val="single"/>
+              <w:right w:color="000000" w:val="single"/>
+            </w:tcBorders>
+          </w:tcPr>
+          <w:p>
+            <w:r>
+              <w:t>'DEADTIME_MEAN_US'</w:t>
+            </w:r>
+          </w:p>
+        </w:tc>
+        <w:tc>
+          <w:tcPr>
+            <w:tcBorders>
+              <w:bottom w:color="000000" w:val="single"/>
+              <w:right w:color="000000" w:val="single"/>
+            </w:tcBorders>
+          </w:tcPr>
+          <w:p>
+            <w:r>
+              <w:t>"129.6000"</w:t>
+            </w:r>
+          </w:p>
+        </w:tc>
+        <w:tc>
+          <w:tcPr>
+            <w:tcBorders>
+              <w:bottom w:color="000000" w:val="single"/>
+              <w:right w:color="000000" w:val="single"/>
+            </w:tcBorders>
+          </w:tcPr>
+          <w:p>
+            <w:r>
+              <w:t>"17432.8020"</w:t>
+            </w:r>
+          </w:p>
+        </w:tc>
+        <w:tc>
+          <w:tcPr>
+            <w:tcBorders>
+              <w:bottom w:color="000000" w:val="single"/>
+              <w:right w:color="000000" w:val="single"/>
+            </w:tcBorders>
+          </w:tcPr>
+          <w:p>
+            <w:r>
+              <w:t>"165.3060"</w:t>
+            </w:r>
+          </w:p>
+        </w:tc>
+        <w:tc>
+          <w:tcPr>
+            <w:tcBorders>
+              <w:bottom w:color="000000" w:val="single"/>
+            </w:tcBorders>
+          </w:tcPr>
+          <w:p>
+            <w:r>
+              <w:t>"34.4460"</w:t>
+            </w:r>
+          </w:p>
+        </w:tc>
+      </w:tr>
+      <w:tr>
+        <w:tc>
+          <w:tcPr>
+            <w:tcBorders>
+              <w:right w:color="000000" w:val="single"/>
+            </w:tcBorders>
+          </w:tcPr>
+          <w:p>
+            <w:r>
+              <w:t>'DEADTIME_MEAN_PERCENT'</w:t>
+            </w:r>
+          </w:p>
+        </w:tc>
+        <w:tc>
+          <w:tcPr>
+            <w:tcBorders>
+              <w:right w:color="000000" w:val="single"/>
+            </w:tcBorders>
+          </w:tcPr>
+          <w:p>
+            <w:r>
+              <w:t>"0.0001"</w:t>
+            </w:r>
+          </w:p>
+        </w:tc>
+        <w:tc>
+          <w:tcPr>
+            <w:tcBorders>
+              <w:right w:color="000000" w:val="single"/>
+            </w:tcBorders>
+          </w:tcPr>
+          <w:p>
+            <w:r>
+              <w:t>"0.0174"</w:t>
+            </w:r>
+          </w:p>
+        </w:tc>
+        <w:tc>
+          <w:tcPr>
+            <w:tcBorders>
+              <w:right w:color="000000" w:val="single"/>
+            </w:tcBorders>
+          </w:tcPr>
+          <w:p>
+            <w:r>
+              <w:t>"0.0002"</w:t>
+            </w:r>
+          </w:p>
+        </w:tc>
+        <w:tc>
+          <w:p>
+            <w:r>
+              <w:t>"0.0000"</w:t>
+            </w:r>
+          </w:p>
+        </w:tc>
+      </w:tr>
+    </w:tbl>
+    <w:p>
+      <w:pPr>
+        <w:pStyle w:val="Heading1"/>
+        <w:rPr>
+          <w:sz w:val="20"/>
+          <w:szCs w:val="20"/>
+        </w:rPr>
+      </w:pPr>
+      <w:r>
+        <w:t>G</w:t>
+      </w:r>
+      <w:r>
+        <w:t>raphs</w:t>
+      </w:r>
+      <w:bookmarkEnd w:id="4"/>
+    </w:p>
+    <w:p>
+      <w:r>
+        <w:rPr/>
+        <w:drawing>
+          <wp:inline distB="0" distL="0" distR="0" distT="0">
+            <wp:extent cx="4878323" cy="3657600"/>
+            <wp:effectExtent b="0" l="0" r="0" t="0"/>
+            <wp:docPr id="20" name="OPERATION_WINDOWS.png"/>
+            <wp:cNvGraphicFramePr xmlns:a="http://schemas.openxmlformats.org/drawingml/2006/main">
+              <a:graphicFrameLocks/>
+            </wp:cNvGraphicFramePr>
+            <a:graphic xmlns:a="http://schemas.openxmlformats.org/drawingml/2006/main">
+              <a:graphicData uri="http://schemas.openxmlformats.org/drawingml/2006/picture">
+                <pic:pic xmlns:pic="http://schemas.openxmlformats.org/drawingml/2006/picture">
+                  <pic:nvPicPr>
+                    <pic:cNvPr id="5" name="OPERATION_WINDOWS.png"/>
+                    <pic:cNvPicPr preferRelativeResize="0"/>
+                  </pic:nvPicPr>
+                  <pic:blipFill>
+                    <a:blip r:embed="ImageId5">
+                      <a:extLst>
+                        <a:ext uri="{28A0092B-C50C-407E-A947-70E740481C1C}">
+                          <a14:useLocalDpi xmlns:a14="http://schemas.microsoft.com/office/drawing/2010/main" val="0"/>
+                        </a:ext>
+                      </a:extLst>
+                    </a:blip>
+                    <a:stretch>
+                      <a:fillRect/>
+                    </a:stretch>
+                  </pic:blipFill>
+                  <pic:spPr>
+                    <a:xfrm>
+                      <a:off x="0" y="0"/>
+                      <a:ext cx="4878323" cy="3657600"/>
+                    </a:xfrm>
+                    <a:prstGeom prst="rect">
+                      <a:avLst/>
+                    </a:prstGeom>
+                  </pic:spPr>
+                </pic:pic>
+              </a:graphicData>
+            </a:graphic>
+          </wp:inline>
+        </w:drawing>
+      </w:r>
+    </w:p>
+    <w:p>
+      <w:r>
+        <w:rPr/>
+        <w:drawing>
+          <wp:inline distB="0" distL="0" distR="0" distT="0">
+            <wp:extent cx="4878323" cy="3657600"/>
+            <wp:effectExtent b="0" l="0" r="0" t="0"/>
+            <wp:docPr id="21" name="GPS_PLOT_COMBINED.png"/>
+            <wp:cNvGraphicFramePr xmlns:a="http://schemas.openxmlformats.org/drawingml/2006/main">
+              <a:graphicFrameLocks/>
+            </wp:cNvGraphicFramePr>
+            <a:graphic xmlns:a="http://schemas.openxmlformats.org/drawingml/2006/main">
+              <a:graphicData uri="http://schemas.openxmlformats.org/drawingml/2006/picture">
+                <pic:pic xmlns:pic="http://schemas.openxmlformats.org/drawingml/2006/picture">
+                  <pic:nvPicPr>
+                    <pic:cNvPr id="6" name="GPS_PLOT_COMBINED.png"/>
+                    <pic:cNvPicPr preferRelativeResize="0"/>
+                  </pic:nvPicPr>
+                  <pic:blipFill>
+                    <a:blip r:embed="ImageId6">
+                      <a:extLst>
+                        <a:ext uri="{28A0092B-C50C-407E-A947-70E740481C1C}">
+                          <a14:useLocalDpi xmlns:a14="http://schemas.microsoft.com/office/drawing/2010/main" val="0"/>
+                        </a:ext>
+                      </a:extLst>
+                    </a:blip>
+                    <a:stretch>
+                      <a:fillRect/>
+                    </a:stretch>
+                  </pic:blipFill>
+                  <pic:spPr>
+                    <a:xfrm>
+                      <a:off x="0" y="0"/>
+                      <a:ext cx="4878323" cy="3657600"/>
+                    </a:xfrm>
+                    <a:prstGeom prst="rect">
+                      <a:avLst/>
+                    </a:prstGeom>
+                  </pic:spPr>
+                </pic:pic>
+              </a:graphicData>
+            </a:graphic>
+          </wp:inline>
+        </w:drawing>
+      </w:r>
+    </w:p>
+    <w:p>
+      <w:r>
+        <w:rPr/>
+        <w:drawing>
+          <wp:inline distB="0" distL="0" distR="0" distT="0">
+            <wp:extent cx="4878323" cy="3657600"/>
+            <wp:effectExtent b="0" l="0" r="0" t="0"/>
+            <wp:docPr id="22" name="LATLONG.png"/>
+            <wp:cNvGraphicFramePr xmlns:a="http://schemas.openxmlformats.org/drawingml/2006/main">
+              <a:graphicFrameLocks/>
+            </wp:cNvGraphicFramePr>
+            <a:graphic xmlns:a="http://schemas.openxmlformats.org/drawingml/2006/main">
+              <a:graphicData uri="http://schemas.openxmlformats.org/drawingml/2006/picture">
+                <pic:pic xmlns:pic="http://schemas.openxmlformats.org/drawingml/2006/picture">
+                  <pic:nvPicPr>
+                    <pic:cNvPr id="7" name="LATLONG.png"/>
+                    <pic:cNvPicPr preferRelativeResize="0"/>
+                  </pic:nvPicPr>
+                  <pic:blipFill>
+                    <a:blip r:embed="ImageId7">
+                      <a:extLst>
+                        <a:ext uri="{28A0092B-C50C-407E-A947-70E740481C1C}">
+                          <a14:useLocalDpi xmlns:a14="http://schemas.microsoft.com/office/drawing/2010/main" val="0"/>
+                        </a:ext>
+                      </a:extLst>
+                    </a:blip>
+                    <a:stretch>
+                      <a:fillRect/>
+                    </a:stretch>
+                  </pic:blipFill>
+                  <pic:spPr>
+                    <a:xfrm>
+                      <a:off x="0" y="0"/>
+                      <a:ext cx="4878323" cy="3657600"/>
+                    </a:xfrm>
+                    <a:prstGeom prst="rect">
+                      <a:avLst/>
+                    </a:prstGeom>
+                  </pic:spPr>
+                </pic:pic>
+              </a:graphicData>
+            </a:graphic>
+          </wp:inline>
+        </w:drawing>
+      </w:r>
+    </w:p>
+    <w:p>
+      <w:r>
+        <w:rPr/>
+        <w:drawing>
+          <wp:inline distB="0" distL="0" distR="0" distT="0">
+            <wp:extent cx="4878323" cy="3657600"/>
+            <wp:effectExtent b="0" l="0" r="0" t="0"/>
+            <wp:docPr id="23" name="GPS_ALTITUDE.png"/>
+            <wp:cNvGraphicFramePr xmlns:a="http://schemas.openxmlformats.org/drawingml/2006/main">
+              <a:graphicFrameLocks/>
+            </wp:cNvGraphicFramePr>
+            <a:graphic xmlns:a="http://schemas.openxmlformats.org/drawingml/2006/main">
+              <a:graphicData uri="http://schemas.openxmlformats.org/drawingml/2006/picture">
+                <pic:pic xmlns:pic="http://schemas.openxmlformats.org/drawingml/2006/picture">
+                  <pic:nvPicPr>
+                    <pic:cNvPr id="8" name="GPS_ALTITUDE.png"/>
+                    <pic:cNvPicPr preferRelativeResize="0"/>
+                  </pic:nvPicPr>
+                  <pic:blipFill>
+                    <a:blip r:embed="ImageId8">
+                      <a:extLst>
+                        <a:ext uri="{28A0092B-C50C-407E-A947-70E740481C1C}">
+                          <a14:useLocalDpi xmlns:a14="http://schemas.microsoft.com/office/drawing/2010/main" val="0"/>
+                        </a:ext>
+                      </a:extLst>
+                    </a:blip>
+                    <a:stretch>
+                      <a:fillRect/>
+                    </a:stretch>
+                  </pic:blipFill>
+                  <pic:spPr>
+                    <a:xfrm>
+                      <a:off x="0" y="0"/>
+                      <a:ext cx="4878323" cy="3657600"/>
+                    </a:xfrm>
+                    <a:prstGeom prst="rect">
+                      <a:avLst/>
+                    </a:prstGeom>
+                  </pic:spPr>
+                </pic:pic>
+              </a:graphicData>
+            </a:graphic>
+          </wp:inline>
+        </w:drawing>
+      </w:r>
+    </w:p>
+    <w:p>
+      <w:r>
+        <w:rPr/>
+        <w:drawing>
+          <wp:inline distB="0" distL="0" distR="0" distT="0">
+            <wp:extent cx="4878323" cy="3657600"/>
+            <wp:effectExtent b="0" l="0" r="0" t="0"/>
+            <wp:docPr id="24" name="ACCELERATION_TOTAL.png"/>
+            <wp:cNvGraphicFramePr xmlns:a="http://schemas.openxmlformats.org/drawingml/2006/main">
+              <a:graphicFrameLocks/>
+            </wp:cNvGraphicFramePr>
+            <a:graphic xmlns:a="http://schemas.openxmlformats.org/drawingml/2006/main">
+              <a:graphicData uri="http://schemas.openxmlformats.org/drawingml/2006/picture">
+                <pic:pic xmlns:pic="http://schemas.openxmlformats.org/drawingml/2006/picture">
+                  <pic:nvPicPr>
+                    <pic:cNvPr id="9" name="ACCELERATION_TOTAL.png"/>
+                    <pic:cNvPicPr preferRelativeResize="0"/>
+                  </pic:nvPicPr>
+                  <pic:blipFill>
+                    <a:blip r:embed="ImageId9">
+                      <a:extLst>
+                        <a:ext uri="{28A0092B-C50C-407E-A947-70E740481C1C}">
+                          <a14:useLocalDpi xmlns:a14="http://schemas.microsoft.com/office/drawing/2010/main" val="0"/>
+                        </a:ext>
+                      </a:extLst>
+                    </a:blip>
+                    <a:stretch>
+                      <a:fillRect/>
+                    </a:stretch>
+                  </pic:blipFill>
+                  <pic:spPr>
+                    <a:xfrm>
+                      <a:off x="0" y="0"/>
+                      <a:ext cx="4878323" cy="3657600"/>
+                    </a:xfrm>
+                    <a:prstGeom prst="rect">
+                      <a:avLst/>
+                    </a:prstGeom>
+                  </pic:spPr>
+                </pic:pic>
+              </a:graphicData>
+            </a:graphic>
+          </wp:inline>
+        </w:drawing>
+      </w:r>
+    </w:p>
+    <w:p>
+      <w:r>
+        <w:rPr/>
+        <w:drawing>
+          <wp:inline distB="0" distL="0" distR="0" distT="0">
+            <wp:extent cx="4878323" cy="3657600"/>
+            <wp:effectExtent b="0" l="0" r="0" t="0"/>
+            <wp:docPr id="25" name="ACCELERATION_HORIZONTAL.png"/>
+            <wp:cNvGraphicFramePr xmlns:a="http://schemas.openxmlformats.org/drawingml/2006/main">
+              <a:graphicFrameLocks/>
+            </wp:cNvGraphicFramePr>
+            <a:graphic xmlns:a="http://schemas.openxmlformats.org/drawingml/2006/main">
+              <a:graphicData uri="http://schemas.openxmlformats.org/drawingml/2006/picture">
+                <pic:pic xmlns:pic="http://schemas.openxmlformats.org/drawingml/2006/picture">
+                  <pic:nvPicPr>
+                    <pic:cNvPr id="10" name="ACCELERATION_HORIZONTAL.png"/>
+                    <pic:cNvPicPr preferRelativeResize="0"/>
+                  </pic:nvPicPr>
+                  <pic:blipFill>
+                    <a:blip r:embed="ImageId10">
+                      <a:extLst>
+                        <a:ext uri="{28A0092B-C50C-407E-A947-70E740481C1C}">
+                          <a14:useLocalDpi xmlns:a14="http://schemas.microsoft.com/office/drawing/2010/main" val="0"/>
+                        </a:ext>
+                      </a:extLst>
+                    </a:blip>
+                    <a:stretch>
+                      <a:fillRect/>
+                    </a:stretch>
+                  </pic:blipFill>
+                  <pic:spPr>
+                    <a:xfrm>
+                      <a:off x="0" y="0"/>
+                      <a:ext cx="4878323" cy="3657600"/>
+                    </a:xfrm>
+                    <a:prstGeom prst="rect">
+                      <a:avLst/>
+                    </a:prstGeom>
+                  </pic:spPr>
+                </pic:pic>
+              </a:graphicData>
+            </a:graphic>
+          </wp:inline>
+        </w:drawing>
+      </w:r>
+    </w:p>
+    <w:p>
+      <w:drawing>
+        <wp:inline distB="0" distL="0" distR="0" distT="0">
+          <wp:extent cx="4878323" cy="3657600"/>
+          <wp:effectExtent b="0" l="0" r="0" t="0"/>
+          <wp:docPr id="26" name="ACCELERATION_VERTICAL.png"/>
+          <wp:cNvGraphicFramePr xmlns:a="http://schemas.openxmlformats.org/drawingml/2006/main">
+            <a:graphicFrameLocks/>
+          </wp:cNvGraphicFramePr>
+          <a:graphic xmlns:a="http://schemas.openxmlformats.org/drawingml/2006/main">
+            <a:graphicData uri="http://schemas.openxmlformats.org/drawingml/2006/picture">
+              <pic:pic xmlns:pic="http://schemas.openxmlformats.org/drawingml/2006/picture">
+                <pic:nvPicPr>
+                  <pic:cNvPr id="11" name="ACCELERATION_VERTICAL.png"/>
+                  <pic:cNvPicPr preferRelativeResize="0"/>
+                </pic:nvPicPr>
+                <pic:blipFill>
+                  <a:blip r:embed="ImageId11">
+                    <a:extLst>
+                      <a:ext uri="{28A0092B-C50C-407E-A947-70E740481C1C}">
+                        <a14:useLocalDpi xmlns:a14="http://schemas.microsoft.com/office/drawing/2010/main" val="0"/>
+                      </a:ext>
+                    </a:extLst>
+                  </a:blip>
+                  <a:stretch>
+                    <a:fillRect/>
+                  </a:stretch>
+                </pic:blipFill>
+                <pic:spPr>
+                  <a:xfrm>
+                    <a:off x="0" y="0"/>
+                    <a:ext cx="4878323" cy="3657600"/>
+                  </a:xfrm>
+                  <a:prstGeom prst="rect">
+                    <a:avLst/>
+                  </a:prstGeom>
+                </pic:spPr>
+              </pic:pic>
+            </a:graphicData>
+          </a:graphic>
+        </wp:inline>
+      </w:drawing>
+    </w:p>
+    <w:p>
+      <w:drawing>
+        <wp:inline distB="0" distL="0" distR="0" distT="0">
+          <wp:extent cx="4878323" cy="3657600"/>
+          <wp:effectExtent b="0" l="0" r="0" t="0"/>
+          <wp:docPr id="27" name="TEMP_INTERNAL.png"/>
+          <wp:cNvGraphicFramePr xmlns:a="http://schemas.openxmlformats.org/drawingml/2006/main">
+            <a:graphicFrameLocks/>
+          </wp:cNvGraphicFramePr>
+          <a:graphic xmlns:a="http://schemas.openxmlformats.org/drawingml/2006/main">
+            <a:graphicData uri="http://schemas.openxmlformats.org/drawingml/2006/picture">
+              <pic:pic xmlns:pic="http://schemas.openxmlformats.org/drawingml/2006/picture">
+                <pic:nvPicPr>
+                  <pic:cNvPr id="12" name="TEMP_INTERNAL.png"/>
+                  <pic:cNvPicPr preferRelativeResize="0"/>
+                </pic:nvPicPr>
+                <pic:blipFill>
+                  <a:blip r:embed="ImageId12">
+                    <a:extLst>
+                      <a:ext uri="{28A0092B-C50C-407E-A947-70E740481C1C}">
+                        <a14:useLocalDpi xmlns:a14="http://schemas.microsoft.com/office/drawing/2010/main" val="0"/>
+                      </a:ext>
+                    </a:extLst>
+                  </a:blip>
+                  <a:stretch>
+                    <a:fillRect/>
+                  </a:stretch>
+                </pic:blipFill>
+                <pic:spPr>
+                  <a:xfrm>
+                    <a:off x="0" y="0"/>
+                    <a:ext cx="4878323" cy="3657600"/>
+                  </a:xfrm>
+                  <a:prstGeom prst="rect">
+                    <a:avLst/>
+                  </a:prstGeom>
+                </pic:spPr>
+              </pic:pic>
+            </a:graphicData>
+          </a:graphic>
+        </wp:inline>
+      </w:drawing>
+    </w:p>
+    <w:p>
+      <w:drawing>
+        <wp:inline distB="0" distL="0" distR="0" distT="0">
+          <wp:extent cx="4878323" cy="3657600"/>
+          <wp:effectExtent b="0" l="0" r="0" t="0"/>
+          <wp:docPr id="28" name="TEMP_EXTERNAL.png"/>
+          <wp:cNvGraphicFramePr xmlns:a="http://schemas.openxmlformats.org/drawingml/2006/main">
+            <a:graphicFrameLocks/>
+          </wp:cNvGraphicFramePr>
+          <a:graphic xmlns:a="http://schemas.openxmlformats.org/drawingml/2006/main">
+            <a:graphicData uri="http://schemas.openxmlformats.org/drawingml/2006/picture">
+              <pic:pic xmlns:pic="http://schemas.openxmlformats.org/drawingml/2006/picture">
+                <pic:nvPicPr>
+                  <pic:cNvPr id="13" name="TEMP_EXTERNAL.png"/>
+                  <pic:cNvPicPr preferRelativeResize="0"/>
+                </pic:nvPicPr>
+                <pic:blipFill>
+                  <a:blip r:embed="ImageId13">
+                    <a:extLst>
+                      <a:ext uri="{28A0092B-C50C-407E-A947-70E740481C1C}">
+                        <a14:useLocalDpi xmlns:a14="http://schemas.microsoft.com/office/drawing/2010/main" val="0"/>
+                      </a:ext>
+                    </a:extLst>
+                  </a:blip>
+                  <a:stretch>
+                    <a:fillRect/>
+                  </a:stretch>
+                </pic:blipFill>
+                <pic:spPr>
+                  <a:xfrm>
+                    <a:off x="0" y="0"/>
+                    <a:ext cx="4878323" cy="3657600"/>
+                  </a:xfrm>
+                  <a:prstGeom prst="rect">
+                    <a:avLst/>
+                  </a:prstGeom>
+                </pic:spPr>
+              </pic:pic>
+            </a:graphicData>
+          </a:graphic>
+        </wp:inline>
+      </w:drawing>
+    </w:p>
+    <w:sectPr>
+      <w:titlePg w:val="0"/>
+      <w:pgMar w:bottom="1440" w:footer="720" w:gutter="0" w:header="720" w:left="1440" w:right="1440" w:top="1440"/>
+      <w:pgSz w:h="15840" w:w="12240"/>
+      <w:cols xmlns:w="http://schemas.openxmlformats.org/wordprocessingml/2006/main" w:space="720"/>
+      <w:docGrid xmlns:w="http://schemas.openxmlformats.org/wordprocessingml/2006/main" w:linePitch="360"/>
+    </w:sectPr>
+  </w:body>
+</w:document>
 </file>
 
 <file path=word/numbering.xml><?xml version="1.0" encoding="utf-8"?>

</xml_diff>

<commit_message>
Added PSD scripts and clustering analysis
</commit_message>
<xml_diff>
--- a/Post-Flight Scripts/HELEN_Data_Report.docx
+++ b/Post-Flight Scripts/HELEN_Data_Report.docx
@@ -397,6 +397,19 @@
           </w:tcPr>
           <w:p>
             <w:r>
+              <w:t>"NaN"</w:t>
+            </w:r>
+          </w:p>
+        </w:tc>
+        <w:tc>
+          <w:tcPr>
+            <w:tcBorders>
+              <w:bottom w:color="000000" w:val="single"/>
+              <w:right w:color="000000" w:val="single"/>
+            </w:tcBorders>
+          </w:tcPr>
+          <w:p>
+            <w:r>
               <w:t>"0.0000"</w:t>
             </w:r>
           </w:p>
@@ -418,24 +431,11 @@
           <w:tcPr>
             <w:tcBorders>
               <w:bottom w:color="000000" w:val="single"/>
-              <w:right w:color="000000" w:val="single"/>
-            </w:tcBorders>
-          </w:tcPr>
-          <w:p>
-            <w:r>
-              <w:t>"0.0000"</w:t>
-            </w:r>
-          </w:p>
-        </w:tc>
-        <w:tc>
-          <w:tcPr>
-            <w:tcBorders>
-              <w:bottom w:color="000000" w:val="single"/>
-            </w:tcBorders>
-          </w:tcPr>
-          <w:p>
-            <w:r>
-              <w:t>"0.0000"</w:t>
+            </w:tcBorders>
+          </w:tcPr>
+          <w:p>
+            <w:r>
+              <w:t>"NaN"</w:t>
             </w:r>
           </w:p>
         </w:tc>
@@ -463,45 +463,45 @@
           </w:tcPr>
           <w:p>
             <w:r>
-              <w:t>"900.0000"</w:t>
-            </w:r>
-          </w:p>
-        </w:tc>
-        <w:tc>
-          <w:tcPr>
-            <w:tcBorders>
-              <w:bottom w:color="000000" w:val="single"/>
-              <w:right w:color="000000" w:val="single"/>
-            </w:tcBorders>
-          </w:tcPr>
-          <w:p>
-            <w:r>
-              <w:t>"895.0000"</w:t>
-            </w:r>
-          </w:p>
-        </w:tc>
-        <w:tc>
-          <w:tcPr>
-            <w:tcBorders>
-              <w:bottom w:color="000000" w:val="single"/>
-              <w:right w:color="000000" w:val="single"/>
-            </w:tcBorders>
-          </w:tcPr>
-          <w:p>
-            <w:r>
-              <w:t>"894.0000"</w:t>
-            </w:r>
-          </w:p>
-        </w:tc>
-        <w:tc>
-          <w:tcPr>
-            <w:tcBorders>
-              <w:bottom w:color="000000" w:val="single"/>
-            </w:tcBorders>
-          </w:tcPr>
-          <w:p>
-            <w:r>
-              <w:t>"896.0000"</w:t>
+              <w:t>"NaN"</w:t>
+            </w:r>
+          </w:p>
+        </w:tc>
+        <w:tc>
+          <w:tcPr>
+            <w:tcBorders>
+              <w:bottom w:color="000000" w:val="single"/>
+              <w:right w:color="000000" w:val="single"/>
+            </w:tcBorders>
+          </w:tcPr>
+          <w:p>
+            <w:r>
+              <w:t>"595.0000"</w:t>
+            </w:r>
+          </w:p>
+        </w:tc>
+        <w:tc>
+          <w:tcPr>
+            <w:tcBorders>
+              <w:bottom w:color="000000" w:val="single"/>
+              <w:right w:color="000000" w:val="single"/>
+            </w:tcBorders>
+          </w:tcPr>
+          <w:p>
+            <w:r>
+              <w:t>"594.0000"</w:t>
+            </w:r>
+          </w:p>
+        </w:tc>
+        <w:tc>
+          <w:tcPr>
+            <w:tcBorders>
+              <w:bottom w:color="000000" w:val="single"/>
+            </w:tcBorders>
+          </w:tcPr>
+          <w:p>
+            <w:r>
+              <w:t>"NaN"</w:t>
             </w:r>
           </w:p>
         </w:tc>
@@ -529,45 +529,45 @@
           </w:tcPr>
           <w:p>
             <w:r>
-              <w:t>"901.0000"</w:t>
-            </w:r>
-          </w:p>
-        </w:tc>
-        <w:tc>
-          <w:tcPr>
-            <w:tcBorders>
-              <w:bottom w:color="000000" w:val="single"/>
-              <w:right w:color="000000" w:val="single"/>
-            </w:tcBorders>
-          </w:tcPr>
-          <w:p>
-            <w:r>
-              <w:t>"896.0000"</w:t>
-            </w:r>
-          </w:p>
-        </w:tc>
-        <w:tc>
-          <w:tcPr>
-            <w:tcBorders>
-              <w:bottom w:color="000000" w:val="single"/>
-              <w:right w:color="000000" w:val="single"/>
-            </w:tcBorders>
-          </w:tcPr>
-          <w:p>
-            <w:r>
-              <w:t>"895.0000"</w:t>
-            </w:r>
-          </w:p>
-        </w:tc>
-        <w:tc>
-          <w:tcPr>
-            <w:tcBorders>
-              <w:bottom w:color="000000" w:val="single"/>
-            </w:tcBorders>
-          </w:tcPr>
-          <w:p>
-            <w:r>
-              <w:t>"897.0000"</w:t>
+              <w:t>"NaN"</w:t>
+            </w:r>
+          </w:p>
+        </w:tc>
+        <w:tc>
+          <w:tcPr>
+            <w:tcBorders>
+              <w:bottom w:color="000000" w:val="single"/>
+              <w:right w:color="000000" w:val="single"/>
+            </w:tcBorders>
+          </w:tcPr>
+          <w:p>
+            <w:r>
+              <w:t>"596.0000"</w:t>
+            </w:r>
+          </w:p>
+        </w:tc>
+        <w:tc>
+          <w:tcPr>
+            <w:tcBorders>
+              <w:bottom w:color="000000" w:val="single"/>
+              <w:right w:color="000000" w:val="single"/>
+            </w:tcBorders>
+          </w:tcPr>
+          <w:p>
+            <w:r>
+              <w:t>"595.0000"</w:t>
+            </w:r>
+          </w:p>
+        </w:tc>
+        <w:tc>
+          <w:tcPr>
+            <w:tcBorders>
+              <w:bottom w:color="000000" w:val="single"/>
+            </w:tcBorders>
+          </w:tcPr>
+          <w:p>
+            <w:r>
+              <w:t>"NaN"</w:t>
             </w:r>
           </w:p>
         </w:tc>
@@ -595,45 +595,45 @@
           </w:tcPr>
           <w:p>
             <w:r>
-              <w:t>"901.0000"</w:t>
-            </w:r>
-          </w:p>
-        </w:tc>
-        <w:tc>
-          <w:tcPr>
-            <w:tcBorders>
-              <w:bottom w:color="000000" w:val="single"/>
-              <w:right w:color="000000" w:val="single"/>
-            </w:tcBorders>
-          </w:tcPr>
-          <w:p>
-            <w:r>
-              <w:t>"894.0000"</w:t>
-            </w:r>
-          </w:p>
-        </w:tc>
-        <w:tc>
-          <w:tcPr>
-            <w:tcBorders>
-              <w:bottom w:color="000000" w:val="single"/>
-              <w:right w:color="000000" w:val="single"/>
-            </w:tcBorders>
-          </w:tcPr>
-          <w:p>
-            <w:r>
-              <w:t>"895.0000"</w:t>
-            </w:r>
-          </w:p>
-        </w:tc>
-        <w:tc>
-          <w:tcPr>
-            <w:tcBorders>
-              <w:bottom w:color="000000" w:val="single"/>
-            </w:tcBorders>
-          </w:tcPr>
-          <w:p>
-            <w:r>
-              <w:t>"897.0000"</w:t>
+              <w:t>"1.0000"</w:t>
+            </w:r>
+          </w:p>
+        </w:tc>
+        <w:tc>
+          <w:tcPr>
+            <w:tcBorders>
+              <w:bottom w:color="000000" w:val="single"/>
+              <w:right w:color="000000" w:val="single"/>
+            </w:tcBorders>
+          </w:tcPr>
+          <w:p>
+            <w:r>
+              <w:t>"596.0000"</w:t>
+            </w:r>
+          </w:p>
+        </w:tc>
+        <w:tc>
+          <w:tcPr>
+            <w:tcBorders>
+              <w:bottom w:color="000000" w:val="single"/>
+              <w:right w:color="000000" w:val="single"/>
+            </w:tcBorders>
+          </w:tcPr>
+          <w:p>
+            <w:r>
+              <w:t>"595.0000"</w:t>
+            </w:r>
+          </w:p>
+        </w:tc>
+        <w:tc>
+          <w:tcPr>
+            <w:tcBorders>
+              <w:bottom w:color="000000" w:val="single"/>
+            </w:tcBorders>
+          </w:tcPr>
+          <w:p>
+            <w:r>
+              <w:t>"1.0000"</w:t>
             </w:r>
           </w:p>
         </w:tc>
@@ -1123,45 +1123,45 @@
           </w:tcPr>
           <w:p>
             <w:r>
-              <w:t>"25.4200"</w:t>
-            </w:r>
-          </w:p>
-        </w:tc>
-        <w:tc>
-          <w:tcPr>
-            <w:tcBorders>
-              <w:bottom w:color="000000" w:val="single"/>
-              <w:right w:color="000000" w:val="single"/>
-            </w:tcBorders>
-          </w:tcPr>
-          <w:p>
-            <w:r>
-              <w:t>"25.6400"</w:t>
-            </w:r>
-          </w:p>
-        </w:tc>
-        <w:tc>
-          <w:tcPr>
-            <w:tcBorders>
-              <w:bottom w:color="000000" w:val="single"/>
-              <w:right w:color="000000" w:val="single"/>
-            </w:tcBorders>
-          </w:tcPr>
-          <w:p>
-            <w:r>
-              <w:t>"27.3400"</w:t>
-            </w:r>
-          </w:p>
-        </w:tc>
-        <w:tc>
-          <w:tcPr>
-            <w:tcBorders>
-              <w:bottom w:color="000000" w:val="single"/>
-            </w:tcBorders>
-          </w:tcPr>
-          <w:p>
-            <w:r>
-              <w:t>"26.6400"</w:t>
+              <w:t>"NaN"</w:t>
+            </w:r>
+          </w:p>
+        </w:tc>
+        <w:tc>
+          <w:tcPr>
+            <w:tcBorders>
+              <w:bottom w:color="000000" w:val="single"/>
+              <w:right w:color="000000" w:val="single"/>
+            </w:tcBorders>
+          </w:tcPr>
+          <w:p>
+            <w:r>
+              <w:t>"27.6300"</w:t>
+            </w:r>
+          </w:p>
+        </w:tc>
+        <w:tc>
+          <w:tcPr>
+            <w:tcBorders>
+              <w:bottom w:color="000000" w:val="single"/>
+              <w:right w:color="000000" w:val="single"/>
+            </w:tcBorders>
+          </w:tcPr>
+          <w:p>
+            <w:r>
+              <w:t>"29.0200"</w:t>
+            </w:r>
+          </w:p>
+        </w:tc>
+        <w:tc>
+          <w:tcPr>
+            <w:tcBorders>
+              <w:bottom w:color="000000" w:val="single"/>
+            </w:tcBorders>
+          </w:tcPr>
+          <w:p>
+            <w:r>
+              <w:t>"NaN"</w:t>
             </w:r>
           </w:p>
         </w:tc>
@@ -1189,45 +1189,45 @@
           </w:tcPr>
           <w:p>
             <w:r>
-              <w:t>"22.2900"</w:t>
-            </w:r>
-          </w:p>
-        </w:tc>
-        <w:tc>
-          <w:tcPr>
-            <w:tcBorders>
-              <w:bottom w:color="000000" w:val="single"/>
-              <w:right w:color="000000" w:val="single"/>
-            </w:tcBorders>
-          </w:tcPr>
-          <w:p>
-            <w:r>
-              <w:t>"22.3200"</w:t>
-            </w:r>
-          </w:p>
-        </w:tc>
-        <w:tc>
-          <w:tcPr>
-            <w:tcBorders>
-              <w:bottom w:color="000000" w:val="single"/>
-              <w:right w:color="000000" w:val="single"/>
-            </w:tcBorders>
-          </w:tcPr>
-          <w:p>
-            <w:r>
-              <w:t>"24.3200"</w:t>
-            </w:r>
-          </w:p>
-        </w:tc>
-        <w:tc>
-          <w:tcPr>
-            <w:tcBorders>
-              <w:bottom w:color="000000" w:val="single"/>
+              <w:t>"NaN"</w:t>
+            </w:r>
+          </w:p>
+        </w:tc>
+        <w:tc>
+          <w:tcPr>
+            <w:tcBorders>
+              <w:bottom w:color="000000" w:val="single"/>
+              <w:right w:color="000000" w:val="single"/>
             </w:tcBorders>
           </w:tcPr>
           <w:p>
             <w:r>
               <w:t>"23.1200"</w:t>
+            </w:r>
+          </w:p>
+        </w:tc>
+        <w:tc>
+          <w:tcPr>
+            <w:tcBorders>
+              <w:bottom w:color="000000" w:val="single"/>
+              <w:right w:color="000000" w:val="single"/>
+            </w:tcBorders>
+          </w:tcPr>
+          <w:p>
+            <w:r>
+              <w:t>"24.0600"</w:t>
+            </w:r>
+          </w:p>
+        </w:tc>
+        <w:tc>
+          <w:tcPr>
+            <w:tcBorders>
+              <w:bottom w:color="000000" w:val="single"/>
+            </w:tcBorders>
+          </w:tcPr>
+          <w:p>
+            <w:r>
+              <w:t>"NaN"</w:t>
             </w:r>
           </w:p>
         </w:tc>
@@ -1255,45 +1255,45 @@
           </w:tcPr>
           <w:p>
             <w:r>
-              <w:t>"24.9790"</w:t>
-            </w:r>
-          </w:p>
-        </w:tc>
-        <w:tc>
-          <w:tcPr>
-            <w:tcBorders>
-              <w:bottom w:color="000000" w:val="single"/>
-              <w:right w:color="000000" w:val="single"/>
-            </w:tcBorders>
-          </w:tcPr>
-          <w:p>
-            <w:r>
-              <w:t>"25.1110"</w:t>
-            </w:r>
-          </w:p>
-        </w:tc>
-        <w:tc>
-          <w:tcPr>
-            <w:tcBorders>
-              <w:bottom w:color="000000" w:val="single"/>
-              <w:right w:color="000000" w:val="single"/>
-            </w:tcBorders>
-          </w:tcPr>
-          <w:p>
-            <w:r>
-              <w:t>"26.7750"</w:t>
-            </w:r>
-          </w:p>
-        </w:tc>
-        <w:tc>
-          <w:tcPr>
-            <w:tcBorders>
-              <w:bottom w:color="000000" w:val="single"/>
-            </w:tcBorders>
-          </w:tcPr>
-          <w:p>
-            <w:r>
-              <w:t>"26.0990"</w:t>
+              <w:t>"NaN"</w:t>
+            </w:r>
+          </w:p>
+        </w:tc>
+        <w:tc>
+          <w:tcPr>
+            <w:tcBorders>
+              <w:bottom w:color="000000" w:val="single"/>
+              <w:right w:color="000000" w:val="single"/>
+            </w:tcBorders>
+          </w:tcPr>
+          <w:p>
+            <w:r>
+              <w:t>"26.2020"</w:t>
+            </w:r>
+          </w:p>
+        </w:tc>
+        <w:tc>
+          <w:tcPr>
+            <w:tcBorders>
+              <w:bottom w:color="000000" w:val="single"/>
+              <w:right w:color="000000" w:val="single"/>
+            </w:tcBorders>
+          </w:tcPr>
+          <w:p>
+            <w:r>
+              <w:t>"27.3380"</w:t>
+            </w:r>
+          </w:p>
+        </w:tc>
+        <w:tc>
+          <w:tcPr>
+            <w:tcBorders>
+              <w:bottom w:color="000000" w:val="single"/>
+            </w:tcBorders>
+          </w:tcPr>
+          <w:p>
+            <w:r>
+              <w:t>"NaN"</w:t>
             </w:r>
           </w:p>
         </w:tc>
@@ -1651,45 +1651,45 @@
           </w:tcPr>
           <w:p>
             <w:r>
-              <w:t>"0.2450"</w:t>
-            </w:r>
-          </w:p>
-        </w:tc>
-        <w:tc>
-          <w:tcPr>
-            <w:tcBorders>
-              <w:bottom w:color="000000" w:val="single"/>
-              <w:right w:color="000000" w:val="single"/>
-            </w:tcBorders>
-          </w:tcPr>
-          <w:p>
-            <w:r>
-              <w:t>"0.5790"</w:t>
-            </w:r>
-          </w:p>
-        </w:tc>
-        <w:tc>
-          <w:tcPr>
-            <w:tcBorders>
-              <w:bottom w:color="000000" w:val="single"/>
-              <w:right w:color="000000" w:val="single"/>
-            </w:tcBorders>
-          </w:tcPr>
-          <w:p>
-            <w:r>
-              <w:t>"0.5100"</w:t>
-            </w:r>
-          </w:p>
-        </w:tc>
-        <w:tc>
-          <w:tcPr>
-            <w:tcBorders>
-              <w:bottom w:color="000000" w:val="single"/>
-            </w:tcBorders>
-          </w:tcPr>
-          <w:p>
-            <w:r>
-              <w:t>"-0.2650"</w:t>
+              <w:t>"NaN"</w:t>
+            </w:r>
+          </w:p>
+        </w:tc>
+        <w:tc>
+          <w:tcPr>
+            <w:tcBorders>
+              <w:bottom w:color="000000" w:val="single"/>
+              <w:right w:color="000000" w:val="single"/>
+            </w:tcBorders>
+          </w:tcPr>
+          <w:p>
+            <w:r>
+              <w:t>"6.4430"</w:t>
+            </w:r>
+          </w:p>
+        </w:tc>
+        <w:tc>
+          <w:tcPr>
+            <w:tcBorders>
+              <w:bottom w:color="000000" w:val="single"/>
+              <w:right w:color="000000" w:val="single"/>
+            </w:tcBorders>
+          </w:tcPr>
+          <w:p>
+            <w:r>
+              <w:t>"2.8930"</w:t>
+            </w:r>
+          </w:p>
+        </w:tc>
+        <w:tc>
+          <w:tcPr>
+            <w:tcBorders>
+              <w:bottom w:color="000000" w:val="single"/>
+            </w:tcBorders>
+          </w:tcPr>
+          <w:p>
+            <w:r>
+              <w:t>"NaN"</w:t>
             </w:r>
           </w:p>
         </w:tc>
@@ -1717,45 +1717,45 @@
           </w:tcPr>
           <w:p>
             <w:r>
-              <w:t>"0.4020"</w:t>
-            </w:r>
-          </w:p>
-        </w:tc>
-        <w:tc>
-          <w:tcPr>
-            <w:tcBorders>
-              <w:bottom w:color="000000" w:val="single"/>
-              <w:right w:color="000000" w:val="single"/>
-            </w:tcBorders>
-          </w:tcPr>
-          <w:p>
-            <w:r>
-              <w:t>"0.9120"</w:t>
-            </w:r>
-          </w:p>
-        </w:tc>
-        <w:tc>
-          <w:tcPr>
-            <w:tcBorders>
-              <w:bottom w:color="000000" w:val="single"/>
-              <w:right w:color="000000" w:val="single"/>
-            </w:tcBorders>
-          </w:tcPr>
-          <w:p>
-            <w:r>
-              <w:t>"0.0290"</w:t>
-            </w:r>
-          </w:p>
-        </w:tc>
-        <w:tc>
-          <w:tcPr>
-            <w:tcBorders>
-              <w:bottom w:color="000000" w:val="single"/>
-            </w:tcBorders>
-          </w:tcPr>
-          <w:p>
-            <w:r>
-              <w:t>"0.1770"</w:t>
+              <w:t>"NaN"</w:t>
+            </w:r>
+          </w:p>
+        </w:tc>
+        <w:tc>
+          <w:tcPr>
+            <w:tcBorders>
+              <w:bottom w:color="000000" w:val="single"/>
+              <w:right w:color="000000" w:val="single"/>
+            </w:tcBorders>
+          </w:tcPr>
+          <w:p>
+            <w:r>
+              <w:t>"1.8630"</w:t>
+            </w:r>
+          </w:p>
+        </w:tc>
+        <w:tc>
+          <w:tcPr>
+            <w:tcBorders>
+              <w:bottom w:color="000000" w:val="single"/>
+              <w:right w:color="000000" w:val="single"/>
+            </w:tcBorders>
+          </w:tcPr>
+          <w:p>
+            <w:r>
+              <w:t>"0.7750"</w:t>
+            </w:r>
+          </w:p>
+        </w:tc>
+        <w:tc>
+          <w:tcPr>
+            <w:tcBorders>
+              <w:bottom w:color="000000" w:val="single"/>
+            </w:tcBorders>
+          </w:tcPr>
+          <w:p>
+            <w:r>
+              <w:t>"NaN"</w:t>
             </w:r>
           </w:p>
         </w:tc>
@@ -1783,45 +1783,45 @@
           </w:tcPr>
           <w:p>
             <w:r>
-              <w:t>"9.7090"</w:t>
-            </w:r>
-          </w:p>
-        </w:tc>
-        <w:tc>
-          <w:tcPr>
-            <w:tcBorders>
-              <w:bottom w:color="000000" w:val="single"/>
-              <w:right w:color="000000" w:val="single"/>
-            </w:tcBorders>
-          </w:tcPr>
-          <w:p>
-            <w:r>
-              <w:t>"9.8070"</w:t>
-            </w:r>
-          </w:p>
-        </w:tc>
-        <w:tc>
-          <w:tcPr>
-            <w:tcBorders>
-              <w:bottom w:color="000000" w:val="single"/>
-              <w:right w:color="000000" w:val="single"/>
-            </w:tcBorders>
-          </w:tcPr>
-          <w:p>
-            <w:r>
-              <w:t>"9.9730"</w:t>
-            </w:r>
-          </w:p>
-        </w:tc>
-        <w:tc>
-          <w:tcPr>
-            <w:tcBorders>
-              <w:bottom w:color="000000" w:val="single"/>
-            </w:tcBorders>
-          </w:tcPr>
-          <w:p>
-            <w:r>
-              <w:t>"10.0220"</w:t>
+              <w:t>"NaN"</w:t>
+            </w:r>
+          </w:p>
+        </w:tc>
+        <w:tc>
+          <w:tcPr>
+            <w:tcBorders>
+              <w:bottom w:color="000000" w:val="single"/>
+              <w:right w:color="000000" w:val="single"/>
+            </w:tcBorders>
+          </w:tcPr>
+          <w:p>
+            <w:r>
+              <w:t>"13.0230"</w:t>
+            </w:r>
+          </w:p>
+        </w:tc>
+        <w:tc>
+          <w:tcPr>
+            <w:tcBorders>
+              <w:bottom w:color="000000" w:val="single"/>
+              <w:right w:color="000000" w:val="single"/>
+            </w:tcBorders>
+          </w:tcPr>
+          <w:p>
+            <w:r>
+              <w:t>"11.5230"</w:t>
+            </w:r>
+          </w:p>
+        </w:tc>
+        <w:tc>
+          <w:tcPr>
+            <w:tcBorders>
+              <w:bottom w:color="000000" w:val="single"/>
+            </w:tcBorders>
+          </w:tcPr>
+          <w:p>
+            <w:r>
+              <w:t>"NaN"</w:t>
             </w:r>
           </w:p>
         </w:tc>
@@ -1849,45 +1849,45 @@
           </w:tcPr>
           <w:p>
             <w:r>
-              <w:t>"2781211.0000"</w:t>
-            </w:r>
-          </w:p>
-        </w:tc>
-        <w:tc>
-          <w:tcPr>
-            <w:tcBorders>
-              <w:bottom w:color="000000" w:val="single"/>
-              <w:right w:color="000000" w:val="single"/>
-            </w:tcBorders>
-          </w:tcPr>
-          <w:p>
-            <w:r>
-              <w:t>"602112.0000"</w:t>
-            </w:r>
-          </w:p>
-        </w:tc>
-        <w:tc>
-          <w:tcPr>
-            <w:tcBorders>
-              <w:bottom w:color="000000" w:val="single"/>
-              <w:right w:color="000000" w:val="single"/>
-            </w:tcBorders>
-          </w:tcPr>
-          <w:p>
-            <w:r>
-              <w:t>"2895899.0000"</w:t>
-            </w:r>
-          </w:p>
-        </w:tc>
-        <w:tc>
-          <w:tcPr>
-            <w:tcBorders>
-              <w:bottom w:color="000000" w:val="single"/>
-            </w:tcBorders>
-          </w:tcPr>
-          <w:p>
-            <w:r>
-              <w:t>"2801691.0000"</w:t>
+              <w:t>"1.0000"</w:t>
+            </w:r>
+          </w:p>
+        </w:tc>
+        <w:tc>
+          <w:tcPr>
+            <w:tcBorders>
+              <w:bottom w:color="000000" w:val="single"/>
+              <w:right w:color="000000" w:val="single"/>
+            </w:tcBorders>
+          </w:tcPr>
+          <w:p>
+            <w:r>
+              <w:t>"57344.0000"</w:t>
+            </w:r>
+          </w:p>
+        </w:tc>
+        <w:tc>
+          <w:tcPr>
+            <w:tcBorders>
+              <w:bottom w:color="000000" w:val="single"/>
+              <w:right w:color="000000" w:val="single"/>
+            </w:tcBorders>
+          </w:tcPr>
+          <w:p>
+            <w:r>
+              <w:t>"749568.0000"</w:t>
+            </w:r>
+          </w:p>
+        </w:tc>
+        <w:tc>
+          <w:tcPr>
+            <w:tcBorders>
+              <w:bottom w:color="000000" w:val="single"/>
+            </w:tcBorders>
+          </w:tcPr>
+          <w:p>
+            <w:r>
+              <w:t>"1.0000"</w:t>
             </w:r>
           </w:p>
         </w:tc>
@@ -1915,45 +1915,45 @@
           </w:tcPr>
           <w:p>
             <w:r>
-              <w:t>"888.0000"</w:t>
-            </w:r>
-          </w:p>
-        </w:tc>
-        <w:tc>
-          <w:tcPr>
-            <w:tcBorders>
-              <w:bottom w:color="000000" w:val="single"/>
-              <w:right w:color="000000" w:val="single"/>
-            </w:tcBorders>
-          </w:tcPr>
-          <w:p>
-            <w:r>
-              <w:t>"878.0000"</w:t>
-            </w:r>
-          </w:p>
-        </w:tc>
-        <w:tc>
-          <w:tcPr>
-            <w:tcBorders>
-              <w:bottom w:color="000000" w:val="single"/>
-              <w:right w:color="000000" w:val="single"/>
-            </w:tcBorders>
-          </w:tcPr>
-          <w:p>
-            <w:r>
-              <w:t>"881.0000"</w:t>
-            </w:r>
-          </w:p>
-        </w:tc>
-        <w:tc>
-          <w:tcPr>
-            <w:tcBorders>
-              <w:bottom w:color="000000" w:val="single"/>
-            </w:tcBorders>
-          </w:tcPr>
-          <w:p>
-            <w:r>
-              <w:t>"895.0000"</w:t>
+              <w:t>"0.0000"</w:t>
+            </w:r>
+          </w:p>
+        </w:tc>
+        <w:tc>
+          <w:tcPr>
+            <w:tcBorders>
+              <w:bottom w:color="000000" w:val="single"/>
+              <w:right w:color="000000" w:val="single"/>
+            </w:tcBorders>
+          </w:tcPr>
+          <w:p>
+            <w:r>
+              <w:t>"557.0000"</w:t>
+            </w:r>
+          </w:p>
+        </w:tc>
+        <w:tc>
+          <w:tcPr>
+            <w:tcBorders>
+              <w:bottom w:color="000000" w:val="single"/>
+              <w:right w:color="000000" w:val="single"/>
+            </w:tcBorders>
+          </w:tcPr>
+          <w:p>
+            <w:r>
+              <w:t>"580.0000"</w:t>
+            </w:r>
+          </w:p>
+        </w:tc>
+        <w:tc>
+          <w:tcPr>
+            <w:tcBorders>
+              <w:bottom w:color="000000" w:val="single"/>
+            </w:tcBorders>
+          </w:tcPr>
+          <w:p>
+            <w:r>
+              <w:t>"0.0000"</w:t>
             </w:r>
           </w:p>
         </w:tc>
@@ -1981,45 +1981,45 @@
           </w:tcPr>
           <w:p>
             <w:r>
-              <w:t>"0.2467"</w:t>
-            </w:r>
-          </w:p>
-        </w:tc>
-        <w:tc>
-          <w:tcPr>
-            <w:tcBorders>
-              <w:bottom w:color="000000" w:val="single"/>
-              <w:right w:color="000000" w:val="single"/>
-            </w:tcBorders>
-          </w:tcPr>
-          <w:p>
-            <w:r>
-              <w:t>"0.2439"</w:t>
-            </w:r>
-          </w:p>
-        </w:tc>
-        <w:tc>
-          <w:tcPr>
-            <w:tcBorders>
-              <w:bottom w:color="000000" w:val="single"/>
-              <w:right w:color="000000" w:val="single"/>
-            </w:tcBorders>
-          </w:tcPr>
-          <w:p>
-            <w:r>
-              <w:t>"0.2447"</w:t>
-            </w:r>
-          </w:p>
-        </w:tc>
-        <w:tc>
-          <w:tcPr>
-            <w:tcBorders>
-              <w:bottom w:color="000000" w:val="single"/>
-            </w:tcBorders>
-          </w:tcPr>
-          <w:p>
-            <w:r>
-              <w:t>"0.2486"</w:t>
+              <w:t>"0.0000"</w:t>
+            </w:r>
+          </w:p>
+        </w:tc>
+        <w:tc>
+          <w:tcPr>
+            <w:tcBorders>
+              <w:bottom w:color="000000" w:val="single"/>
+              <w:right w:color="000000" w:val="single"/>
+            </w:tcBorders>
+          </w:tcPr>
+          <w:p>
+            <w:r>
+              <w:t>"0.1547"</w:t>
+            </w:r>
+          </w:p>
+        </w:tc>
+        <w:tc>
+          <w:tcPr>
+            <w:tcBorders>
+              <w:bottom w:color="000000" w:val="single"/>
+              <w:right w:color="000000" w:val="single"/>
+            </w:tcBorders>
+          </w:tcPr>
+          <w:p>
+            <w:r>
+              <w:t>"0.1611"</w:t>
+            </w:r>
+          </w:p>
+        </w:tc>
+        <w:tc>
+          <w:tcPr>
+            <w:tcBorders>
+              <w:bottom w:color="000000" w:val="single"/>
+            </w:tcBorders>
+          </w:tcPr>
+          <w:p>
+            <w:r>
+              <w:t>"0.0000"</w:t>
             </w:r>
           </w:p>
         </w:tc>
@@ -2047,45 +2047,45 @@
           </w:tcPr>
           <w:p>
             <w:r>
-              <w:t>"3131.9900"</w:t>
-            </w:r>
-          </w:p>
-        </w:tc>
-        <w:tc>
-          <w:tcPr>
-            <w:tcBorders>
-              <w:bottom w:color="000000" w:val="single"/>
-              <w:right w:color="000000" w:val="single"/>
-            </w:tcBorders>
-          </w:tcPr>
-          <w:p>
-            <w:r>
-              <w:t>"685.7760"</w:t>
-            </w:r>
-          </w:p>
-        </w:tc>
-        <w:tc>
-          <w:tcPr>
-            <w:tcBorders>
-              <w:bottom w:color="000000" w:val="single"/>
-              <w:right w:color="000000" w:val="single"/>
-            </w:tcBorders>
-          </w:tcPr>
-          <w:p>
-            <w:r>
-              <w:t>"3287.0620"</w:t>
-            </w:r>
-          </w:p>
-        </w:tc>
-        <w:tc>
-          <w:tcPr>
-            <w:tcBorders>
-              <w:bottom w:color="000000" w:val="single"/>
-            </w:tcBorders>
-          </w:tcPr>
-          <w:p>
-            <w:r>
-              <w:t>"3130.3820"</w:t>
+              <w:t>"Inf"</w:t>
+            </w:r>
+          </w:p>
+        </w:tc>
+        <w:tc>
+          <w:tcPr>
+            <w:tcBorders>
+              <w:bottom w:color="000000" w:val="single"/>
+              <w:right w:color="000000" w:val="single"/>
+            </w:tcBorders>
+          </w:tcPr>
+          <w:p>
+            <w:r>
+              <w:t>"102.9520"</w:t>
+            </w:r>
+          </w:p>
+        </w:tc>
+        <w:tc>
+          <w:tcPr>
+            <w:tcBorders>
+              <w:bottom w:color="000000" w:val="single"/>
+              <w:right w:color="000000" w:val="single"/>
+            </w:tcBorders>
+          </w:tcPr>
+          <w:p>
+            <w:r>
+              <w:t>"1292.3600"</w:t>
+            </w:r>
+          </w:p>
+        </w:tc>
+        <w:tc>
+          <w:tcPr>
+            <w:tcBorders>
+              <w:bottom w:color="000000" w:val="single"/>
+            </w:tcBorders>
+          </w:tcPr>
+          <w:p>
+            <w:r>
+              <w:t>"Inf"</w:t>
             </w:r>
           </w:p>
         </w:tc>
@@ -2113,45 +2113,45 @@
           </w:tcPr>
           <w:p>
             <w:r>
-              <w:t>"3341.0000"</w:t>
-            </w:r>
-          </w:p>
-        </w:tc>
-        <w:tc>
-          <w:tcPr>
-            <w:tcBorders>
-              <w:bottom w:color="000000" w:val="single"/>
-              <w:right w:color="000000" w:val="single"/>
-            </w:tcBorders>
-          </w:tcPr>
-          <w:p>
-            <w:r>
-              <w:t>"789.0000"</w:t>
-            </w:r>
-          </w:p>
-        </w:tc>
-        <w:tc>
-          <w:tcPr>
-            <w:tcBorders>
-              <w:bottom w:color="000000" w:val="single"/>
-              <w:right w:color="000000" w:val="single"/>
-            </w:tcBorders>
-          </w:tcPr>
-          <w:p>
-            <w:r>
-              <w:t>"3525.0000"</w:t>
-            </w:r>
-          </w:p>
-        </w:tc>
-        <w:tc>
-          <w:tcPr>
-            <w:tcBorders>
-              <w:bottom w:color="000000" w:val="single"/>
-            </w:tcBorders>
-          </w:tcPr>
-          <w:p>
-            <w:r>
-              <w:t>"3378.0000"</w:t>
+              <w:t>"0.0000"</w:t>
+            </w:r>
+          </w:p>
+        </w:tc>
+        <w:tc>
+          <w:tcPr>
+            <w:tcBorders>
+              <w:bottom w:color="000000" w:val="single"/>
+              <w:right w:color="000000" w:val="single"/>
+            </w:tcBorders>
+          </w:tcPr>
+          <w:p>
+            <w:r>
+              <w:t>"242.0000"</w:t>
+            </w:r>
+          </w:p>
+        </w:tc>
+        <w:tc>
+          <w:tcPr>
+            <w:tcBorders>
+              <w:bottom w:color="000000" w:val="single"/>
+              <w:right w:color="000000" w:val="single"/>
+            </w:tcBorders>
+          </w:tcPr>
+          <w:p>
+            <w:r>
+              <w:t>"1553.0000"</w:t>
+            </w:r>
+          </w:p>
+        </w:tc>
+        <w:tc>
+          <w:tcPr>
+            <w:tcBorders>
+              <w:bottom w:color="000000" w:val="single"/>
+            </w:tcBorders>
+          </w:tcPr>
+          <w:p>
+            <w:r>
+              <w:t>"Inf"</w:t>
             </w:r>
           </w:p>
         </w:tc>
@@ -2179,45 +2179,45 @@
           </w:tcPr>
           <w:p>
             <w:r>
-              <w:t>"2781140.0000"</w:t>
-            </w:r>
-          </w:p>
-        </w:tc>
-        <w:tc>
-          <w:tcPr>
-            <w:tcBorders>
-              <w:bottom w:color="000000" w:val="single"/>
-              <w:right w:color="000000" w:val="single"/>
-            </w:tcBorders>
-          </w:tcPr>
-          <w:p>
-            <w:r>
-              <w:t>"602097.0000"</w:t>
-            </w:r>
-          </w:p>
-        </w:tc>
-        <w:tc>
-          <w:tcPr>
-            <w:tcBorders>
-              <w:bottom w:color="000000" w:val="single"/>
-              <w:right w:color="000000" w:val="single"/>
-            </w:tcBorders>
-          </w:tcPr>
-          <w:p>
-            <w:r>
-              <w:t>"2895816.0000"</w:t>
-            </w:r>
-          </w:p>
-        </w:tc>
-        <w:tc>
-          <w:tcPr>
-            <w:tcBorders>
-              <w:bottom w:color="000000" w:val="single"/>
-            </w:tcBorders>
-          </w:tcPr>
-          <w:p>
-            <w:r>
-              <w:t>"2801607.0000"</w:t>
+              <w:t>"0.0000"</w:t>
+            </w:r>
+          </w:p>
+        </w:tc>
+        <w:tc>
+          <w:tcPr>
+            <w:tcBorders>
+              <w:bottom w:color="000000" w:val="single"/>
+              <w:right w:color="000000" w:val="single"/>
+            </w:tcBorders>
+          </w:tcPr>
+          <w:p>
+            <w:r>
+              <w:t>"57342.0000"</w:t>
+            </w:r>
+          </w:p>
+        </w:tc>
+        <w:tc>
+          <w:tcPr>
+            <w:tcBorders>
+              <w:bottom w:color="000000" w:val="single"/>
+              <w:right w:color="000000" w:val="single"/>
+            </w:tcBorders>
+          </w:tcPr>
+          <w:p>
+            <w:r>
+              <w:t>"749535.0000"</w:t>
+            </w:r>
+          </w:p>
+        </w:tc>
+        <w:tc>
+          <w:tcPr>
+            <w:tcBorders>
+              <w:bottom w:color="000000" w:val="single"/>
+            </w:tcBorders>
+          </w:tcPr>
+          <w:p>
+            <w:r>
+              <w:t>"Inf"</w:t>
             </w:r>
           </w:p>
         </w:tc>
@@ -2245,45 +2245,45 @@
           </w:tcPr>
           <w:p>
             <w:r>
-              <w:t>"11274876.6560"</w:t>
-            </w:r>
-          </w:p>
-        </w:tc>
-        <w:tc>
-          <w:tcPr>
-            <w:tcBorders>
-              <w:bottom w:color="000000" w:val="single"/>
-              <w:right w:color="000000" w:val="single"/>
-            </w:tcBorders>
-          </w:tcPr>
-          <w:p>
-            <w:r>
-              <w:t>"2468733.7270"</w:t>
-            </w:r>
-          </w:p>
-        </w:tc>
-        <w:tc>
-          <w:tcPr>
-            <w:tcBorders>
-              <w:bottom w:color="000000" w:val="single"/>
-              <w:right w:color="000000" w:val="single"/>
-            </w:tcBorders>
-          </w:tcPr>
-          <w:p>
-            <w:r>
-              <w:t>"11833084.0710"</w:t>
-            </w:r>
-          </w:p>
-        </w:tc>
-        <w:tc>
-          <w:tcPr>
-            <w:tcBorders>
-              <w:bottom w:color="000000" w:val="single"/>
-            </w:tcBorders>
-          </w:tcPr>
-          <w:p>
-            <w:r>
-              <w:t>"11269038.7790"</w:t>
+              <w:t>"0.0000"</w:t>
+            </w:r>
+          </w:p>
+        </w:tc>
+        <w:tc>
+          <w:tcPr>
+            <w:tcBorders>
+              <w:bottom w:color="000000" w:val="single"/>
+              <w:right w:color="000000" w:val="single"/>
+            </w:tcBorders>
+          </w:tcPr>
+          <w:p>
+            <w:r>
+              <w:t>"370613.1000"</w:t>
+            </w:r>
+          </w:p>
+        </w:tc>
+        <w:tc>
+          <w:tcPr>
+            <w:tcBorders>
+              <w:bottom w:color="000000" w:val="single"/>
+              <w:right w:color="000000" w:val="single"/>
+            </w:tcBorders>
+          </w:tcPr>
+          <w:p>
+            <w:r>
+              <w:t>"4652289.4150"</w:t>
+            </w:r>
+          </w:p>
+        </w:tc>
+        <w:tc>
+          <w:tcPr>
+            <w:tcBorders>
+              <w:bottom w:color="000000" w:val="single"/>
+            </w:tcBorders>
+          </w:tcPr>
+          <w:p>
+            <w:r>
+              <w:t>"Inf"</w:t>
             </w:r>
           </w:p>
         </w:tc>
@@ -2349,7 +2349,7 @@
           </w:tcPr>
           <w:p>
             <w:r>
-              <w:t>"1.0000"</w:t>
+              <w:t>"Inf"</w:t>
             </w:r>
           </w:p>
         </w:tc>
@@ -2377,45 +2377,45 @@
           </w:tcPr>
           <w:p>
             <w:r>
-              <w:t>"117017.7970"</w:t>
-            </w:r>
-          </w:p>
-        </w:tc>
-        <w:tc>
-          <w:tcPr>
-            <w:tcBorders>
-              <w:bottom w:color="000000" w:val="single"/>
-              <w:right w:color="000000" w:val="single"/>
-            </w:tcBorders>
-          </w:tcPr>
-          <w:p>
-            <w:r>
-              <w:t>"72839.5230"</w:t>
-            </w:r>
-          </w:p>
-        </w:tc>
-        <w:tc>
-          <w:tcPr>
-            <w:tcBorders>
-              <w:bottom w:color="000000" w:val="single"/>
-              <w:right w:color="000000" w:val="single"/>
-            </w:tcBorders>
-          </w:tcPr>
-          <w:p>
-            <w:r>
-              <w:t>"67408.5940"</w:t>
-            </w:r>
-          </w:p>
-        </w:tc>
-        <w:tc>
-          <w:tcPr>
-            <w:tcBorders>
-              <w:bottom w:color="000000" w:val="single"/>
-            </w:tcBorders>
-          </w:tcPr>
-          <w:p>
-            <w:r>
-              <w:t>"314611.4840"</w:t>
+              <w:t>"0.0000"</w:t>
+            </w:r>
+          </w:p>
+        </w:tc>
+        <w:tc>
+          <w:tcPr>
+            <w:tcBorders>
+              <w:bottom w:color="000000" w:val="single"/>
+              <w:right w:color="000000" w:val="single"/>
+            </w:tcBorders>
+          </w:tcPr>
+          <w:p>
+            <w:r>
+              <w:t>"3000006.2780"</w:t>
+            </w:r>
+          </w:p>
+        </w:tc>
+        <w:tc>
+          <w:tcPr>
+            <w:tcBorders>
+              <w:bottom w:color="000000" w:val="single"/>
+              <w:right w:color="000000" w:val="single"/>
+            </w:tcBorders>
+          </w:tcPr>
+          <w:p>
+            <w:r>
+              <w:t>"77885.2020"</w:t>
+            </w:r>
+          </w:p>
+        </w:tc>
+        <w:tc>
+          <w:tcPr>
+            <w:tcBorders>
+              <w:bottom w:color="000000" w:val="single"/>
+            </w:tcBorders>
+          </w:tcPr>
+          <w:p>
+            <w:r>
+              <w:t>"Inf"</w:t>
             </w:r>
           </w:p>
         </w:tc>
@@ -2443,45 +2443,45 @@
           </w:tcPr>
           <w:p>
             <w:r>
-              <w:t>"15964.2910"</w:t>
-            </w:r>
-          </w:p>
-        </w:tc>
-        <w:tc>
-          <w:tcPr>
-            <w:tcBorders>
-              <w:bottom w:color="000000" w:val="single"/>
-              <w:right w:color="000000" w:val="single"/>
-            </w:tcBorders>
-          </w:tcPr>
-          <w:p>
-            <w:r>
-              <w:t>"72910.1050"</w:t>
-            </w:r>
-          </w:p>
-        </w:tc>
-        <w:tc>
-          <w:tcPr>
-            <w:tcBorders>
-              <w:bottom w:color="000000" w:val="single"/>
-              <w:right w:color="000000" w:val="single"/>
-            </w:tcBorders>
-          </w:tcPr>
-          <w:p>
-            <w:r>
-              <w:t>"15211.1520"</w:t>
-            </w:r>
-          </w:p>
-        </w:tc>
-        <w:tc>
-          <w:tcPr>
-            <w:tcBorders>
-              <w:bottom w:color="000000" w:val="single"/>
-            </w:tcBorders>
-          </w:tcPr>
-          <w:p>
-            <w:r>
-              <w:t>"15972.4920"</w:t>
+              <w:t>"0.0000"</w:t>
+            </w:r>
+          </w:p>
+        </w:tc>
+        <w:tc>
+          <w:tcPr>
+            <w:tcBorders>
+              <w:bottom w:color="000000" w:val="single"/>
+              <w:right w:color="000000" w:val="single"/>
+            </w:tcBorders>
+          </w:tcPr>
+          <w:p>
+            <w:r>
+              <w:t>"485663.2220"</w:t>
+            </w:r>
+          </w:p>
+        </w:tc>
+        <w:tc>
+          <w:tcPr>
+            <w:tcBorders>
+              <w:bottom w:color="000000" w:val="single"/>
+              <w:right w:color="000000" w:val="single"/>
+            </w:tcBorders>
+          </w:tcPr>
+          <w:p>
+            <w:r>
+              <w:t>"38688.9100"</w:t>
+            </w:r>
+          </w:p>
+        </w:tc>
+        <w:tc>
+          <w:tcPr>
+            <w:tcBorders>
+              <w:bottom w:color="000000" w:val="single"/>
+            </w:tcBorders>
+          </w:tcPr>
+          <w:p>
+            <w:r>
+              <w:t>"Inf"</w:t>
             </w:r>
           </w:p>
         </w:tc>
@@ -2509,45 +2509,45 @@
           </w:tcPr>
           <w:p>
             <w:r>
-              <w:t>"2021.0700"</w:t>
-            </w:r>
-          </w:p>
-        </w:tc>
-        <w:tc>
-          <w:tcPr>
-            <w:tcBorders>
-              <w:bottom w:color="000000" w:val="single"/>
-              <w:right w:color="000000" w:val="single"/>
-            </w:tcBorders>
-          </w:tcPr>
-          <w:p>
-            <w:r>
-              <w:t>"-1.4120"</w:t>
-            </w:r>
-          </w:p>
-        </w:tc>
-        <w:tc>
-          <w:tcPr>
-            <w:tcBorders>
-              <w:bottom w:color="000000" w:val="single"/>
-              <w:right w:color="000000" w:val="single"/>
-            </w:tcBorders>
-          </w:tcPr>
-          <w:p>
-            <w:r>
-              <w:t>"1043.9490"</w:t>
-            </w:r>
-          </w:p>
-        </w:tc>
-        <w:tc>
-          <w:tcPr>
-            <w:tcBorders>
-              <w:bottom w:color="000000" w:val="single"/>
-            </w:tcBorders>
-          </w:tcPr>
-          <w:p>
-            <w:r>
-              <w:t>"5972.7800"</w:t>
+              <w:t>"0.0000"</w:t>
+            </w:r>
+          </w:p>
+        </w:tc>
+        <w:tc>
+          <w:tcPr>
+            <w:tcBorders>
+              <w:bottom w:color="000000" w:val="single"/>
+              <w:right w:color="000000" w:val="single"/>
+            </w:tcBorders>
+          </w:tcPr>
+          <w:p>
+            <w:r>
+              <w:t>"50286.8610"</w:t>
+            </w:r>
+          </w:p>
+        </w:tc>
+        <w:tc>
+          <w:tcPr>
+            <w:tcBorders>
+              <w:bottom w:color="000000" w:val="single"/>
+              <w:right w:color="000000" w:val="single"/>
+            </w:tcBorders>
+          </w:tcPr>
+          <w:p>
+            <w:r>
+              <w:t>"783.9260"</w:t>
+            </w:r>
+          </w:p>
+        </w:tc>
+        <w:tc>
+          <w:tcPr>
+            <w:tcBorders>
+              <w:bottom w:color="000000" w:val="single"/>
+            </w:tcBorders>
+          </w:tcPr>
+          <w:p>
+            <w:r>
+              <w:t>"Inf"</w:t>
             </w:r>
           </w:p>
         </w:tc>
@@ -2573,38 +2573,38 @@
           </w:tcPr>
           <w:p>
             <w:r>
-              <w:t>"0.0020"</w:t>
-            </w:r>
-          </w:p>
-        </w:tc>
-        <w:tc>
-          <w:tcPr>
-            <w:tcBorders>
-              <w:right w:color="000000" w:val="single"/>
-            </w:tcBorders>
-          </w:tcPr>
-          <w:p>
-            <w:r>
-              <w:t>"-0.0000"</w:t>
-            </w:r>
-          </w:p>
-        </w:tc>
-        <w:tc>
-          <w:tcPr>
-            <w:tcBorders>
-              <w:right w:color="000000" w:val="single"/>
-            </w:tcBorders>
-          </w:tcPr>
-          <w:p>
-            <w:r>
-              <w:t>"0.0010"</w:t>
-            </w:r>
-          </w:p>
-        </w:tc>
-        <w:tc>
-          <w:p>
-            <w:r>
-              <w:t>"0.0060"</w:t>
+              <w:t>"0.0000"</w:t>
+            </w:r>
+          </w:p>
+        </w:tc>
+        <w:tc>
+          <w:tcPr>
+            <w:tcBorders>
+              <w:right w:color="000000" w:val="single"/>
+            </w:tcBorders>
+          </w:tcPr>
+          <w:p>
+            <w:r>
+              <w:t>"0.0503"</w:t>
+            </w:r>
+          </w:p>
+        </w:tc>
+        <w:tc>
+          <w:tcPr>
+            <w:tcBorders>
+              <w:right w:color="000000" w:val="single"/>
+            </w:tcBorders>
+          </w:tcPr>
+          <w:p>
+            <w:r>
+              <w:t>"0.0008"</w:t>
+            </w:r>
+          </w:p>
+        </w:tc>
+        <w:tc>
+          <w:p>
+            <w:r>
+              <w:t>"Inf"</w:t>
             </w:r>
           </w:p>
         </w:tc>

</xml_diff>

<commit_message>
Changed parameters in PSD and energy graphs
</commit_message>
<xml_diff>
--- a/Post-Flight Scripts/HELEN_Data_Report.docx
+++ b/Post-Flight Scripts/HELEN_Data_Report.docx
@@ -212,20 +212,20 @@
           </w:tcPr>
           <w:p>
             <w:r>
-              <w:t>"NaN"</w:t>
-            </w:r>
-          </w:p>
-        </w:tc>
-        <w:tc>
-          <w:tcPr>
-            <w:tcBorders>
-              <w:bottom w:color="000000" w:val="single"/>
-              <w:right w:color="000000" w:val="single"/>
-            </w:tcBorders>
-          </w:tcPr>
-          <w:p>
-            <w:r>
-              <w:t>"NaN"</w:t>
+              <w:t>"738591.7045"</w:t>
+            </w:r>
+          </w:p>
+        </w:tc>
+        <w:tc>
+          <w:tcPr>
+            <w:tcBorders>
+              <w:bottom w:color="000000" w:val="single"/>
+              <w:right w:color="000000" w:val="single"/>
+            </w:tcBorders>
+          </w:tcPr>
+          <w:p>
+            <w:r>
+              <w:t>"738591.7079"</w:t>
             </w:r>
           </w:p>
         </w:tc>
@@ -278,20 +278,20 @@
           </w:tcPr>
           <w:p>
             <w:r>
-              <w:t>"NaN"</w:t>
-            </w:r>
-          </w:p>
-        </w:tc>
-        <w:tc>
-          <w:tcPr>
-            <w:tcBorders>
-              <w:bottom w:color="000000" w:val="single"/>
-              <w:right w:color="000000" w:val="single"/>
-            </w:tcBorders>
-          </w:tcPr>
-          <w:p>
-            <w:r>
-              <w:t>"NaN"</w:t>
+              <w:t>"738591.7187"</w:t>
+            </w:r>
+          </w:p>
+        </w:tc>
+        <w:tc>
+          <w:tcPr>
+            <w:tcBorders>
+              <w:bottom w:color="000000" w:val="single"/>
+              <w:right w:color="000000" w:val="single"/>
+            </w:tcBorders>
+          </w:tcPr>
+          <w:p>
+            <w:r>
+              <w:t>"738591.7187"</w:t>
             </w:r>
           </w:p>
         </w:tc>
@@ -344,20 +344,20 @@
           </w:tcPr>
           <w:p>
             <w:r>
-              <w:t>"NaN"</w:t>
-            </w:r>
-          </w:p>
-        </w:tc>
-        <w:tc>
-          <w:tcPr>
-            <w:tcBorders>
-              <w:bottom w:color="000000" w:val="single"/>
-              <w:right w:color="000000" w:val="single"/>
-            </w:tcBorders>
-          </w:tcPr>
-          <w:p>
-            <w:r>
-              <w:t>"NaN"</w:t>
+              <w:t>"0.3400"</w:t>
+            </w:r>
+          </w:p>
+        </w:tc>
+        <w:tc>
+          <w:tcPr>
+            <w:tcBorders>
+              <w:bottom w:color="000000" w:val="single"/>
+              <w:right w:color="000000" w:val="single"/>
+            </w:tcBorders>
+          </w:tcPr>
+          <w:p>
+            <w:r>
+              <w:t>"0.2600"</w:t>
             </w:r>
           </w:p>
         </w:tc>
@@ -476,20 +476,20 @@
           </w:tcPr>
           <w:p>
             <w:r>
-              <w:t>"595.0000"</w:t>
-            </w:r>
-          </w:p>
-        </w:tc>
-        <w:tc>
-          <w:tcPr>
-            <w:tcBorders>
-              <w:bottom w:color="000000" w:val="single"/>
-              <w:right w:color="000000" w:val="single"/>
-            </w:tcBorders>
-          </w:tcPr>
-          <w:p>
-            <w:r>
-              <w:t>"594.0000"</w:t>
+              <w:t>"5695.0000"</w:t>
+            </w:r>
+          </w:p>
+        </w:tc>
+        <w:tc>
+          <w:tcPr>
+            <w:tcBorders>
+              <w:bottom w:color="000000" w:val="single"/>
+              <w:right w:color="000000" w:val="single"/>
+            </w:tcBorders>
+          </w:tcPr>
+          <w:p>
+            <w:r>
+              <w:t>"5695.0000"</w:t>
             </w:r>
           </w:p>
         </w:tc>
@@ -542,20 +542,20 @@
           </w:tcPr>
           <w:p>
             <w:r>
-              <w:t>"596.0000"</w:t>
-            </w:r>
-          </w:p>
-        </w:tc>
-        <w:tc>
-          <w:tcPr>
-            <w:tcBorders>
-              <w:bottom w:color="000000" w:val="single"/>
-              <w:right w:color="000000" w:val="single"/>
-            </w:tcBorders>
-          </w:tcPr>
-          <w:p>
-            <w:r>
-              <w:t>"595.0000"</w:t>
+              <w:t>"5696.0000"</w:t>
+            </w:r>
+          </w:p>
+        </w:tc>
+        <w:tc>
+          <w:tcPr>
+            <w:tcBorders>
+              <w:bottom w:color="000000" w:val="single"/>
+              <w:right w:color="000000" w:val="single"/>
+            </w:tcBorders>
+          </w:tcPr>
+          <w:p>
+            <w:r>
+              <w:t>"5696.0000"</w:t>
             </w:r>
           </w:p>
         </w:tc>
@@ -608,20 +608,20 @@
           </w:tcPr>
           <w:p>
             <w:r>
-              <w:t>"596.0000"</w:t>
-            </w:r>
-          </w:p>
-        </w:tc>
-        <w:tc>
-          <w:tcPr>
-            <w:tcBorders>
-              <w:bottom w:color="000000" w:val="single"/>
-              <w:right w:color="000000" w:val="single"/>
-            </w:tcBorders>
-          </w:tcPr>
-          <w:p>
-            <w:r>
-              <w:t>"595.0000"</w:t>
+              <w:t>"5695.0000"</w:t>
+            </w:r>
+          </w:p>
+        </w:tc>
+        <w:tc>
+          <w:tcPr>
+            <w:tcBorders>
+              <w:bottom w:color="000000" w:val="single"/>
+              <w:right w:color="000000" w:val="single"/>
+            </w:tcBorders>
+          </w:tcPr>
+          <w:p>
+            <w:r>
+              <w:t>"5696.0000"</w:t>
             </w:r>
           </w:p>
         </w:tc>
@@ -674,20 +674,20 @@
           </w:tcPr>
           <w:p>
             <w:r>
-              <w:t>"NaN"</w:t>
-            </w:r>
-          </w:p>
-        </w:tc>
-        <w:tc>
-          <w:tcPr>
-            <w:tcBorders>
-              <w:bottom w:color="000000" w:val="single"/>
-              <w:right w:color="000000" w:val="single"/>
-            </w:tcBorders>
-          </w:tcPr>
-          <w:p>
-            <w:r>
-              <w:t>"NaN"</w:t>
+              <w:t>"4467.0000"</w:t>
+            </w:r>
+          </w:p>
+        </w:tc>
+        <w:tc>
+          <w:tcPr>
+            <w:tcBorders>
+              <w:bottom w:color="000000" w:val="single"/>
+              <w:right w:color="000000" w:val="single"/>
+            </w:tcBorders>
+          </w:tcPr>
+          <w:p>
+            <w:r>
+              <w:t>"4754.0000"</w:t>
             </w:r>
           </w:p>
         </w:tc>
@@ -740,20 +740,20 @@
           </w:tcPr>
           <w:p>
             <w:r>
-              <w:t>"NaN"</w:t>
-            </w:r>
-          </w:p>
-        </w:tc>
-        <w:tc>
-          <w:tcPr>
-            <w:tcBorders>
-              <w:bottom w:color="000000" w:val="single"/>
-              <w:right w:color="000000" w:val="single"/>
-            </w:tcBorders>
-          </w:tcPr>
-          <w:p>
-            <w:r>
-              <w:t>"NaN"</w:t>
+              <w:t>"5694.0000"</w:t>
+            </w:r>
+          </w:p>
+        </w:tc>
+        <w:tc>
+          <w:tcPr>
+            <w:tcBorders>
+              <w:bottom w:color="000000" w:val="single"/>
+              <w:right w:color="000000" w:val="single"/>
+            </w:tcBorders>
+          </w:tcPr>
+          <w:p>
+            <w:r>
+              <w:t>"5694.0000"</w:t>
             </w:r>
           </w:p>
         </w:tc>
@@ -806,20 +806,20 @@
           </w:tcPr>
           <w:p>
             <w:r>
-              <w:t>"NaN"</w:t>
-            </w:r>
-          </w:p>
-        </w:tc>
-        <w:tc>
-          <w:tcPr>
-            <w:tcBorders>
-              <w:bottom w:color="000000" w:val="single"/>
-              <w:right w:color="000000" w:val="single"/>
-            </w:tcBorders>
-          </w:tcPr>
-          <w:p>
-            <w:r>
-              <w:t>"NaN"</w:t>
+              <w:t>"1227.0000"</w:t>
+            </w:r>
+          </w:p>
+        </w:tc>
+        <w:tc>
+          <w:tcPr>
+            <w:tcBorders>
+              <w:bottom w:color="000000" w:val="single"/>
+              <w:right w:color="000000" w:val="single"/>
+            </w:tcBorders>
+          </w:tcPr>
+          <w:p>
+            <w:r>
+              <w:t>"940.0000"</w:t>
             </w:r>
           </w:p>
         </w:tc>
@@ -872,20 +872,20 @@
           </w:tcPr>
           <w:p>
             <w:r>
-              <w:t>"NaN"</w:t>
-            </w:r>
-          </w:p>
-        </w:tc>
-        <w:tc>
-          <w:tcPr>
-            <w:tcBorders>
-              <w:bottom w:color="000000" w:val="single"/>
-              <w:right w:color="000000" w:val="single"/>
-            </w:tcBorders>
-          </w:tcPr>
-          <w:p>
-            <w:r>
-              <w:t>"NaN"</w:t>
+              <w:t>"1.0025"</w:t>
+            </w:r>
+          </w:p>
+        </w:tc>
+        <w:tc>
+          <w:tcPr>
+            <w:tcBorders>
+              <w:bottom w:color="000000" w:val="single"/>
+              <w:right w:color="000000" w:val="single"/>
+            </w:tcBorders>
+          </w:tcPr>
+          <w:p>
+            <w:r>
+              <w:t>"1.0043"</w:t>
             </w:r>
           </w:p>
         </w:tc>
@@ -938,20 +938,20 @@
           </w:tcPr>
           <w:p>
             <w:r>
-              <w:t>"NaN"</w:t>
-            </w:r>
-          </w:p>
-        </w:tc>
-        <w:tc>
-          <w:tcPr>
-            <w:tcBorders>
-              <w:bottom w:color="000000" w:val="single"/>
-              <w:right w:color="000000" w:val="single"/>
-            </w:tcBorders>
-          </w:tcPr>
-          <w:p>
-            <w:r>
-              <w:t>"NaN"</w:t>
+              <w:t>"738591.6530"</w:t>
+            </w:r>
+          </w:p>
+        </w:tc>
+        <w:tc>
+          <w:tcPr>
+            <w:tcBorders>
+              <w:bottom w:color="000000" w:val="single"/>
+              <w:right w:color="000000" w:val="single"/>
+            </w:tcBorders>
+          </w:tcPr>
+          <w:p>
+            <w:r>
+              <w:t>"738591.6531"</w:t>
             </w:r>
           </w:p>
         </w:tc>
@@ -1004,20 +1004,20 @@
           </w:tcPr>
           <w:p>
             <w:r>
-              <w:t>"NaN"</w:t>
-            </w:r>
-          </w:p>
-        </w:tc>
-        <w:tc>
-          <w:tcPr>
-            <w:tcBorders>
-              <w:bottom w:color="000000" w:val="single"/>
-              <w:right w:color="000000" w:val="single"/>
-            </w:tcBorders>
-          </w:tcPr>
-          <w:p>
-            <w:r>
-              <w:t>"NaN"</w:t>
+              <w:t>"738591.7187"</w:t>
+            </w:r>
+          </w:p>
+        </w:tc>
+        <w:tc>
+          <w:tcPr>
+            <w:tcBorders>
+              <w:bottom w:color="000000" w:val="single"/>
+              <w:right w:color="000000" w:val="single"/>
+            </w:tcBorders>
+          </w:tcPr>
+          <w:p>
+            <w:r>
+              <w:t>"738591.7187"</w:t>
             </w:r>
           </w:p>
         </w:tc>
@@ -1070,20 +1070,20 @@
           </w:tcPr>
           <w:p>
             <w:r>
-              <w:t>"NaN"</w:t>
-            </w:r>
-          </w:p>
-        </w:tc>
-        <w:tc>
-          <w:tcPr>
-            <w:tcBorders>
-              <w:bottom w:color="000000" w:val="single"/>
-              <w:right w:color="000000" w:val="single"/>
-            </w:tcBorders>
-          </w:tcPr>
-          <w:p>
-            <w:r>
-              <w:t>"NaN"</w:t>
+              <w:t>"1.5790"</w:t>
+            </w:r>
+          </w:p>
+        </w:tc>
+        <w:tc>
+          <w:tcPr>
+            <w:tcBorders>
+              <w:bottom w:color="000000" w:val="single"/>
+              <w:right w:color="000000" w:val="single"/>
+            </w:tcBorders>
+          </w:tcPr>
+          <w:p>
+            <w:r>
+              <w:t>"1.5760"</w:t>
             </w:r>
           </w:p>
         </w:tc>
@@ -1136,20 +1136,20 @@
           </w:tcPr>
           <w:p>
             <w:r>
-              <w:t>"27.6300"</w:t>
-            </w:r>
-          </w:p>
-        </w:tc>
-        <w:tc>
-          <w:tcPr>
-            <w:tcBorders>
-              <w:bottom w:color="000000" w:val="single"/>
-              <w:right w:color="000000" w:val="single"/>
-            </w:tcBorders>
-          </w:tcPr>
-          <w:p>
-            <w:r>
-              <w:t>"29.0200"</w:t>
+              <w:t>"36.5900"</w:t>
+            </w:r>
+          </w:p>
+        </w:tc>
+        <w:tc>
+          <w:tcPr>
+            <w:tcBorders>
+              <w:bottom w:color="000000" w:val="single"/>
+              <w:right w:color="000000" w:val="single"/>
+            </w:tcBorders>
+          </w:tcPr>
+          <w:p>
+            <w:r>
+              <w:t>"37.9200"</w:t>
             </w:r>
           </w:p>
         </w:tc>
@@ -1202,20 +1202,20 @@
           </w:tcPr>
           <w:p>
             <w:r>
-              <w:t>"23.1200"</w:t>
-            </w:r>
-          </w:p>
-        </w:tc>
-        <w:tc>
-          <w:tcPr>
-            <w:tcBorders>
-              <w:bottom w:color="000000" w:val="single"/>
-              <w:right w:color="000000" w:val="single"/>
-            </w:tcBorders>
-          </w:tcPr>
-          <w:p>
-            <w:r>
-              <w:t>"24.0600"</w:t>
+              <w:t>"18.0700"</w:t>
+            </w:r>
+          </w:p>
+        </w:tc>
+        <w:tc>
+          <w:tcPr>
+            <w:tcBorders>
+              <w:bottom w:color="000000" w:val="single"/>
+              <w:right w:color="000000" w:val="single"/>
+            </w:tcBorders>
+          </w:tcPr>
+          <w:p>
+            <w:r>
+              <w:t>"19.3200"</w:t>
             </w:r>
           </w:p>
         </w:tc>
@@ -1268,20 +1268,20 @@
           </w:tcPr>
           <w:p>
             <w:r>
-              <w:t>"26.2020"</w:t>
-            </w:r>
-          </w:p>
-        </w:tc>
-        <w:tc>
-          <w:tcPr>
-            <w:tcBorders>
-              <w:bottom w:color="000000" w:val="single"/>
-              <w:right w:color="000000" w:val="single"/>
-            </w:tcBorders>
-          </w:tcPr>
-          <w:p>
-            <w:r>
-              <w:t>"27.3380"</w:t>
+              <w:t>"31.3400"</w:t>
+            </w:r>
+          </w:p>
+        </w:tc>
+        <w:tc>
+          <w:tcPr>
+            <w:tcBorders>
+              <w:bottom w:color="000000" w:val="single"/>
+              <w:right w:color="000000" w:val="single"/>
+            </w:tcBorders>
+          </w:tcPr>
+          <w:p>
+            <w:r>
+              <w:t>"32.4840"</w:t>
             </w:r>
           </w:p>
         </w:tc>
@@ -1334,20 +1334,20 @@
           </w:tcPr>
           <w:p>
             <w:r>
-              <w:t>"0.0000"</w:t>
-            </w:r>
-          </w:p>
-        </w:tc>
-        <w:tc>
-          <w:tcPr>
-            <w:tcBorders>
-              <w:bottom w:color="000000" w:val="single"/>
-              <w:right w:color="000000" w:val="single"/>
-            </w:tcBorders>
-          </w:tcPr>
-          <w:p>
-            <w:r>
-              <w:t>"0.0000"</w:t>
+              <w:t>"35.9569"</w:t>
+            </w:r>
+          </w:p>
+        </w:tc>
+        <w:tc>
+          <w:tcPr>
+            <w:tcBorders>
+              <w:bottom w:color="000000" w:val="single"/>
+              <w:right w:color="000000" w:val="single"/>
+            </w:tcBorders>
+          </w:tcPr>
+          <w:p>
+            <w:r>
+              <w:t>"35.9570"</w:t>
             </w:r>
           </w:p>
         </w:tc>
@@ -1400,20 +1400,20 @@
           </w:tcPr>
           <w:p>
             <w:r>
-              <w:t>"0.0000"</w:t>
-            </w:r>
-          </w:p>
-        </w:tc>
-        <w:tc>
-          <w:tcPr>
-            <w:tcBorders>
-              <w:bottom w:color="000000" w:val="single"/>
-              <w:right w:color="000000" w:val="single"/>
-            </w:tcBorders>
-          </w:tcPr>
-          <w:p>
-            <w:r>
-              <w:t>"0.0000"</w:t>
+              <w:t>"-83.9236"</w:t>
+            </w:r>
+          </w:p>
+        </w:tc>
+        <w:tc>
+          <w:tcPr>
+            <w:tcBorders>
+              <w:bottom w:color="000000" w:val="single"/>
+              <w:right w:color="000000" w:val="single"/>
+            </w:tcBorders>
+          </w:tcPr>
+          <w:p>
+            <w:r>
+              <w:t>"-83.9239"</w:t>
             </w:r>
           </w:p>
         </w:tc>
@@ -1466,20 +1466,20 @@
           </w:tcPr>
           <w:p>
             <w:r>
-              <w:t>"0.0000"</w:t>
-            </w:r>
-          </w:p>
-        </w:tc>
-        <w:tc>
-          <w:tcPr>
-            <w:tcBorders>
-              <w:bottom w:color="000000" w:val="single"/>
-              <w:right w:color="000000" w:val="single"/>
-            </w:tcBorders>
-          </w:tcPr>
-          <w:p>
-            <w:r>
-              <w:t>"0.0000"</w:t>
+              <w:t>"35.9569"</w:t>
+            </w:r>
+          </w:p>
+        </w:tc>
+        <w:tc>
+          <w:tcPr>
+            <w:tcBorders>
+              <w:bottom w:color="000000" w:val="single"/>
+              <w:right w:color="000000" w:val="single"/>
+            </w:tcBorders>
+          </w:tcPr>
+          <w:p>
+            <w:r>
+              <w:t>"35.9571"</w:t>
             </w:r>
           </w:p>
         </w:tc>
@@ -1532,20 +1532,20 @@
           </w:tcPr>
           <w:p>
             <w:r>
-              <w:t>"0.0000"</w:t>
-            </w:r>
-          </w:p>
-        </w:tc>
-        <w:tc>
-          <w:tcPr>
-            <w:tcBorders>
-              <w:bottom w:color="000000" w:val="single"/>
-              <w:right w:color="000000" w:val="single"/>
-            </w:tcBorders>
-          </w:tcPr>
-          <w:p>
-            <w:r>
-              <w:t>"0.0000"</w:t>
+              <w:t>"-83.9237"</w:t>
+            </w:r>
+          </w:p>
+        </w:tc>
+        <w:tc>
+          <w:tcPr>
+            <w:tcBorders>
+              <w:bottom w:color="000000" w:val="single"/>
+              <w:right w:color="000000" w:val="single"/>
+            </w:tcBorders>
+          </w:tcPr>
+          <w:p>
+            <w:r>
+              <w:t>"-83.9238"</w:t>
             </w:r>
           </w:p>
         </w:tc>
@@ -1598,20 +1598,20 @@
           </w:tcPr>
           <w:p>
             <w:r>
-              <w:t>"0.0000"</w:t>
-            </w:r>
-          </w:p>
-        </w:tc>
-        <w:tc>
-          <w:tcPr>
-            <w:tcBorders>
-              <w:bottom w:color="000000" w:val="single"/>
-              <w:right w:color="000000" w:val="single"/>
-            </w:tcBorders>
-          </w:tcPr>
-          <w:p>
-            <w:r>
-              <w:t>"0.0000"</w:t>
+              <w:t>"0.0130"</w:t>
+            </w:r>
+          </w:p>
+        </w:tc>
+        <w:tc>
+          <w:tcPr>
+            <w:tcBorders>
+              <w:bottom w:color="000000" w:val="single"/>
+              <w:right w:color="000000" w:val="single"/>
+            </w:tcBorders>
+          </w:tcPr>
+          <w:p>
+            <w:r>
+              <w:t>"0.0220"</w:t>
             </w:r>
           </w:p>
         </w:tc>
@@ -1664,20 +1664,20 @@
           </w:tcPr>
           <w:p>
             <w:r>
-              <w:t>"6.4430"</w:t>
-            </w:r>
-          </w:p>
-        </w:tc>
-        <w:tc>
-          <w:tcPr>
-            <w:tcBorders>
-              <w:bottom w:color="000000" w:val="single"/>
-              <w:right w:color="000000" w:val="single"/>
-            </w:tcBorders>
-          </w:tcPr>
-          <w:p>
-            <w:r>
-              <w:t>"2.8930"</w:t>
+              <w:t>"14.7100"</w:t>
+            </w:r>
+          </w:p>
+        </w:tc>
+        <w:tc>
+          <w:tcPr>
+            <w:tcBorders>
+              <w:bottom w:color="000000" w:val="single"/>
+              <w:right w:color="000000" w:val="single"/>
+            </w:tcBorders>
+          </w:tcPr>
+          <w:p>
+            <w:r>
+              <w:t>"11.0130"</w:t>
             </w:r>
           </w:p>
         </w:tc>
@@ -1730,20 +1730,20 @@
           </w:tcPr>
           <w:p>
             <w:r>
-              <w:t>"1.8630"</w:t>
-            </w:r>
-          </w:p>
-        </w:tc>
-        <w:tc>
-          <w:tcPr>
-            <w:tcBorders>
-              <w:bottom w:color="000000" w:val="single"/>
-              <w:right w:color="000000" w:val="single"/>
-            </w:tcBorders>
-          </w:tcPr>
-          <w:p>
-            <w:r>
-              <w:t>"0.7750"</w:t>
+              <w:t>"11.2580"</w:t>
+            </w:r>
+          </w:p>
+        </w:tc>
+        <w:tc>
+          <w:tcPr>
+            <w:tcBorders>
+              <w:bottom w:color="000000" w:val="single"/>
+              <w:right w:color="000000" w:val="single"/>
+            </w:tcBorders>
+          </w:tcPr>
+          <w:p>
+            <w:r>
+              <w:t>"15.1810"</w:t>
             </w:r>
           </w:p>
         </w:tc>
@@ -1796,20 +1796,20 @@
           </w:tcPr>
           <w:p>
             <w:r>
-              <w:t>"13.0230"</w:t>
-            </w:r>
-          </w:p>
-        </w:tc>
-        <w:tc>
-          <w:tcPr>
-            <w:tcBorders>
-              <w:bottom w:color="000000" w:val="single"/>
-              <w:right w:color="000000" w:val="single"/>
-            </w:tcBorders>
-          </w:tcPr>
-          <w:p>
-            <w:r>
-              <w:t>"11.5230"</w:t>
+              <w:t>"17.7890"</w:t>
+            </w:r>
+          </w:p>
+        </w:tc>
+        <w:tc>
+          <w:tcPr>
+            <w:tcBorders>
+              <w:bottom w:color="000000" w:val="single"/>
+              <w:right w:color="000000" w:val="single"/>
+            </w:tcBorders>
+          </w:tcPr>
+          <w:p>
+            <w:r>
+              <w:t>"16.3380"</w:t>
             </w:r>
           </w:p>
         </w:tc>
@@ -1862,20 +1862,20 @@
           </w:tcPr>
           <w:p>
             <w:r>
-              <w:t>"57344.0000"</w:t>
-            </w:r>
-          </w:p>
-        </w:tc>
-        <w:tc>
-          <w:tcPr>
-            <w:tcBorders>
-              <w:bottom w:color="000000" w:val="single"/>
-              <w:right w:color="000000" w:val="single"/>
-            </w:tcBorders>
-          </w:tcPr>
-          <w:p>
-            <w:r>
-              <w:t>"749568.0000"</w:t>
+              <w:t>"204800.0000"</w:t>
+            </w:r>
+          </w:p>
+        </w:tc>
+        <w:tc>
+          <w:tcPr>
+            <w:tcBorders>
+              <w:bottom w:color="000000" w:val="single"/>
+              <w:right w:color="000000" w:val="single"/>
+            </w:tcBorders>
+          </w:tcPr>
+          <w:p>
+            <w:r>
+              <w:t>"6754304.0000"</w:t>
             </w:r>
           </w:p>
         </w:tc>
@@ -1928,20 +1928,20 @@
           </w:tcPr>
           <w:p>
             <w:r>
-              <w:t>"557.0000"</w:t>
-            </w:r>
-          </w:p>
-        </w:tc>
-        <w:tc>
-          <w:tcPr>
-            <w:tcBorders>
-              <w:bottom w:color="000000" w:val="single"/>
-              <w:right w:color="000000" w:val="single"/>
-            </w:tcBorders>
-          </w:tcPr>
-          <w:p>
-            <w:r>
-              <w:t>"580.0000"</w:t>
+              <w:t>"4536.0000"</w:t>
+            </w:r>
+          </w:p>
+        </w:tc>
+        <w:tc>
+          <w:tcPr>
+            <w:tcBorders>
+              <w:bottom w:color="000000" w:val="single"/>
+              <w:right w:color="000000" w:val="single"/>
+            </w:tcBorders>
+          </w:tcPr>
+          <w:p>
+            <w:r>
+              <w:t>"5682.0000"</w:t>
             </w:r>
           </w:p>
         </w:tc>
@@ -1994,20 +1994,20 @@
           </w:tcPr>
           <w:p>
             <w:r>
-              <w:t>"0.1547"</w:t>
-            </w:r>
-          </w:p>
-        </w:tc>
-        <w:tc>
-          <w:tcPr>
-            <w:tcBorders>
-              <w:bottom w:color="000000" w:val="single"/>
-              <w:right w:color="000000" w:val="single"/>
-            </w:tcBorders>
-          </w:tcPr>
-          <w:p>
-            <w:r>
-              <w:t>"0.1611"</w:t>
+              <w:t>"1.2600"</w:t>
+            </w:r>
+          </w:p>
+        </w:tc>
+        <w:tc>
+          <w:tcPr>
+            <w:tcBorders>
+              <w:bottom w:color="000000" w:val="single"/>
+              <w:right w:color="000000" w:val="single"/>
+            </w:tcBorders>
+          </w:tcPr>
+          <w:p>
+            <w:r>
+              <w:t>"1.5783"</w:t>
             </w:r>
           </w:p>
         </w:tc>
@@ -2060,20 +2060,20 @@
           </w:tcPr>
           <w:p>
             <w:r>
-              <w:t>"102.9520"</w:t>
-            </w:r>
-          </w:p>
-        </w:tc>
-        <w:tc>
-          <w:tcPr>
-            <w:tcBorders>
-              <w:bottom w:color="000000" w:val="single"/>
-              <w:right w:color="000000" w:val="single"/>
-            </w:tcBorders>
-          </w:tcPr>
-          <w:p>
-            <w:r>
-              <w:t>"1292.3600"</w:t>
+              <w:t>"45.1500"</w:t>
+            </w:r>
+          </w:p>
+        </w:tc>
+        <w:tc>
+          <w:tcPr>
+            <w:tcBorders>
+              <w:bottom w:color="000000" w:val="single"/>
+              <w:right w:color="000000" w:val="single"/>
+            </w:tcBorders>
+          </w:tcPr>
+          <w:p>
+            <w:r>
+              <w:t>"1188.7200"</w:t>
             </w:r>
           </w:p>
         </w:tc>
@@ -2126,20 +2126,20 @@
           </w:tcPr>
           <w:p>
             <w:r>
-              <w:t>"242.0000"</w:t>
-            </w:r>
-          </w:p>
-        </w:tc>
-        <w:tc>
-          <w:tcPr>
-            <w:tcBorders>
-              <w:bottom w:color="000000" w:val="single"/>
-              <w:right w:color="000000" w:val="single"/>
-            </w:tcBorders>
-          </w:tcPr>
-          <w:p>
-            <w:r>
-              <w:t>"1553.0000"</w:t>
+              <w:t>"269.0000"</w:t>
+            </w:r>
+          </w:p>
+        </w:tc>
+        <w:tc>
+          <w:tcPr>
+            <w:tcBorders>
+              <w:bottom w:color="000000" w:val="single"/>
+              <w:right w:color="000000" w:val="single"/>
+            </w:tcBorders>
+          </w:tcPr>
+          <w:p>
+            <w:r>
+              <w:t>"1569.0000"</w:t>
             </w:r>
           </w:p>
         </w:tc>
@@ -2192,20 +2192,20 @@
           </w:tcPr>
           <w:p>
             <w:r>
-              <w:t>"57342.0000"</w:t>
-            </w:r>
-          </w:p>
-        </w:tc>
-        <w:tc>
-          <w:tcPr>
-            <w:tcBorders>
-              <w:bottom w:color="000000" w:val="single"/>
-              <w:right w:color="000000" w:val="single"/>
-            </w:tcBorders>
-          </w:tcPr>
-          <w:p>
-            <w:r>
-              <w:t>"749535.0000"</w:t>
+              <w:t>"204789.0000"</w:t>
+            </w:r>
+          </w:p>
+        </w:tc>
+        <w:tc>
+          <w:tcPr>
+            <w:tcBorders>
+              <w:bottom w:color="000000" w:val="single"/>
+              <w:right w:color="000000" w:val="single"/>
+            </w:tcBorders>
+          </w:tcPr>
+          <w:p>
+            <w:r>
+              <w:t>"6754072.0000"</w:t>
             </w:r>
           </w:p>
         </w:tc>
@@ -2258,20 +2258,20 @@
           </w:tcPr>
           <w:p>
             <w:r>
-              <w:t>"370613.1000"</w:t>
-            </w:r>
-          </w:p>
-        </w:tc>
-        <w:tc>
-          <w:tcPr>
-            <w:tcBorders>
-              <w:bottom w:color="000000" w:val="single"/>
-              <w:right w:color="000000" w:val="single"/>
-            </w:tcBorders>
-          </w:tcPr>
-          <w:p>
-            <w:r>
-              <w:t>"4652289.4150"</w:t>
+              <w:t>"162530.9520"</w:t>
+            </w:r>
+          </w:p>
+        </w:tc>
+        <w:tc>
+          <w:tcPr>
+            <w:tcBorders>
+              <w:bottom w:color="000000" w:val="single"/>
+              <w:right w:color="000000" w:val="single"/>
+            </w:tcBorders>
+          </w:tcPr>
+          <w:p>
+            <w:r>
+              <w:t>"4279243.9870"</w:t>
             </w:r>
           </w:p>
         </w:tc>
@@ -2337,7 +2337,7 @@
           </w:tcPr>
           <w:p>
             <w:r>
-              <w:t>"0.0000"</w:t>
+              <w:t>"1.0000"</w:t>
             </w:r>
           </w:p>
         </w:tc>
@@ -2390,20 +2390,20 @@
           </w:tcPr>
           <w:p>
             <w:r>
-              <w:t>"3000006.2780"</w:t>
-            </w:r>
-          </w:p>
-        </w:tc>
-        <w:tc>
-          <w:tcPr>
-            <w:tcBorders>
-              <w:bottom w:color="000000" w:val="single"/>
-              <w:right w:color="000000" w:val="single"/>
-            </w:tcBorders>
-          </w:tcPr>
-          <w:p>
-            <w:r>
-              <w:t>"77885.2020"</w:t>
+              <w:t>"5989291.7730"</w:t>
+            </w:r>
+          </w:p>
+        </w:tc>
+        <w:tc>
+          <w:tcPr>
+            <w:tcBorders>
+              <w:bottom w:color="000000" w:val="single"/>
+              <w:right w:color="000000" w:val="single"/>
+            </w:tcBorders>
+          </w:tcPr>
+          <w:p>
+            <w:r>
+              <w:t>"66334.5900"</w:t>
             </w:r>
           </w:p>
         </w:tc>
@@ -2456,20 +2456,20 @@
           </w:tcPr>
           <w:p>
             <w:r>
-              <w:t>"485663.2220"</w:t>
-            </w:r>
-          </w:p>
-        </w:tc>
-        <w:tc>
-          <w:tcPr>
-            <w:tcBorders>
-              <w:bottom w:color="000000" w:val="single"/>
-              <w:right w:color="000000" w:val="single"/>
-            </w:tcBorders>
-          </w:tcPr>
-          <w:p>
-            <w:r>
-              <w:t>"38688.9100"</w:t>
+              <w:t>"1107419.7120"</w:t>
+            </w:r>
+          </w:p>
+        </w:tc>
+        <w:tc>
+          <w:tcPr>
+            <w:tcBorders>
+              <w:bottom w:color="000000" w:val="single"/>
+              <w:right w:color="000000" w:val="single"/>
+            </w:tcBorders>
+          </w:tcPr>
+          <w:p>
+            <w:r>
+              <w:t>"42062.0500"</w:t>
             </w:r>
           </w:p>
         </w:tc>
@@ -2522,20 +2522,20 @@
           </w:tcPr>
           <w:p>
             <w:r>
-              <w:t>"50286.8610"</w:t>
-            </w:r>
-          </w:p>
-        </w:tc>
-        <w:tc>
-          <w:tcPr>
-            <w:tcBorders>
-              <w:bottom w:color="000000" w:val="single"/>
-              <w:right w:color="000000" w:val="single"/>
-            </w:tcBorders>
-          </w:tcPr>
-          <w:p>
-            <w:r>
-              <w:t>"783.9260"</w:t>
+              <w:t>"97637.4410"</w:t>
+            </w:r>
+          </w:p>
+        </w:tc>
+        <w:tc>
+          <w:tcPr>
+            <w:tcBorders>
+              <w:bottom w:color="000000" w:val="single"/>
+              <w:right w:color="000000" w:val="single"/>
+            </w:tcBorders>
+          </w:tcPr>
+          <w:p>
+            <w:r>
+              <w:t>"485.4510"</w:t>
             </w:r>
           </w:p>
         </w:tc>
@@ -2585,19 +2585,19 @@
           </w:tcPr>
           <w:p>
             <w:r>
-              <w:t>"0.0503"</w:t>
-            </w:r>
-          </w:p>
-        </w:tc>
-        <w:tc>
-          <w:tcPr>
-            <w:tcBorders>
-              <w:right w:color="000000" w:val="single"/>
-            </w:tcBorders>
-          </w:tcPr>
-          <w:p>
-            <w:r>
-              <w:t>"0.0008"</w:t>
+              <w:t>"0.0976"</w:t>
+            </w:r>
+          </w:p>
+        </w:tc>
+        <w:tc>
+          <w:tcPr>
+            <w:tcBorders>
+              <w:right w:color="000000" w:val="single"/>
+            </w:tcBorders>
+          </w:tcPr>
+          <w:p>
+            <w:r>
+              <w:t>"0.0005"</w:t>
             </w:r>
           </w:p>
         </w:tc>

</xml_diff>

<commit_message>
Added PSD filtered light curves
</commit_message>
<xml_diff>
--- a/Post-Flight Scripts/HELEN_Data_Report.docx
+++ b/Post-Flight Scripts/HELEN_Data_Report.docx
@@ -199,45 +199,45 @@
           </w:tcPr>
           <w:p>
             <w:r>
-              <w:t>"738354.8283"</w:t>
-            </w:r>
-          </w:p>
-        </w:tc>
-        <w:tc>
-          <w:tcPr>
-            <w:tcBorders>
-              <w:bottom w:color="000000" w:val="single"/>
-              <w:right w:color="000000" w:val="single"/>
-            </w:tcBorders>
-          </w:tcPr>
-          <w:p>
-            <w:r>
-              <w:t>"738354.8399"</w:t>
-            </w:r>
-          </w:p>
-        </w:tc>
-        <w:tc>
-          <w:tcPr>
-            <w:tcBorders>
-              <w:bottom w:color="000000" w:val="single"/>
-              <w:right w:color="000000" w:val="single"/>
-            </w:tcBorders>
-          </w:tcPr>
-          <w:p>
-            <w:r>
-              <w:t>"NaN"</w:t>
-            </w:r>
-          </w:p>
-        </w:tc>
-        <w:tc>
-          <w:tcPr>
-            <w:tcBorders>
-              <w:bottom w:color="000000" w:val="single"/>
-            </w:tcBorders>
-          </w:tcPr>
-          <w:p>
-            <w:r>
-              <w:t>"738354.8629"</w:t>
+              <w:t>"738602.9375"</w:t>
+            </w:r>
+          </w:p>
+        </w:tc>
+        <w:tc>
+          <w:tcPr>
+            <w:tcBorders>
+              <w:bottom w:color="000000" w:val="single"/>
+              <w:right w:color="000000" w:val="single"/>
+            </w:tcBorders>
+          </w:tcPr>
+          <w:p>
+            <w:r>
+              <w:t>"738602.9465"</w:t>
+            </w:r>
+          </w:p>
+        </w:tc>
+        <w:tc>
+          <w:tcPr>
+            <w:tcBorders>
+              <w:bottom w:color="000000" w:val="single"/>
+              <w:right w:color="000000" w:val="single"/>
+            </w:tcBorders>
+          </w:tcPr>
+          <w:p>
+            <w:r>
+              <w:t>"738602.9722"</w:t>
+            </w:r>
+          </w:p>
+        </w:tc>
+        <w:tc>
+          <w:tcPr>
+            <w:tcBorders>
+              <w:bottom w:color="000000" w:val="single"/>
+            </w:tcBorders>
+          </w:tcPr>
+          <w:p>
+            <w:r>
+              <w:t>"738602.9573"</w:t>
             </w:r>
           </w:p>
         </w:tc>
@@ -265,45 +265,45 @@
           </w:tcPr>
           <w:p>
             <w:r>
-              <w:t>"738355.0194"</w:t>
-            </w:r>
-          </w:p>
-        </w:tc>
-        <w:tc>
-          <w:tcPr>
-            <w:tcBorders>
-              <w:bottom w:color="000000" w:val="single"/>
-              <w:right w:color="000000" w:val="single"/>
-            </w:tcBorders>
-          </w:tcPr>
-          <w:p>
-            <w:r>
-              <w:t>"738354.9715"</w:t>
-            </w:r>
-          </w:p>
-        </w:tc>
-        <w:tc>
-          <w:tcPr>
-            <w:tcBorders>
-              <w:bottom w:color="000000" w:val="single"/>
-              <w:right w:color="000000" w:val="single"/>
-            </w:tcBorders>
-          </w:tcPr>
-          <w:p>
-            <w:r>
-              <w:t>"NaN"</w:t>
-            </w:r>
-          </w:p>
-        </w:tc>
-        <w:tc>
-          <w:tcPr>
-            <w:tcBorders>
-              <w:bottom w:color="000000" w:val="single"/>
-            </w:tcBorders>
-          </w:tcPr>
-          <w:p>
-            <w:r>
-              <w:t>"738355.1131"</w:t>
+              <w:t>"738603.2366"</w:t>
+            </w:r>
+          </w:p>
+        </w:tc>
+        <w:tc>
+          <w:tcPr>
+            <w:tcBorders>
+              <w:bottom w:color="000000" w:val="single"/>
+              <w:right w:color="000000" w:val="single"/>
+            </w:tcBorders>
+          </w:tcPr>
+          <w:p>
+            <w:r>
+              <w:t>"738603.2395"</w:t>
+            </w:r>
+          </w:p>
+        </w:tc>
+        <w:tc>
+          <w:tcPr>
+            <w:tcBorders>
+              <w:bottom w:color="000000" w:val="single"/>
+              <w:right w:color="000000" w:val="single"/>
+            </w:tcBorders>
+          </w:tcPr>
+          <w:p>
+            <w:r>
+              <w:t>"738603.2022"</w:t>
+            </w:r>
+          </w:p>
+        </w:tc>
+        <w:tc>
+          <w:tcPr>
+            <w:tcBorders>
+              <w:bottom w:color="000000" w:val="single"/>
+            </w:tcBorders>
+          </w:tcPr>
+          <w:p>
+            <w:r>
+              <w:t>"738603.0262"</w:t>
             </w:r>
           </w:p>
         </w:tc>
@@ -331,45 +331,45 @@
           </w:tcPr>
           <w:p>
             <w:r>
-              <w:t>"4.5900"</w:t>
-            </w:r>
-          </w:p>
-        </w:tc>
-        <w:tc>
-          <w:tcPr>
-            <w:tcBorders>
-              <w:bottom w:color="000000" w:val="single"/>
-              <w:right w:color="000000" w:val="single"/>
-            </w:tcBorders>
-          </w:tcPr>
-          <w:p>
-            <w:r>
-              <w:t>"3.1600"</w:t>
-            </w:r>
-          </w:p>
-        </w:tc>
-        <w:tc>
-          <w:tcPr>
-            <w:tcBorders>
-              <w:bottom w:color="000000" w:val="single"/>
-              <w:right w:color="000000" w:val="single"/>
-            </w:tcBorders>
-          </w:tcPr>
-          <w:p>
-            <w:r>
-              <w:t>"NaN"</w:t>
-            </w:r>
-          </w:p>
-        </w:tc>
-        <w:tc>
-          <w:tcPr>
-            <w:tcBorders>
-              <w:bottom w:color="000000" w:val="single"/>
-            </w:tcBorders>
-          </w:tcPr>
-          <w:p>
-            <w:r>
-              <w:t>"6.0100"</w:t>
+              <w:t>"7.1800"</w:t>
+            </w:r>
+          </w:p>
+        </w:tc>
+        <w:tc>
+          <w:tcPr>
+            <w:tcBorders>
+              <w:bottom w:color="000000" w:val="single"/>
+              <w:right w:color="000000" w:val="single"/>
+            </w:tcBorders>
+          </w:tcPr>
+          <w:p>
+            <w:r>
+              <w:t>"7.0300"</w:t>
+            </w:r>
+          </w:p>
+        </w:tc>
+        <w:tc>
+          <w:tcPr>
+            <w:tcBorders>
+              <w:bottom w:color="000000" w:val="single"/>
+              <w:right w:color="000000" w:val="single"/>
+            </w:tcBorders>
+          </w:tcPr>
+          <w:p>
+            <w:r>
+              <w:t>"5.5200"</w:t>
+            </w:r>
+          </w:p>
+        </w:tc>
+        <w:tc>
+          <w:tcPr>
+            <w:tcBorders>
+              <w:bottom w:color="000000" w:val="single"/>
+            </w:tcBorders>
+          </w:tcPr>
+          <w:p>
+            <w:r>
+              <w:t>"1.6500"</w:t>
             </w:r>
           </w:p>
         </w:tc>
@@ -423,7 +423,7 @@
           </w:tcPr>
           <w:p>
             <w:r>
-              <w:t>"NaN"</w:t>
+              <w:t>"0.0000"</w:t>
             </w:r>
           </w:p>
         </w:tc>
@@ -463,45 +463,45 @@
           </w:tcPr>
           <w:p>
             <w:r>
-              <w:t>"16676.0000"</w:t>
-            </w:r>
-          </w:p>
-        </w:tc>
-        <w:tc>
-          <w:tcPr>
-            <w:tcBorders>
-              <w:bottom w:color="000000" w:val="single"/>
-              <w:right w:color="000000" w:val="single"/>
-            </w:tcBorders>
-          </w:tcPr>
-          <w:p>
-            <w:r>
-              <w:t>"12535.0000"</w:t>
-            </w:r>
-          </w:p>
-        </w:tc>
-        <w:tc>
-          <w:tcPr>
-            <w:tcBorders>
-              <w:bottom w:color="000000" w:val="single"/>
-              <w:right w:color="000000" w:val="single"/>
-            </w:tcBorders>
-          </w:tcPr>
-          <w:p>
-            <w:r>
-              <w:t>"NaN"</w:t>
-            </w:r>
-          </w:p>
-        </w:tc>
-        <w:tc>
-          <w:tcPr>
-            <w:tcBorders>
-              <w:bottom w:color="000000" w:val="single"/>
-            </w:tcBorders>
-          </w:tcPr>
-          <w:p>
-            <w:r>
-              <w:t>"24768.0000"</w:t>
+              <w:t>"25927.0000"</w:t>
+            </w:r>
+          </w:p>
+        </w:tc>
+        <w:tc>
+          <w:tcPr>
+            <w:tcBorders>
+              <w:bottom w:color="000000" w:val="single"/>
+              <w:right w:color="000000" w:val="single"/>
+            </w:tcBorders>
+          </w:tcPr>
+          <w:p>
+            <w:r>
+              <w:t>"25516.0000"</w:t>
+            </w:r>
+          </w:p>
+        </w:tc>
+        <w:tc>
+          <w:tcPr>
+            <w:tcBorders>
+              <w:bottom w:color="000000" w:val="single"/>
+              <w:right w:color="000000" w:val="single"/>
+            </w:tcBorders>
+          </w:tcPr>
+          <w:p>
+            <w:r>
+              <w:t>"29328.0000"</w:t>
+            </w:r>
+          </w:p>
+        </w:tc>
+        <w:tc>
+          <w:tcPr>
+            <w:tcBorders>
+              <w:bottom w:color="000000" w:val="single"/>
+            </w:tcBorders>
+          </w:tcPr>
+          <w:p>
+            <w:r>
+              <w:t>"6122.0000"</w:t>
             </w:r>
           </w:p>
         </w:tc>
@@ -529,45 +529,45 @@
           </w:tcPr>
           <w:p>
             <w:r>
-              <w:t>"16677.0000"</w:t>
-            </w:r>
-          </w:p>
-        </w:tc>
-        <w:tc>
-          <w:tcPr>
-            <w:tcBorders>
-              <w:bottom w:color="000000" w:val="single"/>
-              <w:right w:color="000000" w:val="single"/>
-            </w:tcBorders>
-          </w:tcPr>
-          <w:p>
-            <w:r>
-              <w:t>"12536.0000"</w:t>
-            </w:r>
-          </w:p>
-        </w:tc>
-        <w:tc>
-          <w:tcPr>
-            <w:tcBorders>
-              <w:bottom w:color="000000" w:val="single"/>
-              <w:right w:color="000000" w:val="single"/>
-            </w:tcBorders>
-          </w:tcPr>
-          <w:p>
-            <w:r>
-              <w:t>"NaN"</w:t>
-            </w:r>
-          </w:p>
-        </w:tc>
-        <w:tc>
-          <w:tcPr>
-            <w:tcBorders>
-              <w:bottom w:color="000000" w:val="single"/>
-            </w:tcBorders>
-          </w:tcPr>
-          <w:p>
-            <w:r>
-              <w:t>"24769.0000"</w:t>
+              <w:t>"25928.0000"</w:t>
+            </w:r>
+          </w:p>
+        </w:tc>
+        <w:tc>
+          <w:tcPr>
+            <w:tcBorders>
+              <w:bottom w:color="000000" w:val="single"/>
+              <w:right w:color="000000" w:val="single"/>
+            </w:tcBorders>
+          </w:tcPr>
+          <w:p>
+            <w:r>
+              <w:t>"25517.0000"</w:t>
+            </w:r>
+          </w:p>
+        </w:tc>
+        <w:tc>
+          <w:tcPr>
+            <w:tcBorders>
+              <w:bottom w:color="000000" w:val="single"/>
+              <w:right w:color="000000" w:val="single"/>
+            </w:tcBorders>
+          </w:tcPr>
+          <w:p>
+            <w:r>
+              <w:t>"29329.0000"</w:t>
+            </w:r>
+          </w:p>
+        </w:tc>
+        <w:tc>
+          <w:tcPr>
+            <w:tcBorders>
+              <w:bottom w:color="000000" w:val="single"/>
+            </w:tcBorders>
+          </w:tcPr>
+          <w:p>
+            <w:r>
+              <w:t>"6123.0000"</w:t>
             </w:r>
           </w:p>
         </w:tc>
@@ -595,45 +595,45 @@
           </w:tcPr>
           <w:p>
             <w:r>
-              <w:t>"16676.0000"</w:t>
-            </w:r>
-          </w:p>
-        </w:tc>
-        <w:tc>
-          <w:tcPr>
-            <w:tcBorders>
-              <w:bottom w:color="000000" w:val="single"/>
-              <w:right w:color="000000" w:val="single"/>
-            </w:tcBorders>
-          </w:tcPr>
-          <w:p>
-            <w:r>
-              <w:t>"12536.0000"</w:t>
-            </w:r>
-          </w:p>
-        </w:tc>
-        <w:tc>
-          <w:tcPr>
-            <w:tcBorders>
-              <w:bottom w:color="000000" w:val="single"/>
-              <w:right w:color="000000" w:val="single"/>
-            </w:tcBorders>
-          </w:tcPr>
-          <w:p>
-            <w:r>
-              <w:t>"1.0000"</w:t>
-            </w:r>
-          </w:p>
-        </w:tc>
-        <w:tc>
-          <w:tcPr>
-            <w:tcBorders>
-              <w:bottom w:color="000000" w:val="single"/>
-            </w:tcBorders>
-          </w:tcPr>
-          <w:p>
-            <w:r>
-              <w:t>"24769.0000"</w:t>
+              <w:t>"25927.0000"</w:t>
+            </w:r>
+          </w:p>
+        </w:tc>
+        <w:tc>
+          <w:tcPr>
+            <w:tcBorders>
+              <w:bottom w:color="000000" w:val="single"/>
+              <w:right w:color="000000" w:val="single"/>
+            </w:tcBorders>
+          </w:tcPr>
+          <w:p>
+            <w:r>
+              <w:t>"25514.0000"</w:t>
+            </w:r>
+          </w:p>
+        </w:tc>
+        <w:tc>
+          <w:tcPr>
+            <w:tcBorders>
+              <w:bottom w:color="000000" w:val="single"/>
+              <w:right w:color="000000" w:val="single"/>
+            </w:tcBorders>
+          </w:tcPr>
+          <w:p>
+            <w:r>
+              <w:t>"29329.0000"</w:t>
+            </w:r>
+          </w:p>
+        </w:tc>
+        <w:tc>
+          <w:tcPr>
+            <w:tcBorders>
+              <w:bottom w:color="000000" w:val="single"/>
+            </w:tcBorders>
+          </w:tcPr>
+          <w:p>
+            <w:r>
+              <w:t>"6123.0000"</w:t>
             </w:r>
           </w:p>
         </w:tc>
@@ -661,45 +661,45 @@
           </w:tcPr>
           <w:p>
             <w:r>
-              <w:t>"158.0000"</w:t>
-            </w:r>
-          </w:p>
-        </w:tc>
-        <w:tc>
-          <w:tcPr>
-            <w:tcBorders>
-              <w:bottom w:color="000000" w:val="single"/>
-              <w:right w:color="000000" w:val="single"/>
-            </w:tcBorders>
-          </w:tcPr>
-          <w:p>
-            <w:r>
-              <w:t>"1167.0000"</w:t>
-            </w:r>
-          </w:p>
-        </w:tc>
-        <w:tc>
-          <w:tcPr>
-            <w:tcBorders>
-              <w:bottom w:color="000000" w:val="single"/>
-              <w:right w:color="000000" w:val="single"/>
-            </w:tcBorders>
-          </w:tcPr>
-          <w:p>
-            <w:r>
-              <w:t>"NaN"</w:t>
-            </w:r>
-          </w:p>
-        </w:tc>
-        <w:tc>
-          <w:tcPr>
-            <w:tcBorders>
-              <w:bottom w:color="000000" w:val="single"/>
-            </w:tcBorders>
-          </w:tcPr>
-          <w:p>
-            <w:r>
-              <w:t>"3146.0000"</w:t>
+              <w:t>"88.0000"</w:t>
+            </w:r>
+          </w:p>
+        </w:tc>
+        <w:tc>
+          <w:tcPr>
+            <w:tcBorders>
+              <w:bottom w:color="000000" w:val="single"/>
+              <w:right w:color="000000" w:val="single"/>
+            </w:tcBorders>
+          </w:tcPr>
+          <w:p>
+            <w:r>
+              <w:t>"199.0000"</w:t>
+            </w:r>
+          </w:p>
+        </w:tc>
+        <w:tc>
+          <w:tcPr>
+            <w:tcBorders>
+              <w:bottom w:color="000000" w:val="single"/>
+              <w:right w:color="000000" w:val="single"/>
+            </w:tcBorders>
+          </w:tcPr>
+          <w:p>
+            <w:r>
+              <w:t>"1789.0000"</w:t>
+            </w:r>
+          </w:p>
+        </w:tc>
+        <w:tc>
+          <w:tcPr>
+            <w:tcBorders>
+              <w:bottom w:color="000000" w:val="single"/>
+            </w:tcBorders>
+          </w:tcPr>
+          <w:p>
+            <w:r>
+              <w:t>"172.0000"</w:t>
             </w:r>
           </w:p>
         </w:tc>
@@ -727,45 +727,45 @@
           </w:tcPr>
           <w:p>
             <w:r>
-              <w:t>"16675.0000"</w:t>
-            </w:r>
-          </w:p>
-        </w:tc>
-        <w:tc>
-          <w:tcPr>
-            <w:tcBorders>
-              <w:bottom w:color="000000" w:val="single"/>
-              <w:right w:color="000000" w:val="single"/>
-            </w:tcBorders>
-          </w:tcPr>
-          <w:p>
-            <w:r>
-              <w:t>"12534.0000"</w:t>
-            </w:r>
-          </w:p>
-        </w:tc>
-        <w:tc>
-          <w:tcPr>
-            <w:tcBorders>
-              <w:bottom w:color="000000" w:val="single"/>
-              <w:right w:color="000000" w:val="single"/>
-            </w:tcBorders>
-          </w:tcPr>
-          <w:p>
-            <w:r>
-              <w:t>"NaN"</w:t>
-            </w:r>
-          </w:p>
-        </w:tc>
-        <w:tc>
-          <w:tcPr>
-            <w:tcBorders>
-              <w:bottom w:color="000000" w:val="single"/>
-            </w:tcBorders>
-          </w:tcPr>
-          <w:p>
-            <w:r>
-              <w:t>"24767.0000"</w:t>
+              <w:t>"25926.0000"</w:t>
+            </w:r>
+          </w:p>
+        </w:tc>
+        <w:tc>
+          <w:tcPr>
+            <w:tcBorders>
+              <w:bottom w:color="000000" w:val="single"/>
+              <w:right w:color="000000" w:val="single"/>
+            </w:tcBorders>
+          </w:tcPr>
+          <w:p>
+            <w:r>
+              <w:t>"25515.0000"</w:t>
+            </w:r>
+          </w:p>
+        </w:tc>
+        <w:tc>
+          <w:tcPr>
+            <w:tcBorders>
+              <w:bottom w:color="000000" w:val="single"/>
+              <w:right w:color="000000" w:val="single"/>
+            </w:tcBorders>
+          </w:tcPr>
+          <w:p>
+            <w:r>
+              <w:t>"21660.0000"</w:t>
+            </w:r>
+          </w:p>
+        </w:tc>
+        <w:tc>
+          <w:tcPr>
+            <w:tcBorders>
+              <w:bottom w:color="000000" w:val="single"/>
+            </w:tcBorders>
+          </w:tcPr>
+          <w:p>
+            <w:r>
+              <w:t>"6121.0000"</w:t>
             </w:r>
           </w:p>
         </w:tc>
@@ -793,45 +793,45 @@
           </w:tcPr>
           <w:p>
             <w:r>
-              <w:t>"16517.0000"</w:t>
-            </w:r>
-          </w:p>
-        </w:tc>
-        <w:tc>
-          <w:tcPr>
-            <w:tcBorders>
-              <w:bottom w:color="000000" w:val="single"/>
-              <w:right w:color="000000" w:val="single"/>
-            </w:tcBorders>
-          </w:tcPr>
-          <w:p>
-            <w:r>
-              <w:t>"11367.0000"</w:t>
-            </w:r>
-          </w:p>
-        </w:tc>
-        <w:tc>
-          <w:tcPr>
-            <w:tcBorders>
-              <w:bottom w:color="000000" w:val="single"/>
-              <w:right w:color="000000" w:val="single"/>
-            </w:tcBorders>
-          </w:tcPr>
-          <w:p>
-            <w:r>
-              <w:t>"NaN"</w:t>
-            </w:r>
-          </w:p>
-        </w:tc>
-        <w:tc>
-          <w:tcPr>
-            <w:tcBorders>
-              <w:bottom w:color="000000" w:val="single"/>
-            </w:tcBorders>
-          </w:tcPr>
-          <w:p>
-            <w:r>
-              <w:t>"21621.0000"</w:t>
+              <w:t>"25838.0000"</w:t>
+            </w:r>
+          </w:p>
+        </w:tc>
+        <w:tc>
+          <w:tcPr>
+            <w:tcBorders>
+              <w:bottom w:color="000000" w:val="single"/>
+              <w:right w:color="000000" w:val="single"/>
+            </w:tcBorders>
+          </w:tcPr>
+          <w:p>
+            <w:r>
+              <w:t>"25316.0000"</w:t>
+            </w:r>
+          </w:p>
+        </w:tc>
+        <w:tc>
+          <w:tcPr>
+            <w:tcBorders>
+              <w:bottom w:color="000000" w:val="single"/>
+              <w:right w:color="000000" w:val="single"/>
+            </w:tcBorders>
+          </w:tcPr>
+          <w:p>
+            <w:r>
+              <w:t>"19871.0000"</w:t>
+            </w:r>
+          </w:p>
+        </w:tc>
+        <w:tc>
+          <w:tcPr>
+            <w:tcBorders>
+              <w:bottom w:color="000000" w:val="single"/>
+            </w:tcBorders>
+          </w:tcPr>
+          <w:p>
+            <w:r>
+              <w:t>"5949.0000"</w:t>
             </w:r>
           </w:p>
         </w:tc>
@@ -872,32 +872,32 @@
           </w:tcPr>
           <w:p>
             <w:r>
-              <w:t>"0.9992"</w:t>
-            </w:r>
-          </w:p>
-        </w:tc>
-        <w:tc>
-          <w:tcPr>
-            <w:tcBorders>
-              <w:bottom w:color="000000" w:val="single"/>
-              <w:right w:color="000000" w:val="single"/>
-            </w:tcBorders>
-          </w:tcPr>
-          <w:p>
-            <w:r>
-              <w:t>"NaN"</w:t>
-            </w:r>
-          </w:p>
-        </w:tc>
-        <w:tc>
-          <w:tcPr>
-            <w:tcBorders>
-              <w:bottom w:color="000000" w:val="single"/>
-            </w:tcBorders>
-          </w:tcPr>
-          <w:p>
-            <w:r>
-              <w:t>"0.9993"</w:t>
+              <w:t>"1.0003"</w:t>
+            </w:r>
+          </w:p>
+        </w:tc>
+        <w:tc>
+          <w:tcPr>
+            <w:tcBorders>
+              <w:bottom w:color="000000" w:val="single"/>
+              <w:right w:color="000000" w:val="single"/>
+            </w:tcBorders>
+          </w:tcPr>
+          <w:p>
+            <w:r>
+              <w:t>"1.0000"</w:t>
+            </w:r>
+          </w:p>
+        </w:tc>
+        <w:tc>
+          <w:tcPr>
+            <w:tcBorders>
+              <w:bottom w:color="000000" w:val="single"/>
+            </w:tcBorders>
+          </w:tcPr>
+          <w:p>
+            <w:r>
+              <w:t>"1.0015"</w:t>
             </w:r>
           </w:p>
         </w:tc>
@@ -925,45 +925,45 @@
           </w:tcPr>
           <w:p>
             <w:r>
-              <w:t>"738354.8264"</w:t>
-            </w:r>
-          </w:p>
-        </w:tc>
-        <w:tc>
-          <w:tcPr>
-            <w:tcBorders>
-              <w:bottom w:color="000000" w:val="single"/>
-              <w:right w:color="000000" w:val="single"/>
-            </w:tcBorders>
-          </w:tcPr>
-          <w:p>
-            <w:r>
-              <w:t>"738354.8264"</w:t>
-            </w:r>
-          </w:p>
-        </w:tc>
-        <w:tc>
-          <w:tcPr>
-            <w:tcBorders>
-              <w:bottom w:color="000000" w:val="single"/>
-              <w:right w:color="000000" w:val="single"/>
-            </w:tcBorders>
-          </w:tcPr>
-          <w:p>
-            <w:r>
-              <w:t>"NaN"</w:t>
-            </w:r>
-          </w:p>
-        </w:tc>
-        <w:tc>
-          <w:tcPr>
-            <w:tcBorders>
-              <w:bottom w:color="000000" w:val="single"/>
-            </w:tcBorders>
-          </w:tcPr>
-          <w:p>
-            <w:r>
-              <w:t>"738354.8264"</w:t>
+              <w:t>"738602.9365"</w:t>
+            </w:r>
+          </w:p>
+        </w:tc>
+        <w:tc>
+          <w:tcPr>
+            <w:tcBorders>
+              <w:bottom w:color="000000" w:val="single"/>
+              <w:right w:color="000000" w:val="single"/>
+            </w:tcBorders>
+          </w:tcPr>
+          <w:p>
+            <w:r>
+              <w:t>"738602.9442"</w:t>
+            </w:r>
+          </w:p>
+        </w:tc>
+        <w:tc>
+          <w:tcPr>
+            <w:tcBorders>
+              <w:bottom w:color="000000" w:val="single"/>
+              <w:right w:color="000000" w:val="single"/>
+            </w:tcBorders>
+          </w:tcPr>
+          <w:p>
+            <w:r>
+              <w:t>"738602.9515"</w:t>
+            </w:r>
+          </w:p>
+        </w:tc>
+        <w:tc>
+          <w:tcPr>
+            <w:tcBorders>
+              <w:bottom w:color="000000" w:val="single"/>
+            </w:tcBorders>
+          </w:tcPr>
+          <w:p>
+            <w:r>
+              <w:t>"738602.9553"</w:t>
             </w:r>
           </w:p>
         </w:tc>
@@ -991,45 +991,45 @@
           </w:tcPr>
           <w:p>
             <w:r>
-              <w:t>"738355.0195"</w:t>
-            </w:r>
-          </w:p>
-        </w:tc>
-        <w:tc>
-          <w:tcPr>
-            <w:tcBorders>
-              <w:bottom w:color="000000" w:val="single"/>
-              <w:right w:color="000000" w:val="single"/>
-            </w:tcBorders>
-          </w:tcPr>
-          <w:p>
-            <w:r>
-              <w:t>"738354.9715"</w:t>
-            </w:r>
-          </w:p>
-        </w:tc>
-        <w:tc>
-          <w:tcPr>
-            <w:tcBorders>
-              <w:bottom w:color="000000" w:val="single"/>
-              <w:right w:color="000000" w:val="single"/>
-            </w:tcBorders>
-          </w:tcPr>
-          <w:p>
-            <w:r>
-              <w:t>"NaN"</w:t>
-            </w:r>
-          </w:p>
-        </w:tc>
-        <w:tc>
-          <w:tcPr>
-            <w:tcBorders>
-              <w:bottom w:color="000000" w:val="single"/>
-            </w:tcBorders>
-          </w:tcPr>
-          <w:p>
-            <w:r>
-              <w:t>"738355.1131"</w:t>
+              <w:t>"738603.2366"</w:t>
+            </w:r>
+          </w:p>
+        </w:tc>
+        <w:tc>
+          <w:tcPr>
+            <w:tcBorders>
+              <w:bottom w:color="000000" w:val="single"/>
+              <w:right w:color="000000" w:val="single"/>
+            </w:tcBorders>
+          </w:tcPr>
+          <w:p>
+            <w:r>
+              <w:t>"738603.2395"</w:t>
+            </w:r>
+          </w:p>
+        </w:tc>
+        <w:tc>
+          <w:tcPr>
+            <w:tcBorders>
+              <w:bottom w:color="000000" w:val="single"/>
+              <w:right w:color="000000" w:val="single"/>
+            </w:tcBorders>
+          </w:tcPr>
+          <w:p>
+            <w:r>
+              <w:t>"738603.2909"</w:t>
+            </w:r>
+          </w:p>
+        </w:tc>
+        <w:tc>
+          <w:tcPr>
+            <w:tcBorders>
+              <w:bottom w:color="000000" w:val="single"/>
+            </w:tcBorders>
+          </w:tcPr>
+          <w:p>
+            <w:r>
+              <w:t>"738603.0262"</w:t>
             </w:r>
           </w:p>
         </w:tc>
@@ -1057,45 +1057,45 @@
           </w:tcPr>
           <w:p>
             <w:r>
-              <w:t>"4.6320"</w:t>
-            </w:r>
-          </w:p>
-        </w:tc>
-        <w:tc>
-          <w:tcPr>
-            <w:tcBorders>
-              <w:bottom w:color="000000" w:val="single"/>
-              <w:right w:color="000000" w:val="single"/>
-            </w:tcBorders>
-          </w:tcPr>
-          <w:p>
-            <w:r>
-              <w:t>"3.4820"</w:t>
-            </w:r>
-          </w:p>
-        </w:tc>
-        <w:tc>
-          <w:tcPr>
-            <w:tcBorders>
-              <w:bottom w:color="000000" w:val="single"/>
-              <w:right w:color="000000" w:val="single"/>
-            </w:tcBorders>
-          </w:tcPr>
-          <w:p>
-            <w:r>
-              <w:t>"NaN"</w:t>
-            </w:r>
-          </w:p>
-        </w:tc>
-        <w:tc>
-          <w:tcPr>
-            <w:tcBorders>
-              <w:bottom w:color="000000" w:val="single"/>
-            </w:tcBorders>
-          </w:tcPr>
-          <w:p>
-            <w:r>
-              <w:t>"6.8810"</w:t>
+              <w:t>"7.2020"</w:t>
+            </w:r>
+          </w:p>
+        </w:tc>
+        <w:tc>
+          <w:tcPr>
+            <w:tcBorders>
+              <w:bottom w:color="000000" w:val="single"/>
+              <w:right w:color="000000" w:val="single"/>
+            </w:tcBorders>
+          </w:tcPr>
+          <w:p>
+            <w:r>
+              <w:t>"7.0870"</w:t>
+            </w:r>
+          </w:p>
+        </w:tc>
+        <w:tc>
+          <w:tcPr>
+            <w:tcBorders>
+              <w:bottom w:color="000000" w:val="single"/>
+              <w:right w:color="000000" w:val="single"/>
+            </w:tcBorders>
+          </w:tcPr>
+          <w:p>
+            <w:r>
+              <w:t>"8.1470"</w:t>
+            </w:r>
+          </w:p>
+        </w:tc>
+        <w:tc>
+          <w:tcPr>
+            <w:tcBorders>
+              <w:bottom w:color="000000" w:val="single"/>
+            </w:tcBorders>
+          </w:tcPr>
+          <w:p>
+            <w:r>
+              <w:t>"1.7000"</w:t>
             </w:r>
           </w:p>
         </w:tc>
@@ -1123,45 +1123,45 @@
           </w:tcPr>
           <w:p>
             <w:r>
-              <w:t>"41.4300"</w:t>
-            </w:r>
-          </w:p>
-        </w:tc>
-        <w:tc>
-          <w:tcPr>
-            <w:tcBorders>
-              <w:bottom w:color="000000" w:val="single"/>
-              <w:right w:color="000000" w:val="single"/>
-            </w:tcBorders>
-          </w:tcPr>
-          <w:p>
-            <w:r>
-              <w:t>"41.3400"</w:t>
-            </w:r>
-          </w:p>
-        </w:tc>
-        <w:tc>
-          <w:tcPr>
-            <w:tcBorders>
-              <w:bottom w:color="000000" w:val="single"/>
-              <w:right w:color="000000" w:val="single"/>
-            </w:tcBorders>
-          </w:tcPr>
-          <w:p>
-            <w:r>
-              <w:t>"NaN"</w:t>
-            </w:r>
-          </w:p>
-        </w:tc>
-        <w:tc>
-          <w:tcPr>
-            <w:tcBorders>
-              <w:bottom w:color="000000" w:val="single"/>
-            </w:tcBorders>
-          </w:tcPr>
-          <w:p>
-            <w:r>
-              <w:t>"45.6000"</w:t>
+              <w:t>"36.4200"</w:t>
+            </w:r>
+          </w:p>
+        </w:tc>
+        <w:tc>
+          <w:tcPr>
+            <w:tcBorders>
+              <w:bottom w:color="000000" w:val="single"/>
+              <w:right w:color="000000" w:val="single"/>
+            </w:tcBorders>
+          </w:tcPr>
+          <w:p>
+            <w:r>
+              <w:t>"34.1300"</w:t>
+            </w:r>
+          </w:p>
+        </w:tc>
+        <w:tc>
+          <w:tcPr>
+            <w:tcBorders>
+              <w:bottom w:color="000000" w:val="single"/>
+              <w:right w:color="000000" w:val="single"/>
+            </w:tcBorders>
+          </w:tcPr>
+          <w:p>
+            <w:r>
+              <w:t>"37.0000"</w:t>
+            </w:r>
+          </w:p>
+        </w:tc>
+        <w:tc>
+          <w:tcPr>
+            <w:tcBorders>
+              <w:bottom w:color="000000" w:val="single"/>
+            </w:tcBorders>
+          </w:tcPr>
+          <w:p>
+            <w:r>
+              <w:t>"29.7200"</w:t>
             </w:r>
           </w:p>
         </w:tc>
@@ -1189,45 +1189,45 @@
           </w:tcPr>
           <w:p>
             <w:r>
-              <w:t>"2.7400"</w:t>
-            </w:r>
-          </w:p>
-        </w:tc>
-        <w:tc>
-          <w:tcPr>
-            <w:tcBorders>
-              <w:bottom w:color="000000" w:val="single"/>
-              <w:right w:color="000000" w:val="single"/>
-            </w:tcBorders>
-          </w:tcPr>
-          <w:p>
-            <w:r>
-              <w:t>"4.8800"</w:t>
-            </w:r>
-          </w:p>
-        </w:tc>
-        <w:tc>
-          <w:tcPr>
-            <w:tcBorders>
-              <w:bottom w:color="000000" w:val="single"/>
-              <w:right w:color="000000" w:val="single"/>
-            </w:tcBorders>
-          </w:tcPr>
-          <w:p>
-            <w:r>
-              <w:t>"NaN"</w:t>
-            </w:r>
-          </w:p>
-        </w:tc>
-        <w:tc>
-          <w:tcPr>
-            <w:tcBorders>
-              <w:bottom w:color="000000" w:val="single"/>
-            </w:tcBorders>
-          </w:tcPr>
-          <w:p>
-            <w:r>
-              <w:t>"5.5100"</w:t>
+              <w:t>"-11.5500"</w:t>
+            </w:r>
+          </w:p>
+        </w:tc>
+        <w:tc>
+          <w:tcPr>
+            <w:tcBorders>
+              <w:bottom w:color="000000" w:val="single"/>
+              <w:right w:color="000000" w:val="single"/>
+            </w:tcBorders>
+          </w:tcPr>
+          <w:p>
+            <w:r>
+              <w:t>"-17.9900"</w:t>
+            </w:r>
+          </w:p>
+        </w:tc>
+        <w:tc>
+          <w:tcPr>
+            <w:tcBorders>
+              <w:bottom w:color="000000" w:val="single"/>
+              <w:right w:color="000000" w:val="single"/>
+            </w:tcBorders>
+          </w:tcPr>
+          <w:p>
+            <w:r>
+              <w:t>"-10.4700"</w:t>
+            </w:r>
+          </w:p>
+        </w:tc>
+        <w:tc>
+          <w:tcPr>
+            <w:tcBorders>
+              <w:bottom w:color="000000" w:val="single"/>
+            </w:tcBorders>
+          </w:tcPr>
+          <w:p>
+            <w:r>
+              <w:t>"-8.8300"</w:t>
             </w:r>
           </w:p>
         </w:tc>
@@ -1255,45 +1255,45 @@
           </w:tcPr>
           <w:p>
             <w:r>
-              <w:t>"20.3150"</w:t>
-            </w:r>
-          </w:p>
-        </w:tc>
-        <w:tc>
-          <w:tcPr>
-            <w:tcBorders>
-              <w:bottom w:color="000000" w:val="single"/>
-              <w:right w:color="000000" w:val="single"/>
-            </w:tcBorders>
-          </w:tcPr>
-          <w:p>
-            <w:r>
-              <w:t>"20.8430"</w:t>
-            </w:r>
-          </w:p>
-        </w:tc>
-        <w:tc>
-          <w:tcPr>
-            <w:tcBorders>
-              <w:bottom w:color="000000" w:val="single"/>
-              <w:right w:color="000000" w:val="single"/>
-            </w:tcBorders>
-          </w:tcPr>
-          <w:p>
-            <w:r>
-              <w:t>"NaN"</w:t>
-            </w:r>
-          </w:p>
-        </w:tc>
-        <w:tc>
-          <w:tcPr>
-            <w:tcBorders>
-              <w:bottom w:color="000000" w:val="single"/>
-            </w:tcBorders>
-          </w:tcPr>
-          <w:p>
-            <w:r>
-              <w:t>"29.2110"</w:t>
+              <w:t>"25.8450"</w:t>
+            </w:r>
+          </w:p>
+        </w:tc>
+        <w:tc>
+          <w:tcPr>
+            <w:tcBorders>
+              <w:bottom w:color="000000" w:val="single"/>
+              <w:right w:color="000000" w:val="single"/>
+            </w:tcBorders>
+          </w:tcPr>
+          <w:p>
+            <w:r>
+              <w:t>"22.5970"</w:t>
+            </w:r>
+          </w:p>
+        </w:tc>
+        <w:tc>
+          <w:tcPr>
+            <w:tcBorders>
+              <w:bottom w:color="000000" w:val="single"/>
+              <w:right w:color="000000" w:val="single"/>
+            </w:tcBorders>
+          </w:tcPr>
+          <w:p>
+            <w:r>
+              <w:t>"28.6090"</w:t>
+            </w:r>
+          </w:p>
+        </w:tc>
+        <w:tc>
+          <w:tcPr>
+            <w:tcBorders>
+              <w:bottom w:color="000000" w:val="single"/>
+            </w:tcBorders>
+          </w:tcPr>
+          <w:p>
+            <w:r>
+              <w:t>"11.2680"</w:t>
             </w:r>
           </w:p>
         </w:tc>
@@ -1321,45 +1321,45 @@
           </w:tcPr>
           <w:p>
             <w:r>
-              <w:t>"34.7250"</w:t>
-            </w:r>
-          </w:p>
-        </w:tc>
-        <w:tc>
-          <w:tcPr>
-            <w:tcBorders>
-              <w:bottom w:color="000000" w:val="single"/>
-              <w:right w:color="000000" w:val="single"/>
-            </w:tcBorders>
-          </w:tcPr>
-          <w:p>
-            <w:r>
-              <w:t>"34.7250"</w:t>
-            </w:r>
-          </w:p>
-        </w:tc>
-        <w:tc>
-          <w:tcPr>
-            <w:tcBorders>
-              <w:bottom w:color="000000" w:val="single"/>
-              <w:right w:color="000000" w:val="single"/>
-            </w:tcBorders>
-          </w:tcPr>
-          <w:p>
-            <w:r>
-              <w:t>"0.0000"</w:t>
-            </w:r>
-          </w:p>
-        </w:tc>
-        <w:tc>
-          <w:tcPr>
-            <w:tcBorders>
-              <w:bottom w:color="000000" w:val="single"/>
-            </w:tcBorders>
-          </w:tcPr>
-          <w:p>
-            <w:r>
-              <w:t>"34.7248"</w:t>
+              <w:t>"34.7249"</w:t>
+            </w:r>
+          </w:p>
+        </w:tc>
+        <w:tc>
+          <w:tcPr>
+            <w:tcBorders>
+              <w:bottom w:color="000000" w:val="single"/>
+              <w:right w:color="000000" w:val="single"/>
+            </w:tcBorders>
+          </w:tcPr>
+          <w:p>
+            <w:r>
+              <w:t>"34.7247"</w:t>
+            </w:r>
+          </w:p>
+        </w:tc>
+        <w:tc>
+          <w:tcPr>
+            <w:tcBorders>
+              <w:bottom w:color="000000" w:val="single"/>
+              <w:right w:color="000000" w:val="single"/>
+            </w:tcBorders>
+          </w:tcPr>
+          <w:p>
+            <w:r>
+              <w:t>"35.0935"</w:t>
+            </w:r>
+          </w:p>
+        </w:tc>
+        <w:tc>
+          <w:tcPr>
+            <w:tcBorders>
+              <w:bottom w:color="000000" w:val="single"/>
+            </w:tcBorders>
+          </w:tcPr>
+          <w:p>
+            <w:r>
+              <w:t>"34.7251"</w:t>
             </w:r>
           </w:p>
         </w:tc>
@@ -1400,32 +1400,32 @@
           </w:tcPr>
           <w:p>
             <w:r>
-              <w:t>"-86.6461"</w:t>
-            </w:r>
-          </w:p>
-        </w:tc>
-        <w:tc>
-          <w:tcPr>
-            <w:tcBorders>
-              <w:bottom w:color="000000" w:val="single"/>
-              <w:right w:color="000000" w:val="single"/>
-            </w:tcBorders>
-          </w:tcPr>
-          <w:p>
-            <w:r>
-              <w:t>"0.0000"</w:t>
-            </w:r>
-          </w:p>
-        </w:tc>
-        <w:tc>
-          <w:tcPr>
-            <w:tcBorders>
-              <w:bottom w:color="000000" w:val="single"/>
-            </w:tcBorders>
-          </w:tcPr>
-          <w:p>
-            <w:r>
-              <w:t>"-86.6464"</w:t>
+              <w:t>"-86.6467"</w:t>
+            </w:r>
+          </w:p>
+        </w:tc>
+        <w:tc>
+          <w:tcPr>
+            <w:tcBorders>
+              <w:bottom w:color="000000" w:val="single"/>
+              <w:right w:color="000000" w:val="single"/>
+            </w:tcBorders>
+          </w:tcPr>
+          <w:p>
+            <w:r>
+              <w:t>"-86.4708"</w:t>
+            </w:r>
+          </w:p>
+        </w:tc>
+        <w:tc>
+          <w:tcPr>
+            <w:tcBorders>
+              <w:bottom w:color="000000" w:val="single"/>
+            </w:tcBorders>
+          </w:tcPr>
+          <w:p>
+            <w:r>
+              <w:t>"-86.6462"</w:t>
             </w:r>
           </w:p>
         </w:tc>
@@ -1453,45 +1453,45 @@
           </w:tcPr>
           <w:p>
             <w:r>
-              <w:t>"34.6348"</w:t>
-            </w:r>
-          </w:p>
-        </w:tc>
-        <w:tc>
-          <w:tcPr>
-            <w:tcBorders>
-              <w:bottom w:color="000000" w:val="single"/>
-              <w:right w:color="000000" w:val="single"/>
-            </w:tcBorders>
-          </w:tcPr>
-          <w:p>
-            <w:r>
-              <w:t>"34.6760"</w:t>
-            </w:r>
-          </w:p>
-        </w:tc>
-        <w:tc>
-          <w:tcPr>
-            <w:tcBorders>
-              <w:bottom w:color="000000" w:val="single"/>
-              <w:right w:color="000000" w:val="single"/>
-            </w:tcBorders>
-          </w:tcPr>
-          <w:p>
-            <w:r>
-              <w:t>"0.0000"</w:t>
-            </w:r>
-          </w:p>
-        </w:tc>
-        <w:tc>
-          <w:tcPr>
-            <w:tcBorders>
-              <w:bottom w:color="000000" w:val="single"/>
-            </w:tcBorders>
-          </w:tcPr>
-          <w:p>
-            <w:r>
-              <w:t>"34.6064"</w:t>
+              <w:t>"35.8568"</w:t>
+            </w:r>
+          </w:p>
+        </w:tc>
+        <w:tc>
+          <w:tcPr>
+            <w:tcBorders>
+              <w:bottom w:color="000000" w:val="single"/>
+              <w:right w:color="000000" w:val="single"/>
+            </w:tcBorders>
+          </w:tcPr>
+          <w:p>
+            <w:r>
+              <w:t>"35.7502"</w:t>
+            </w:r>
+          </w:p>
+        </w:tc>
+        <w:tc>
+          <w:tcPr>
+            <w:tcBorders>
+              <w:bottom w:color="000000" w:val="single"/>
+              <w:right w:color="000000" w:val="single"/>
+            </w:tcBorders>
+          </w:tcPr>
+          <w:p>
+            <w:r>
+              <w:t>"35.6326"</w:t>
+            </w:r>
+          </w:p>
+        </w:tc>
+        <w:tc>
+          <w:tcPr>
+            <w:tcBorders>
+              <w:bottom w:color="000000" w:val="single"/>
+            </w:tcBorders>
+          </w:tcPr>
+          <w:p>
+            <w:r>
+              <w:t>"35.9447"</w:t>
             </w:r>
           </w:p>
         </w:tc>
@@ -1519,45 +1519,45 @@
           </w:tcPr>
           <w:p>
             <w:r>
-              <w:t>"-87.1597"</w:t>
-            </w:r>
-          </w:p>
-        </w:tc>
-        <w:tc>
-          <w:tcPr>
-            <w:tcBorders>
-              <w:bottom w:color="000000" w:val="single"/>
-              <w:right w:color="000000" w:val="single"/>
-            </w:tcBorders>
-          </w:tcPr>
-          <w:p>
-            <w:r>
-              <w:t>"-86.7957"</w:t>
-            </w:r>
-          </w:p>
-        </w:tc>
-        <w:tc>
-          <w:tcPr>
-            <w:tcBorders>
-              <w:bottom w:color="000000" w:val="single"/>
-              <w:right w:color="000000" w:val="single"/>
-            </w:tcBorders>
-          </w:tcPr>
-          <w:p>
-            <w:r>
-              <w:t>"0.0000"</w:t>
-            </w:r>
-          </w:p>
-        </w:tc>
-        <w:tc>
-          <w:tcPr>
-            <w:tcBorders>
-              <w:bottom w:color="000000" w:val="single"/>
-            </w:tcBorders>
-          </w:tcPr>
-          <w:p>
-            <w:r>
-              <w:t>"-87.0640"</w:t>
+              <w:t>"-85.3754"</w:t>
+            </w:r>
+          </w:p>
+        </w:tc>
+        <w:tc>
+          <w:tcPr>
+            <w:tcBorders>
+              <w:bottom w:color="000000" w:val="single"/>
+              <w:right w:color="000000" w:val="single"/>
+            </w:tcBorders>
+          </w:tcPr>
+          <w:p>
+            <w:r>
+              <w:t>"-85.5824"</w:t>
+            </w:r>
+          </w:p>
+        </w:tc>
+        <w:tc>
+          <w:tcPr>
+            <w:tcBorders>
+              <w:bottom w:color="000000" w:val="single"/>
+              <w:right w:color="000000" w:val="single"/>
+            </w:tcBorders>
+          </w:tcPr>
+          <w:p>
+            <w:r>
+              <w:t>"-85.7080"</w:t>
+            </w:r>
+          </w:p>
+        </w:tc>
+        <w:tc>
+          <w:tcPr>
+            <w:tcBorders>
+              <w:bottom w:color="000000" w:val="single"/>
+            </w:tcBorders>
+          </w:tcPr>
+          <w:p>
+            <w:r>
+              <w:t>"-85.3182"</w:t>
             </w:r>
           </w:p>
         </w:tc>
@@ -1585,45 +1585,45 @@
           </w:tcPr>
           <w:p>
             <w:r>
-              <w:t>"48.0140"</w:t>
-            </w:r>
-          </w:p>
-        </w:tc>
-        <w:tc>
-          <w:tcPr>
-            <w:tcBorders>
-              <w:bottom w:color="000000" w:val="single"/>
-              <w:right w:color="000000" w:val="single"/>
-            </w:tcBorders>
-          </w:tcPr>
-          <w:p>
-            <w:r>
-              <w:t>"14.7170"</w:t>
-            </w:r>
-          </w:p>
-        </w:tc>
-        <w:tc>
-          <w:tcPr>
-            <w:tcBorders>
-              <w:bottom w:color="000000" w:val="single"/>
-              <w:right w:color="000000" w:val="single"/>
-            </w:tcBorders>
-          </w:tcPr>
-          <w:p>
-            <w:r>
-              <w:t>"0.0000"</w:t>
-            </w:r>
-          </w:p>
-        </w:tc>
-        <w:tc>
-          <w:tcPr>
-            <w:tcBorders>
-              <w:bottom w:color="000000" w:val="single"/>
-            </w:tcBorders>
-          </w:tcPr>
-          <w:p>
-            <w:r>
-              <w:t>"40.3950"</w:t>
+              <w:t>"170.7140"</w:t>
+            </w:r>
+          </w:p>
+        </w:tc>
+        <w:tc>
+          <w:tcPr>
+            <w:tcBorders>
+              <w:bottom w:color="000000" w:val="single"/>
+              <w:right w:color="000000" w:val="single"/>
+            </w:tcBorders>
+          </w:tcPr>
+          <w:p>
+            <w:r>
+              <w:t>"149.4850"</w:t>
+            </w:r>
+          </w:p>
+        </w:tc>
+        <w:tc>
+          <w:tcPr>
+            <w:tcBorders>
+              <w:bottom w:color="000000" w:val="single"/>
+              <w:right w:color="000000" w:val="single"/>
+            </w:tcBorders>
+          </w:tcPr>
+          <w:p>
+            <w:r>
+              <w:t>"91.5300"</w:t>
+            </w:r>
+          </w:p>
+        </w:tc>
+        <w:tc>
+          <w:tcPr>
+            <w:tcBorders>
+              <w:bottom w:color="000000" w:val="single"/>
+            </w:tcBorders>
+          </w:tcPr>
+          <w:p>
+            <w:r>
+              <w:t>"181.3820"</w:t>
             </w:r>
           </w:p>
         </w:tc>
@@ -1651,45 +1651,45 @@
           </w:tcPr>
           <w:p>
             <w:r>
-              <w:t>"18.6820"</w:t>
-            </w:r>
-          </w:p>
-        </w:tc>
-        <w:tc>
-          <w:tcPr>
-            <w:tcBorders>
-              <w:bottom w:color="000000" w:val="single"/>
-              <w:right w:color="000000" w:val="single"/>
-            </w:tcBorders>
-          </w:tcPr>
-          <w:p>
-            <w:r>
-              <w:t>"15.3180"</w:t>
-            </w:r>
-          </w:p>
-        </w:tc>
-        <w:tc>
-          <w:tcPr>
-            <w:tcBorders>
-              <w:bottom w:color="000000" w:val="single"/>
-              <w:right w:color="000000" w:val="single"/>
-            </w:tcBorders>
-          </w:tcPr>
-          <w:p>
-            <w:r>
-              <w:t>"NaN"</w:t>
-            </w:r>
-          </w:p>
-        </w:tc>
-        <w:tc>
-          <w:tcPr>
-            <w:tcBorders>
-              <w:bottom w:color="000000" w:val="single"/>
-            </w:tcBorders>
-          </w:tcPr>
-          <w:p>
-            <w:r>
-              <w:t>"10.1990"</w:t>
+              <w:t>"19.4960"</w:t>
+            </w:r>
+          </w:p>
+        </w:tc>
+        <w:tc>
+          <w:tcPr>
+            <w:tcBorders>
+              <w:bottom w:color="000000" w:val="single"/>
+              <w:right w:color="000000" w:val="single"/>
+            </w:tcBorders>
+          </w:tcPr>
+          <w:p>
+            <w:r>
+              <w:t>"12.6410"</w:t>
+            </w:r>
+          </w:p>
+        </w:tc>
+        <w:tc>
+          <w:tcPr>
+            <w:tcBorders>
+              <w:bottom w:color="000000" w:val="single"/>
+              <w:right w:color="000000" w:val="single"/>
+            </w:tcBorders>
+          </w:tcPr>
+          <w:p>
+            <w:r>
+              <w:t>"13.8670"</w:t>
+            </w:r>
+          </w:p>
+        </w:tc>
+        <w:tc>
+          <w:tcPr>
+            <w:tcBorders>
+              <w:bottom w:color="000000" w:val="single"/>
+            </w:tcBorders>
+          </w:tcPr>
+          <w:p>
+            <w:r>
+              <w:t>"8.9040"</w:t>
             </w:r>
           </w:p>
         </w:tc>
@@ -1717,45 +1717,45 @@
           </w:tcPr>
           <w:p>
             <w:r>
-              <w:t>"6.5310"</w:t>
-            </w:r>
-          </w:p>
-        </w:tc>
-        <w:tc>
-          <w:tcPr>
-            <w:tcBorders>
-              <w:bottom w:color="000000" w:val="single"/>
-              <w:right w:color="000000" w:val="single"/>
-            </w:tcBorders>
-          </w:tcPr>
-          <w:p>
-            <w:r>
-              <w:t>"23.9970"</w:t>
-            </w:r>
-          </w:p>
-        </w:tc>
-        <w:tc>
-          <w:tcPr>
-            <w:tcBorders>
-              <w:bottom w:color="000000" w:val="single"/>
-              <w:right w:color="000000" w:val="single"/>
-            </w:tcBorders>
-          </w:tcPr>
-          <w:p>
-            <w:r>
-              <w:t>"NaN"</w:t>
-            </w:r>
-          </w:p>
-        </w:tc>
-        <w:tc>
-          <w:tcPr>
-            <w:tcBorders>
-              <w:bottom w:color="000000" w:val="single"/>
-            </w:tcBorders>
-          </w:tcPr>
-          <w:p>
-            <w:r>
-              <w:t>"5.7370"</w:t>
+              <w:t>"15.9360"</w:t>
+            </w:r>
+          </w:p>
+        </w:tc>
+        <w:tc>
+          <w:tcPr>
+            <w:tcBorders>
+              <w:bottom w:color="000000" w:val="single"/>
+              <w:right w:color="000000" w:val="single"/>
+            </w:tcBorders>
+          </w:tcPr>
+          <w:p>
+            <w:r>
+              <w:t>"25.0170"</w:t>
+            </w:r>
+          </w:p>
+        </w:tc>
+        <w:tc>
+          <w:tcPr>
+            <w:tcBorders>
+              <w:bottom w:color="000000" w:val="single"/>
+              <w:right w:color="000000" w:val="single"/>
+            </w:tcBorders>
+          </w:tcPr>
+          <w:p>
+            <w:r>
+              <w:t>"12.1900"</w:t>
+            </w:r>
+          </w:p>
+        </w:tc>
+        <w:tc>
+          <w:tcPr>
+            <w:tcBorders>
+              <w:bottom w:color="000000" w:val="single"/>
+            </w:tcBorders>
+          </w:tcPr>
+          <w:p>
+            <w:r>
+              <w:t>"5.6190"</w:t>
             </w:r>
           </w:p>
         </w:tc>
@@ -1783,45 +1783,45 @@
           </w:tcPr>
           <w:p>
             <w:r>
-              <w:t>"16.0440"</w:t>
-            </w:r>
-          </w:p>
-        </w:tc>
-        <w:tc>
-          <w:tcPr>
-            <w:tcBorders>
-              <w:bottom w:color="000000" w:val="single"/>
-              <w:right w:color="000000" w:val="single"/>
-            </w:tcBorders>
-          </w:tcPr>
-          <w:p>
-            <w:r>
-              <w:t>"35.7650"</w:t>
-            </w:r>
-          </w:p>
-        </w:tc>
-        <w:tc>
-          <w:tcPr>
-            <w:tcBorders>
-              <w:bottom w:color="000000" w:val="single"/>
-              <w:right w:color="000000" w:val="single"/>
-            </w:tcBorders>
-          </w:tcPr>
-          <w:p>
-            <w:r>
-              <w:t>"NaN"</w:t>
-            </w:r>
-          </w:p>
-        </w:tc>
-        <w:tc>
-          <w:tcPr>
-            <w:tcBorders>
-              <w:bottom w:color="000000" w:val="single"/>
-            </w:tcBorders>
-          </w:tcPr>
-          <w:p>
-            <w:r>
-              <w:t>"25.3210"</w:t>
+              <w:t>"26.7820"</w:t>
+            </w:r>
+          </w:p>
+        </w:tc>
+        <w:tc>
+          <w:tcPr>
+            <w:tcBorders>
+              <w:bottom w:color="000000" w:val="single"/>
+              <w:right w:color="000000" w:val="single"/>
+            </w:tcBorders>
+          </w:tcPr>
+          <w:p>
+            <w:r>
+              <w:t>"28.9880"</w:t>
+            </w:r>
+          </w:p>
+        </w:tc>
+        <w:tc>
+          <w:tcPr>
+            <w:tcBorders>
+              <w:bottom w:color="000000" w:val="single"/>
+              <w:right w:color="000000" w:val="single"/>
+            </w:tcBorders>
+          </w:tcPr>
+          <w:p>
+            <w:r>
+              <w:t>"33.8430"</w:t>
+            </w:r>
+          </w:p>
+        </w:tc>
+        <w:tc>
+          <w:tcPr>
+            <w:tcBorders>
+              <w:bottom w:color="000000" w:val="single"/>
+            </w:tcBorders>
+          </w:tcPr>
+          <w:p>
+            <w:r>
+              <w:t>"28.6550"</w:t>
             </w:r>
           </w:p>
         </w:tc>
@@ -1849,45 +1849,45 @@
           </w:tcPr>
           <w:p>
             <w:r>
-              <w:t>"20504576.0000"</w:t>
-            </w:r>
-          </w:p>
-        </w:tc>
-        <w:tc>
-          <w:tcPr>
-            <w:tcBorders>
-              <w:bottom w:color="000000" w:val="single"/>
-              <w:right w:color="000000" w:val="single"/>
-            </w:tcBorders>
-          </w:tcPr>
-          <w:p>
-            <w:r>
-              <w:t>"3813376.0000"</w:t>
-            </w:r>
-          </w:p>
-        </w:tc>
-        <w:tc>
-          <w:tcPr>
-            <w:tcBorders>
-              <w:bottom w:color="000000" w:val="single"/>
-              <w:right w:color="000000" w:val="single"/>
-            </w:tcBorders>
-          </w:tcPr>
-          <w:p>
-            <w:r>
-              <w:t>"22253568.0000"</w:t>
-            </w:r>
-          </w:p>
-        </w:tc>
-        <w:tc>
-          <w:tcPr>
-            <w:tcBorders>
-              <w:bottom w:color="000000" w:val="single"/>
-            </w:tcBorders>
-          </w:tcPr>
-          <w:p>
-            <w:r>
-              <w:t>"29016064.0000"</w:t>
+              <w:t>"29306880.0000"</w:t>
+            </w:r>
+          </w:p>
+        </w:tc>
+        <w:tc>
+          <w:tcPr>
+            <w:tcBorders>
+              <w:bottom w:color="000000" w:val="single"/>
+              <w:right w:color="000000" w:val="single"/>
+            </w:tcBorders>
+          </w:tcPr>
+          <w:p>
+            <w:r>
+              <w:t>"552960.0000"</w:t>
+            </w:r>
+          </w:p>
+        </w:tc>
+        <w:tc>
+          <w:tcPr>
+            <w:tcBorders>
+              <w:bottom w:color="000000" w:val="single"/>
+              <w:right w:color="000000" w:val="single"/>
+            </w:tcBorders>
+          </w:tcPr>
+          <w:p>
+            <w:r>
+              <w:t>"33943552.0000"</w:t>
+            </w:r>
+          </w:p>
+        </w:tc>
+        <w:tc>
+          <w:tcPr>
+            <w:tcBorders>
+              <w:bottom w:color="000000" w:val="single"/>
+            </w:tcBorders>
+          </w:tcPr>
+          <w:p>
+            <w:r>
+              <w:t>"7036928.0000"</w:t>
             </w:r>
           </w:p>
         </w:tc>
@@ -1915,45 +1915,45 @@
           </w:tcPr>
           <w:p>
             <w:r>
-              <w:t>"16601.0000"</w:t>
-            </w:r>
-          </w:p>
-        </w:tc>
-        <w:tc>
-          <w:tcPr>
-            <w:tcBorders>
-              <w:bottom w:color="000000" w:val="single"/>
-              <w:right w:color="000000" w:val="single"/>
-            </w:tcBorders>
-          </w:tcPr>
-          <w:p>
-            <w:r>
-              <w:t>"12653.0000"</w:t>
-            </w:r>
-          </w:p>
-        </w:tc>
-        <w:tc>
-          <w:tcPr>
-            <w:tcBorders>
-              <w:bottom w:color="000000" w:val="single"/>
-              <w:right w:color="000000" w:val="single"/>
-            </w:tcBorders>
-          </w:tcPr>
-          <w:p>
-            <w:r>
-              <w:t>"18830.0000"</w:t>
-            </w:r>
-          </w:p>
-        </w:tc>
-        <w:tc>
-          <w:tcPr>
-            <w:tcBorders>
-              <w:bottom w:color="000000" w:val="single"/>
-            </w:tcBorders>
-          </w:tcPr>
-          <w:p>
-            <w:r>
-              <w:t>"24724.0000"</w:t>
+              <w:t>"25753.0000"</w:t>
+            </w:r>
+          </w:p>
+        </w:tc>
+        <w:tc>
+          <w:tcPr>
+            <w:tcBorders>
+              <w:bottom w:color="000000" w:val="single"/>
+              <w:right w:color="000000" w:val="single"/>
+            </w:tcBorders>
+          </w:tcPr>
+          <w:p>
+            <w:r>
+              <w:t>"24562.0000"</w:t>
+            </w:r>
+          </w:p>
+        </w:tc>
+        <w:tc>
+          <w:tcPr>
+            <w:tcBorders>
+              <w:bottom w:color="000000" w:val="single"/>
+              <w:right w:color="000000" w:val="single"/>
+            </w:tcBorders>
+          </w:tcPr>
+          <w:p>
+            <w:r>
+              <w:t>"29200.0000"</w:t>
+            </w:r>
+          </w:p>
+        </w:tc>
+        <w:tc>
+          <w:tcPr>
+            <w:tcBorders>
+              <w:bottom w:color="000000" w:val="single"/>
+            </w:tcBorders>
+          </w:tcPr>
+          <w:p>
+            <w:r>
+              <w:t>"6118.0000"</w:t>
             </w:r>
           </w:p>
         </w:tc>
@@ -1981,45 +1981,45 @@
           </w:tcPr>
           <w:p>
             <w:r>
-              <w:t>"4.6114"</w:t>
-            </w:r>
-          </w:p>
-        </w:tc>
-        <w:tc>
-          <w:tcPr>
-            <w:tcBorders>
-              <w:bottom w:color="000000" w:val="single"/>
-              <w:right w:color="000000" w:val="single"/>
-            </w:tcBorders>
-          </w:tcPr>
-          <w:p>
-            <w:r>
-              <w:t>"3.5147"</w:t>
-            </w:r>
-          </w:p>
-        </w:tc>
-        <w:tc>
-          <w:tcPr>
-            <w:tcBorders>
-              <w:bottom w:color="000000" w:val="single"/>
-              <w:right w:color="000000" w:val="single"/>
-            </w:tcBorders>
-          </w:tcPr>
-          <w:p>
-            <w:r>
-              <w:t>"5.2306"</w:t>
-            </w:r>
-          </w:p>
-        </w:tc>
-        <w:tc>
-          <w:tcPr>
-            <w:tcBorders>
-              <w:bottom w:color="000000" w:val="single"/>
-            </w:tcBorders>
-          </w:tcPr>
-          <w:p>
-            <w:r>
-              <w:t>"6.8678"</w:t>
+              <w:t>"7.1536"</w:t>
+            </w:r>
+          </w:p>
+        </w:tc>
+        <w:tc>
+          <w:tcPr>
+            <w:tcBorders>
+              <w:bottom w:color="000000" w:val="single"/>
+              <w:right w:color="000000" w:val="single"/>
+            </w:tcBorders>
+          </w:tcPr>
+          <w:p>
+            <w:r>
+              <w:t>"6.8228"</w:t>
+            </w:r>
+          </w:p>
+        </w:tc>
+        <w:tc>
+          <w:tcPr>
+            <w:tcBorders>
+              <w:bottom w:color="000000" w:val="single"/>
+              <w:right w:color="000000" w:val="single"/>
+            </w:tcBorders>
+          </w:tcPr>
+          <w:p>
+            <w:r>
+              <w:t>"8.1111"</w:t>
+            </w:r>
+          </w:p>
+        </w:tc>
+        <w:tc>
+          <w:tcPr>
+            <w:tcBorders>
+              <w:bottom w:color="000000" w:val="single"/>
+            </w:tcBorders>
+          </w:tcPr>
+          <w:p>
+            <w:r>
+              <w:t>"1.6994"</w:t>
             </w:r>
           </w:p>
         </w:tc>
@@ -2047,45 +2047,45 @@
           </w:tcPr>
           <w:p>
             <w:r>
-              <w:t>"1235.1410"</w:t>
-            </w:r>
-          </w:p>
-        </w:tc>
-        <w:tc>
-          <w:tcPr>
-            <w:tcBorders>
-              <w:bottom w:color="000000" w:val="single"/>
-              <w:right w:color="000000" w:val="single"/>
-            </w:tcBorders>
-          </w:tcPr>
-          <w:p>
-            <w:r>
-              <w:t>"301.3810"</w:t>
-            </w:r>
-          </w:p>
-        </w:tc>
-        <w:tc>
-          <w:tcPr>
-            <w:tcBorders>
-              <w:bottom w:color="000000" w:val="single"/>
-              <w:right w:color="000000" w:val="single"/>
-            </w:tcBorders>
-          </w:tcPr>
-          <w:p>
-            <w:r>
-              <w:t>"1181.8140"</w:t>
-            </w:r>
-          </w:p>
-        </w:tc>
-        <w:tc>
-          <w:tcPr>
-            <w:tcBorders>
-              <w:bottom w:color="000000" w:val="single"/>
-            </w:tcBorders>
-          </w:tcPr>
-          <w:p>
-            <w:r>
-              <w:t>"1173.5990"</w:t>
+              <w:t>"1137.9990"</w:t>
+            </w:r>
+          </w:p>
+        </w:tc>
+        <w:tc>
+          <w:tcPr>
+            <w:tcBorders>
+              <w:bottom w:color="000000" w:val="single"/>
+              <w:right w:color="000000" w:val="single"/>
+            </w:tcBorders>
+          </w:tcPr>
+          <w:p>
+            <w:r>
+              <w:t>"22.5130"</w:t>
+            </w:r>
+          </w:p>
+        </w:tc>
+        <w:tc>
+          <w:tcPr>
+            <w:tcBorders>
+              <w:bottom w:color="000000" w:val="single"/>
+              <w:right w:color="000000" w:val="single"/>
+            </w:tcBorders>
+          </w:tcPr>
+          <w:p>
+            <w:r>
+              <w:t>"1162.4500"</w:t>
+            </w:r>
+          </w:p>
+        </w:tc>
+        <w:tc>
+          <w:tcPr>
+            <w:tcBorders>
+              <w:bottom w:color="000000" w:val="single"/>
+            </w:tcBorders>
+          </w:tcPr>
+          <w:p>
+            <w:r>
+              <w:t>"1150.2010"</w:t>
             </w:r>
           </w:p>
         </w:tc>
@@ -2113,45 +2113,45 @@
           </w:tcPr>
           <w:p>
             <w:r>
-              <w:t>"23382.0000"</w:t>
-            </w:r>
-          </w:p>
-        </w:tc>
-        <w:tc>
-          <w:tcPr>
-            <w:tcBorders>
-              <w:bottom w:color="000000" w:val="single"/>
-              <w:right w:color="000000" w:val="single"/>
-            </w:tcBorders>
-          </w:tcPr>
-          <w:p>
-            <w:r>
-              <w:t>"2101.0000"</w:t>
-            </w:r>
-          </w:p>
-        </w:tc>
-        <w:tc>
-          <w:tcPr>
-            <w:tcBorders>
-              <w:bottom w:color="000000" w:val="single"/>
-              <w:right w:color="000000" w:val="single"/>
-            </w:tcBorders>
-          </w:tcPr>
-          <w:p>
-            <w:r>
-              <w:t>"17698.0000"</w:t>
-            </w:r>
-          </w:p>
-        </w:tc>
-        <w:tc>
-          <w:tcPr>
-            <w:tcBorders>
-              <w:bottom w:color="000000" w:val="single"/>
-            </w:tcBorders>
-          </w:tcPr>
-          <w:p>
-            <w:r>
-              <w:t>"4641.0000"</w:t>
+              <w:t>"23026.0000"</w:t>
+            </w:r>
+          </w:p>
+        </w:tc>
+        <w:tc>
+          <w:tcPr>
+            <w:tcBorders>
+              <w:bottom w:color="000000" w:val="single"/>
+              <w:right w:color="000000" w:val="single"/>
+            </w:tcBorders>
+          </w:tcPr>
+          <w:p>
+            <w:r>
+              <w:t>"1180.0000"</w:t>
+            </w:r>
+          </w:p>
+        </w:tc>
+        <w:tc>
+          <w:tcPr>
+            <w:tcBorders>
+              <w:bottom w:color="000000" w:val="single"/>
+              <w:right w:color="000000" w:val="single"/>
+            </w:tcBorders>
+          </w:tcPr>
+          <w:p>
+            <w:r>
+              <w:t>"23489.0000"</w:t>
+            </w:r>
+          </w:p>
+        </w:tc>
+        <w:tc>
+          <w:tcPr>
+            <w:tcBorders>
+              <w:bottom w:color="000000" w:val="single"/>
+            </w:tcBorders>
+          </w:tcPr>
+          <w:p>
+            <w:r>
+              <w:t>"1787.0000"</w:t>
             </w:r>
           </w:p>
         </w:tc>
@@ -2179,45 +2179,45 @@
           </w:tcPr>
           <w:p>
             <w:r>
-              <w:t>"20503923.0000"</w:t>
-            </w:r>
-          </w:p>
-        </w:tc>
-        <w:tc>
-          <w:tcPr>
-            <w:tcBorders>
-              <w:bottom w:color="000000" w:val="single"/>
-              <w:right w:color="000000" w:val="single"/>
-            </w:tcBorders>
-          </w:tcPr>
-          <w:p>
-            <w:r>
-              <w:t>"3813243.0000"</w:t>
-            </w:r>
-          </w:p>
-        </w:tc>
-        <w:tc>
-          <w:tcPr>
-            <w:tcBorders>
-              <w:bottom w:color="000000" w:val="single"/>
-              <w:right w:color="000000" w:val="single"/>
-            </w:tcBorders>
-          </w:tcPr>
-          <w:p>
-            <w:r>
-              <w:t>"22252865.0000"</w:t>
-            </w:r>
-          </w:p>
-        </w:tc>
-        <w:tc>
-          <w:tcPr>
-            <w:tcBorders>
-              <w:bottom w:color="000000" w:val="single"/>
-            </w:tcBorders>
-          </w:tcPr>
-          <w:p>
-            <w:r>
-              <w:t>"29015157.0000"</w:t>
+              <w:t>"29305979.0000"</w:t>
+            </w:r>
+          </w:p>
+        </w:tc>
+        <w:tc>
+          <w:tcPr>
+            <w:tcBorders>
+              <w:bottom w:color="000000" w:val="single"/>
+              <w:right w:color="000000" w:val="single"/>
+            </w:tcBorders>
+          </w:tcPr>
+          <w:p>
+            <w:r>
+              <w:t>"552955.0000"</w:t>
+            </w:r>
+          </w:p>
+        </w:tc>
+        <w:tc>
+          <w:tcPr>
+            <w:tcBorders>
+              <w:bottom w:color="000000" w:val="single"/>
+              <w:right w:color="000000" w:val="single"/>
+            </w:tcBorders>
+          </w:tcPr>
+          <w:p>
+            <w:r>
+              <w:t>"33942504.0000"</w:t>
+            </w:r>
+          </w:p>
+        </w:tc>
+        <w:tc>
+          <w:tcPr>
+            <w:tcBorders>
+              <w:bottom w:color="000000" w:val="single"/>
+            </w:tcBorders>
+          </w:tcPr>
+          <w:p>
+            <w:r>
+              <w:t>"7036729.0000"</w:t>
             </w:r>
           </w:p>
         </w:tc>
@@ -2245,45 +2245,45 @@
           </w:tcPr>
           <w:p>
             <w:r>
-              <w:t>"4446365.9430"</w:t>
-            </w:r>
-          </w:p>
-        </w:tc>
-        <w:tc>
-          <w:tcPr>
-            <w:tcBorders>
-              <w:bottom w:color="000000" w:val="single"/>
-              <w:right w:color="000000" w:val="single"/>
-            </w:tcBorders>
-          </w:tcPr>
-          <w:p>
-            <w:r>
-              <w:t>"1084934.4560"</w:t>
-            </w:r>
-          </w:p>
-        </w:tc>
-        <w:tc>
-          <w:tcPr>
-            <w:tcBorders>
-              <w:bottom w:color="000000" w:val="single"/>
-              <w:right w:color="000000" w:val="single"/>
-            </w:tcBorders>
-          </w:tcPr>
-          <w:p>
-            <w:r>
-              <w:t>"4254397.6200"</w:t>
-            </w:r>
-          </w:p>
-        </w:tc>
-        <w:tc>
-          <w:tcPr>
-            <w:tcBorders>
-              <w:bottom w:color="000000" w:val="single"/>
-            </w:tcBorders>
-          </w:tcPr>
-          <w:p>
-            <w:r>
-              <w:t>"4224824.5360"</w:t>
+              <w:t>"4096669.3600"</w:t>
+            </w:r>
+          </w:p>
+        </w:tc>
+        <w:tc>
+          <w:tcPr>
+            <w:tcBorders>
+              <w:bottom w:color="000000" w:val="single"/>
+              <w:right w:color="000000" w:val="single"/>
+            </w:tcBorders>
+          </w:tcPr>
+          <w:p>
+            <w:r>
+              <w:t>"81045.4330"</w:t>
+            </w:r>
+          </w:p>
+        </w:tc>
+        <w:tc>
+          <w:tcPr>
+            <w:tcBorders>
+              <w:bottom w:color="000000" w:val="single"/>
+              <w:right w:color="000000" w:val="single"/>
+            </w:tcBorders>
+          </w:tcPr>
+          <w:p>
+            <w:r>
+              <w:t>"4184692.3310"</w:t>
+            </w:r>
+          </w:p>
+        </w:tc>
+        <w:tc>
+          <w:tcPr>
+            <w:tcBorders>
+              <w:bottom w:color="000000" w:val="single"/>
+            </w:tcBorders>
+          </w:tcPr>
+          <w:p>
+            <w:r>
+              <w:t>"4140606.5750"</w:t>
             </w:r>
           </w:p>
         </w:tc>
@@ -2311,45 +2311,45 @@
           </w:tcPr>
           <w:p>
             <w:r>
-              <w:t>"14.0000"</w:t>
-            </w:r>
-          </w:p>
-        </w:tc>
-        <w:tc>
-          <w:tcPr>
-            <w:tcBorders>
-              <w:bottom w:color="000000" w:val="single"/>
-              <w:right w:color="000000" w:val="single"/>
-            </w:tcBorders>
-          </w:tcPr>
-          <w:p>
-            <w:r>
-              <w:t>"1.0000"</w:t>
-            </w:r>
-          </w:p>
-        </w:tc>
-        <w:tc>
-          <w:tcPr>
-            <w:tcBorders>
-              <w:bottom w:color="000000" w:val="single"/>
-              <w:right w:color="000000" w:val="single"/>
-            </w:tcBorders>
-          </w:tcPr>
-          <w:p>
-            <w:r>
-              <w:t>"23.0000"</w:t>
-            </w:r>
-          </w:p>
-        </w:tc>
-        <w:tc>
-          <w:tcPr>
-            <w:tcBorders>
-              <w:bottom w:color="000000" w:val="single"/>
-            </w:tcBorders>
-          </w:tcPr>
-          <w:p>
-            <w:r>
-              <w:t>"14.0000"</w:t>
+              <w:t>"6.0000"</w:t>
+            </w:r>
+          </w:p>
+        </w:tc>
+        <w:tc>
+          <w:tcPr>
+            <w:tcBorders>
+              <w:bottom w:color="000000" w:val="single"/>
+              <w:right w:color="000000" w:val="single"/>
+            </w:tcBorders>
+          </w:tcPr>
+          <w:p>
+            <w:r>
+              <w:t>"26.0000"</w:t>
+            </w:r>
+          </w:p>
+        </w:tc>
+        <w:tc>
+          <w:tcPr>
+            <w:tcBorders>
+              <w:bottom w:color="000000" w:val="single"/>
+              <w:right w:color="000000" w:val="single"/>
+            </w:tcBorders>
+          </w:tcPr>
+          <w:p>
+            <w:r>
+              <w:t>"8.0000"</w:t>
+            </w:r>
+          </w:p>
+        </w:tc>
+        <w:tc>
+          <w:tcPr>
+            <w:tcBorders>
+              <w:bottom w:color="000000" w:val="single"/>
+            </w:tcBorders>
+          </w:tcPr>
+          <w:p>
+            <w:r>
+              <w:t>"7.0000"</w:t>
             </w:r>
           </w:p>
         </w:tc>
@@ -2377,45 +2377,45 @@
           </w:tcPr>
           <w:p>
             <w:r>
-              <w:t>"46961.2230"</w:t>
-            </w:r>
-          </w:p>
-        </w:tc>
-        <w:tc>
-          <w:tcPr>
-            <w:tcBorders>
-              <w:bottom w:color="000000" w:val="single"/>
-              <w:right w:color="000000" w:val="single"/>
-            </w:tcBorders>
-          </w:tcPr>
-          <w:p>
-            <w:r>
-              <w:t>"1037543.0480"</w:t>
-            </w:r>
-          </w:p>
-        </w:tc>
-        <w:tc>
-          <w:tcPr>
-            <w:tcBorders>
-              <w:bottom w:color="000000" w:val="single"/>
-              <w:right w:color="000000" w:val="single"/>
-            </w:tcBorders>
-          </w:tcPr>
-          <w:p>
-            <w:r>
-              <w:t>"50573.1180"</w:t>
-            </w:r>
-          </w:p>
-        </w:tc>
-        <w:tc>
-          <w:tcPr>
-            <w:tcBorders>
-              <w:bottom w:color="000000" w:val="single"/>
-            </w:tcBorders>
-          </w:tcPr>
-          <w:p>
-            <w:r>
-              <w:t>"44326.3060"</w:t>
+              <w:t>"45499.4340"</w:t>
+            </w:r>
+          </w:p>
+        </w:tc>
+        <w:tc>
+          <w:tcPr>
+            <w:tcBorders>
+              <w:bottom w:color="000000" w:val="single"/>
+              <w:right w:color="000000" w:val="single"/>
+            </w:tcBorders>
+          </w:tcPr>
+          <w:p>
+            <w:r>
+              <w:t>"6163072.8350"</w:t>
+            </w:r>
+          </w:p>
+        </w:tc>
+        <w:tc>
+          <w:tcPr>
+            <w:tcBorders>
+              <w:bottom w:color="000000" w:val="single"/>
+              <w:right w:color="000000" w:val="single"/>
+            </w:tcBorders>
+          </w:tcPr>
+          <w:p>
+            <w:r>
+              <w:t>"65120.8110"</w:t>
+            </w:r>
+          </w:p>
+        </w:tc>
+        <w:tc>
+          <w:tcPr>
+            <w:tcBorders>
+              <w:bottom w:color="000000" w:val="single"/>
+            </w:tcBorders>
+          </w:tcPr>
+          <w:p>
+            <w:r>
+              <w:t>"85192.1550"</w:t>
             </w:r>
           </w:p>
         </w:tc>
@@ -2443,45 +2443,45 @@
           </w:tcPr>
           <w:p>
             <w:r>
-              <w:t>"40481.2080"</w:t>
-            </w:r>
-          </w:p>
-        </w:tc>
-        <w:tc>
-          <w:tcPr>
-            <w:tcBorders>
-              <w:bottom w:color="000000" w:val="single"/>
-              <w:right w:color="000000" w:val="single"/>
-            </w:tcBorders>
-          </w:tcPr>
-          <w:p>
-            <w:r>
-              <w:t>"165902.9600"</w:t>
-            </w:r>
-          </w:p>
-        </w:tc>
-        <w:tc>
-          <w:tcPr>
-            <w:tcBorders>
-              <w:bottom w:color="000000" w:val="single"/>
-              <w:right w:color="000000" w:val="single"/>
-            </w:tcBorders>
-          </w:tcPr>
-          <w:p>
-            <w:r>
-              <w:t>"42307.8420"</w:t>
-            </w:r>
-          </w:p>
-        </w:tc>
-        <w:tc>
-          <w:tcPr>
-            <w:tcBorders>
-              <w:bottom w:color="000000" w:val="single"/>
-            </w:tcBorders>
-          </w:tcPr>
-          <w:p>
-            <w:r>
-              <w:t>"42603.9900"</w:t>
+              <w:t>"43936.7700"</w:t>
+            </w:r>
+          </w:p>
+        </w:tc>
+        <w:tc>
+          <w:tcPr>
+            <w:tcBorders>
+              <w:bottom w:color="000000" w:val="single"/>
+              <w:right w:color="000000" w:val="single"/>
+            </w:tcBorders>
+          </w:tcPr>
+          <w:p>
+            <w:r>
+              <w:t>"2220939.0130"</w:t>
+            </w:r>
+          </w:p>
+        </w:tc>
+        <w:tc>
+          <w:tcPr>
+            <w:tcBorders>
+              <w:bottom w:color="000000" w:val="single"/>
+              <w:right w:color="000000" w:val="single"/>
+            </w:tcBorders>
+          </w:tcPr>
+          <w:p>
+            <w:r>
+              <w:t>"43012.6030"</w:t>
+            </w:r>
+          </w:p>
+        </w:tc>
+        <w:tc>
+          <w:tcPr>
+            <w:tcBorders>
+              <w:bottom w:color="000000" w:val="single"/>
+            </w:tcBorders>
+          </w:tcPr>
+          <w:p>
+            <w:r>
+              <w:t>"43470.6630"</w:t>
             </w:r>
           </w:p>
         </w:tc>
@@ -2509,45 +2509,45 @@
           </w:tcPr>
           <w:p>
             <w:r>
-              <w:t>"129.6000"</w:t>
-            </w:r>
-          </w:p>
-        </w:tc>
-        <w:tc>
-          <w:tcPr>
-            <w:tcBorders>
-              <w:bottom w:color="000000" w:val="single"/>
-              <w:right w:color="000000" w:val="single"/>
-            </w:tcBorders>
-          </w:tcPr>
-          <w:p>
-            <w:r>
-              <w:t>"17432.8020"</w:t>
-            </w:r>
-          </w:p>
-        </w:tc>
-        <w:tc>
-          <w:tcPr>
-            <w:tcBorders>
-              <w:bottom w:color="000000" w:val="single"/>
-              <w:right w:color="000000" w:val="single"/>
-            </w:tcBorders>
-          </w:tcPr>
-          <w:p>
-            <w:r>
-              <w:t>"165.3060"</w:t>
-            </w:r>
-          </w:p>
-        </w:tc>
-        <w:tc>
-          <w:tcPr>
-            <w:tcBorders>
-              <w:bottom w:color="000000" w:val="single"/>
-            </w:tcBorders>
-          </w:tcPr>
-          <w:p>
-            <w:r>
-              <w:t>"34.4460"</w:t>
+              <w:t>"31.2530"</w:t>
+            </w:r>
+          </w:p>
+        </w:tc>
+        <w:tc>
+          <w:tcPr>
+            <w:tcBorders>
+              <w:bottom w:color="000000" w:val="single"/>
+              <w:right w:color="000000" w:val="single"/>
+            </w:tcBorders>
+          </w:tcPr>
+          <w:p>
+            <w:r>
+              <w:t>"78842.6760"</w:t>
+            </w:r>
+          </w:p>
+        </w:tc>
+        <w:tc>
+          <w:tcPr>
+            <w:tcBorders>
+              <w:bottom w:color="000000" w:val="single"/>
+              <w:right w:color="000000" w:val="single"/>
+            </w:tcBorders>
+          </w:tcPr>
+          <w:p>
+            <w:r>
+              <w:t>"442.1640"</w:t>
+            </w:r>
+          </w:p>
+        </w:tc>
+        <w:tc>
+          <w:tcPr>
+            <w:tcBorders>
+              <w:bottom w:color="000000" w:val="single"/>
+            </w:tcBorders>
+          </w:tcPr>
+          <w:p>
+            <w:r>
+              <w:t>"834.4300"</w:t>
             </w:r>
           </w:p>
         </w:tc>
@@ -2573,38 +2573,38 @@
           </w:tcPr>
           <w:p>
             <w:r>
-              <w:t>"0.0001"</w:t>
-            </w:r>
-          </w:p>
-        </w:tc>
-        <w:tc>
-          <w:tcPr>
-            <w:tcBorders>
-              <w:right w:color="000000" w:val="single"/>
-            </w:tcBorders>
-          </w:tcPr>
-          <w:p>
-            <w:r>
-              <w:t>"0.0174"</w:t>
-            </w:r>
-          </w:p>
-        </w:tc>
-        <w:tc>
-          <w:tcPr>
-            <w:tcBorders>
-              <w:right w:color="000000" w:val="single"/>
-            </w:tcBorders>
-          </w:tcPr>
-          <w:p>
-            <w:r>
-              <w:t>"0.0002"</w:t>
-            </w:r>
-          </w:p>
-        </w:tc>
-        <w:tc>
-          <w:p>
-            <w:r>
               <w:t>"0.0000"</w:t>
+            </w:r>
+          </w:p>
+        </w:tc>
+        <w:tc>
+          <w:tcPr>
+            <w:tcBorders>
+              <w:right w:color="000000" w:val="single"/>
+            </w:tcBorders>
+          </w:tcPr>
+          <w:p>
+            <w:r>
+              <w:t>"0.0788"</w:t>
+            </w:r>
+          </w:p>
+        </w:tc>
+        <w:tc>
+          <w:tcPr>
+            <w:tcBorders>
+              <w:right w:color="000000" w:val="single"/>
+            </w:tcBorders>
+          </w:tcPr>
+          <w:p>
+            <w:r>
+              <w:t>"0.0004"</w:t>
+            </w:r>
+          </w:p>
+        </w:tc>
+        <w:tc>
+          <w:p>
+            <w:r>
+              <w:t>"0.0008"</w:t>
             </w:r>
           </w:p>
         </w:tc>

</xml_diff>

<commit_message>
Added missing balloon finder
</commit_message>
<xml_diff>
--- a/Post-Flight Scripts/HELEN_Data_Report.docx
+++ b/Post-Flight Scripts/HELEN_Data_Report.docx
@@ -199,45 +199,45 @@
           </w:tcPr>
           <w:p>
             <w:r>
-              <w:t>"738602.9375"</w:t>
-            </w:r>
-          </w:p>
-        </w:tc>
-        <w:tc>
-          <w:tcPr>
-            <w:tcBorders>
-              <w:bottom w:color="000000" w:val="single"/>
-              <w:right w:color="000000" w:val="single"/>
-            </w:tcBorders>
-          </w:tcPr>
-          <w:p>
-            <w:r>
-              <w:t>"738602.9465"</w:t>
-            </w:r>
-          </w:p>
-        </w:tc>
-        <w:tc>
-          <w:tcPr>
-            <w:tcBorders>
-              <w:bottom w:color="000000" w:val="single"/>
-              <w:right w:color="000000" w:val="single"/>
-            </w:tcBorders>
-          </w:tcPr>
-          <w:p>
-            <w:r>
-              <w:t>"738602.9722"</w:t>
-            </w:r>
-          </w:p>
-        </w:tc>
-        <w:tc>
-          <w:tcPr>
-            <w:tcBorders>
-              <w:bottom w:color="000000" w:val="single"/>
-            </w:tcBorders>
-          </w:tcPr>
-          <w:p>
-            <w:r>
-              <w:t>"738602.9573"</w:t>
+              <w:t>"738689.7238"</w:t>
+            </w:r>
+          </w:p>
+        </w:tc>
+        <w:tc>
+          <w:tcPr>
+            <w:tcBorders>
+              <w:bottom w:color="000000" w:val="single"/>
+              <w:right w:color="000000" w:val="single"/>
+            </w:tcBorders>
+          </w:tcPr>
+          <w:p>
+            <w:r>
+              <w:t>"738689.7246"</w:t>
+            </w:r>
+          </w:p>
+        </w:tc>
+        <w:tc>
+          <w:tcPr>
+            <w:tcBorders>
+              <w:bottom w:color="000000" w:val="single"/>
+              <w:right w:color="000000" w:val="single"/>
+            </w:tcBorders>
+          </w:tcPr>
+          <w:p>
+            <w:r>
+              <w:t>"NaN"</w:t>
+            </w:r>
+          </w:p>
+        </w:tc>
+        <w:tc>
+          <w:tcPr>
+            <w:tcBorders>
+              <w:bottom w:color="000000" w:val="single"/>
+            </w:tcBorders>
+          </w:tcPr>
+          <w:p>
+            <w:r>
+              <w:t>"738689.7236"</w:t>
             </w:r>
           </w:p>
         </w:tc>
@@ -265,45 +265,45 @@
           </w:tcPr>
           <w:p>
             <w:r>
-              <w:t>"738603.2366"</w:t>
-            </w:r>
-          </w:p>
-        </w:tc>
-        <w:tc>
-          <w:tcPr>
-            <w:tcBorders>
-              <w:bottom w:color="000000" w:val="single"/>
-              <w:right w:color="000000" w:val="single"/>
-            </w:tcBorders>
-          </w:tcPr>
-          <w:p>
-            <w:r>
-              <w:t>"738603.2395"</w:t>
-            </w:r>
-          </w:p>
-        </w:tc>
-        <w:tc>
-          <w:tcPr>
-            <w:tcBorders>
-              <w:bottom w:color="000000" w:val="single"/>
-              <w:right w:color="000000" w:val="single"/>
-            </w:tcBorders>
-          </w:tcPr>
-          <w:p>
-            <w:r>
-              <w:t>"738603.2022"</w:t>
-            </w:r>
-          </w:p>
-        </w:tc>
-        <w:tc>
-          <w:tcPr>
-            <w:tcBorders>
-              <w:bottom w:color="000000" w:val="single"/>
-            </w:tcBorders>
-          </w:tcPr>
-          <w:p>
-            <w:r>
-              <w:t>"738603.0262"</w:t>
+              <w:t>"738689.8523"</w:t>
+            </w:r>
+          </w:p>
+        </w:tc>
+        <w:tc>
+          <w:tcPr>
+            <w:tcBorders>
+              <w:bottom w:color="000000" w:val="single"/>
+              <w:right w:color="000000" w:val="single"/>
+            </w:tcBorders>
+          </w:tcPr>
+          <w:p>
+            <w:r>
+              <w:t>"738689.9124"</w:t>
+            </w:r>
+          </w:p>
+        </w:tc>
+        <w:tc>
+          <w:tcPr>
+            <w:tcBorders>
+              <w:bottom w:color="000000" w:val="single"/>
+              <w:right w:color="000000" w:val="single"/>
+            </w:tcBorders>
+          </w:tcPr>
+          <w:p>
+            <w:r>
+              <w:t>"NaN"</w:t>
+            </w:r>
+          </w:p>
+        </w:tc>
+        <w:tc>
+          <w:tcPr>
+            <w:tcBorders>
+              <w:bottom w:color="000000" w:val="single"/>
+            </w:tcBorders>
+          </w:tcPr>
+          <w:p>
+            <w:r>
+              <w:t>"738690.0801"</w:t>
             </w:r>
           </w:p>
         </w:tc>
@@ -331,45 +331,45 @@
           </w:tcPr>
           <w:p>
             <w:r>
-              <w:t>"7.1800"</w:t>
-            </w:r>
-          </w:p>
-        </w:tc>
-        <w:tc>
-          <w:tcPr>
-            <w:tcBorders>
-              <w:bottom w:color="000000" w:val="single"/>
-              <w:right w:color="000000" w:val="single"/>
-            </w:tcBorders>
-          </w:tcPr>
-          <w:p>
-            <w:r>
-              <w:t>"7.0300"</w:t>
-            </w:r>
-          </w:p>
-        </w:tc>
-        <w:tc>
-          <w:tcPr>
-            <w:tcBorders>
-              <w:bottom w:color="000000" w:val="single"/>
-              <w:right w:color="000000" w:val="single"/>
-            </w:tcBorders>
-          </w:tcPr>
-          <w:p>
-            <w:r>
-              <w:t>"5.5200"</w:t>
-            </w:r>
-          </w:p>
-        </w:tc>
-        <w:tc>
-          <w:tcPr>
-            <w:tcBorders>
-              <w:bottom w:color="000000" w:val="single"/>
-            </w:tcBorders>
-          </w:tcPr>
-          <w:p>
-            <w:r>
-              <w:t>"1.6500"</w:t>
+              <w:t>"3.0800"</w:t>
+            </w:r>
+          </w:p>
+        </w:tc>
+        <w:tc>
+          <w:tcPr>
+            <w:tcBorders>
+              <w:bottom w:color="000000" w:val="single"/>
+              <w:right w:color="000000" w:val="single"/>
+            </w:tcBorders>
+          </w:tcPr>
+          <w:p>
+            <w:r>
+              <w:t>"4.5100"</w:t>
+            </w:r>
+          </w:p>
+        </w:tc>
+        <w:tc>
+          <w:tcPr>
+            <w:tcBorders>
+              <w:bottom w:color="000000" w:val="single"/>
+              <w:right w:color="000000" w:val="single"/>
+            </w:tcBorders>
+          </w:tcPr>
+          <w:p>
+            <w:r>
+              <w:t>"NaN"</w:t>
+            </w:r>
+          </w:p>
+        </w:tc>
+        <w:tc>
+          <w:tcPr>
+            <w:tcBorders>
+              <w:bottom w:color="000000" w:val="single"/>
+            </w:tcBorders>
+          </w:tcPr>
+          <w:p>
+            <w:r>
+              <w:t>"8.5500"</w:t>
             </w:r>
           </w:p>
         </w:tc>
@@ -423,7 +423,7 @@
           </w:tcPr>
           <w:p>
             <w:r>
-              <w:t>"0.0000"</w:t>
+              <w:t>"NaN"</w:t>
             </w:r>
           </w:p>
         </w:tc>
@@ -463,45 +463,45 @@
           </w:tcPr>
           <w:p>
             <w:r>
-              <w:t>"25927.0000"</w:t>
-            </w:r>
-          </w:p>
-        </w:tc>
-        <w:tc>
-          <w:tcPr>
-            <w:tcBorders>
-              <w:bottom w:color="000000" w:val="single"/>
-              <w:right w:color="000000" w:val="single"/>
-            </w:tcBorders>
-          </w:tcPr>
-          <w:p>
-            <w:r>
-              <w:t>"25516.0000"</w:t>
-            </w:r>
-          </w:p>
-        </w:tc>
-        <w:tc>
-          <w:tcPr>
-            <w:tcBorders>
-              <w:bottom w:color="000000" w:val="single"/>
-              <w:right w:color="000000" w:val="single"/>
-            </w:tcBorders>
-          </w:tcPr>
-          <w:p>
-            <w:r>
-              <w:t>"29328.0000"</w:t>
-            </w:r>
-          </w:p>
-        </w:tc>
-        <w:tc>
-          <w:tcPr>
-            <w:tcBorders>
-              <w:bottom w:color="000000" w:val="single"/>
-            </w:tcBorders>
-          </w:tcPr>
-          <w:p>
-            <w:r>
-              <w:t>"6122.0000"</w:t>
+              <w:t>"11178.0000"</w:t>
+            </w:r>
+          </w:p>
+        </w:tc>
+        <w:tc>
+          <w:tcPr>
+            <w:tcBorders>
+              <w:bottom w:color="000000" w:val="single"/>
+              <w:right w:color="000000" w:val="single"/>
+            </w:tcBorders>
+          </w:tcPr>
+          <w:p>
+            <w:r>
+              <w:t>"16365.0000"</w:t>
+            </w:r>
+          </w:p>
+        </w:tc>
+        <w:tc>
+          <w:tcPr>
+            <w:tcBorders>
+              <w:bottom w:color="000000" w:val="single"/>
+              <w:right w:color="000000" w:val="single"/>
+            </w:tcBorders>
+          </w:tcPr>
+          <w:p>
+            <w:r>
+              <w:t>"NaN"</w:t>
+            </w:r>
+          </w:p>
+        </w:tc>
+        <w:tc>
+          <w:tcPr>
+            <w:tcBorders>
+              <w:bottom w:color="000000" w:val="single"/>
+            </w:tcBorders>
+          </w:tcPr>
+          <w:p>
+            <w:r>
+              <w:t>"30855.0000"</w:t>
             </w:r>
           </w:p>
         </w:tc>
@@ -529,45 +529,45 @@
           </w:tcPr>
           <w:p>
             <w:r>
-              <w:t>"25928.0000"</w:t>
-            </w:r>
-          </w:p>
-        </w:tc>
-        <w:tc>
-          <w:tcPr>
-            <w:tcBorders>
-              <w:bottom w:color="000000" w:val="single"/>
-              <w:right w:color="000000" w:val="single"/>
-            </w:tcBorders>
-          </w:tcPr>
-          <w:p>
-            <w:r>
-              <w:t>"25517.0000"</w:t>
-            </w:r>
-          </w:p>
-        </w:tc>
-        <w:tc>
-          <w:tcPr>
-            <w:tcBorders>
-              <w:bottom w:color="000000" w:val="single"/>
-              <w:right w:color="000000" w:val="single"/>
-            </w:tcBorders>
-          </w:tcPr>
-          <w:p>
-            <w:r>
-              <w:t>"29329.0000"</w:t>
-            </w:r>
-          </w:p>
-        </w:tc>
-        <w:tc>
-          <w:tcPr>
-            <w:tcBorders>
-              <w:bottom w:color="000000" w:val="single"/>
-            </w:tcBorders>
-          </w:tcPr>
-          <w:p>
-            <w:r>
-              <w:t>"6123.0000"</w:t>
+              <w:t>"11179.0000"</w:t>
+            </w:r>
+          </w:p>
+        </w:tc>
+        <w:tc>
+          <w:tcPr>
+            <w:tcBorders>
+              <w:bottom w:color="000000" w:val="single"/>
+              <w:right w:color="000000" w:val="single"/>
+            </w:tcBorders>
+          </w:tcPr>
+          <w:p>
+            <w:r>
+              <w:t>"16366.0000"</w:t>
+            </w:r>
+          </w:p>
+        </w:tc>
+        <w:tc>
+          <w:tcPr>
+            <w:tcBorders>
+              <w:bottom w:color="000000" w:val="single"/>
+              <w:right w:color="000000" w:val="single"/>
+            </w:tcBorders>
+          </w:tcPr>
+          <w:p>
+            <w:r>
+              <w:t>"NaN"</w:t>
+            </w:r>
+          </w:p>
+        </w:tc>
+        <w:tc>
+          <w:tcPr>
+            <w:tcBorders>
+              <w:bottom w:color="000000" w:val="single"/>
+            </w:tcBorders>
+          </w:tcPr>
+          <w:p>
+            <w:r>
+              <w:t>"30856.0000"</w:t>
             </w:r>
           </w:p>
         </w:tc>
@@ -595,45 +595,45 @@
           </w:tcPr>
           <w:p>
             <w:r>
-              <w:t>"25927.0000"</w:t>
-            </w:r>
-          </w:p>
-        </w:tc>
-        <w:tc>
-          <w:tcPr>
-            <w:tcBorders>
-              <w:bottom w:color="000000" w:val="single"/>
-              <w:right w:color="000000" w:val="single"/>
-            </w:tcBorders>
-          </w:tcPr>
-          <w:p>
-            <w:r>
-              <w:t>"25514.0000"</w:t>
-            </w:r>
-          </w:p>
-        </w:tc>
-        <w:tc>
-          <w:tcPr>
-            <w:tcBorders>
-              <w:bottom w:color="000000" w:val="single"/>
-              <w:right w:color="000000" w:val="single"/>
-            </w:tcBorders>
-          </w:tcPr>
-          <w:p>
-            <w:r>
-              <w:t>"29329.0000"</w:t>
-            </w:r>
-          </w:p>
-        </w:tc>
-        <w:tc>
-          <w:tcPr>
-            <w:tcBorders>
-              <w:bottom w:color="000000" w:val="single"/>
-            </w:tcBorders>
-          </w:tcPr>
-          <w:p>
-            <w:r>
-              <w:t>"6123.0000"</w:t>
+              <w:t>"11179.0000"</w:t>
+            </w:r>
+          </w:p>
+        </w:tc>
+        <w:tc>
+          <w:tcPr>
+            <w:tcBorders>
+              <w:bottom w:color="000000" w:val="single"/>
+              <w:right w:color="000000" w:val="single"/>
+            </w:tcBorders>
+          </w:tcPr>
+          <w:p>
+            <w:r>
+              <w:t>"16364.0000"</w:t>
+            </w:r>
+          </w:p>
+        </w:tc>
+        <w:tc>
+          <w:tcPr>
+            <w:tcBorders>
+              <w:bottom w:color="000000" w:val="single"/>
+              <w:right w:color="000000" w:val="single"/>
+            </w:tcBorders>
+          </w:tcPr>
+          <w:p>
+            <w:r>
+              <w:t>"1.0000"</w:t>
+            </w:r>
+          </w:p>
+        </w:tc>
+        <w:tc>
+          <w:tcPr>
+            <w:tcBorders>
+              <w:bottom w:color="000000" w:val="single"/>
+            </w:tcBorders>
+          </w:tcPr>
+          <w:p>
+            <w:r>
+              <w:t>"30856.0000"</w:t>
             </w:r>
           </w:p>
         </w:tc>
@@ -661,45 +661,45 @@
           </w:tcPr>
           <w:p>
             <w:r>
-              <w:t>"88.0000"</w:t>
-            </w:r>
-          </w:p>
-        </w:tc>
-        <w:tc>
-          <w:tcPr>
-            <w:tcBorders>
-              <w:bottom w:color="000000" w:val="single"/>
-              <w:right w:color="000000" w:val="single"/>
-            </w:tcBorders>
-          </w:tcPr>
-          <w:p>
-            <w:r>
-              <w:t>"199.0000"</w:t>
-            </w:r>
-          </w:p>
-        </w:tc>
-        <w:tc>
-          <w:tcPr>
-            <w:tcBorders>
-              <w:bottom w:color="000000" w:val="single"/>
-              <w:right w:color="000000" w:val="single"/>
-            </w:tcBorders>
-          </w:tcPr>
-          <w:p>
-            <w:r>
-              <w:t>"1789.0000"</w:t>
-            </w:r>
-          </w:p>
-        </w:tc>
-        <w:tc>
-          <w:tcPr>
-            <w:tcBorders>
-              <w:bottom w:color="000000" w:val="single"/>
-            </w:tcBorders>
-          </w:tcPr>
-          <w:p>
-            <w:r>
-              <w:t>"172.0000"</w:t>
+              <w:t>"73.0000"</w:t>
+            </w:r>
+          </w:p>
+        </w:tc>
+        <w:tc>
+          <w:tcPr>
+            <w:tcBorders>
+              <w:bottom w:color="000000" w:val="single"/>
+              <w:right w:color="000000" w:val="single"/>
+            </w:tcBorders>
+          </w:tcPr>
+          <w:p>
+            <w:r>
+              <w:t>"143.0000"</w:t>
+            </w:r>
+          </w:p>
+        </w:tc>
+        <w:tc>
+          <w:tcPr>
+            <w:tcBorders>
+              <w:bottom w:color="000000" w:val="single"/>
+              <w:right w:color="000000" w:val="single"/>
+            </w:tcBorders>
+          </w:tcPr>
+          <w:p>
+            <w:r>
+              <w:t>"NaN"</w:t>
+            </w:r>
+          </w:p>
+        </w:tc>
+        <w:tc>
+          <w:tcPr>
+            <w:tcBorders>
+              <w:bottom w:color="000000" w:val="single"/>
+            </w:tcBorders>
+          </w:tcPr>
+          <w:p>
+            <w:r>
+              <w:t>"57.0000"</w:t>
             </w:r>
           </w:p>
         </w:tc>
@@ -727,45 +727,45 @@
           </w:tcPr>
           <w:p>
             <w:r>
-              <w:t>"25926.0000"</w:t>
-            </w:r>
-          </w:p>
-        </w:tc>
-        <w:tc>
-          <w:tcPr>
-            <w:tcBorders>
-              <w:bottom w:color="000000" w:val="single"/>
-              <w:right w:color="000000" w:val="single"/>
-            </w:tcBorders>
-          </w:tcPr>
-          <w:p>
-            <w:r>
-              <w:t>"25515.0000"</w:t>
-            </w:r>
-          </w:p>
-        </w:tc>
-        <w:tc>
-          <w:tcPr>
-            <w:tcBorders>
-              <w:bottom w:color="000000" w:val="single"/>
-              <w:right w:color="000000" w:val="single"/>
-            </w:tcBorders>
-          </w:tcPr>
-          <w:p>
-            <w:r>
-              <w:t>"21660.0000"</w:t>
-            </w:r>
-          </w:p>
-        </w:tc>
-        <w:tc>
-          <w:tcPr>
-            <w:tcBorders>
-              <w:bottom w:color="000000" w:val="single"/>
-            </w:tcBorders>
-          </w:tcPr>
-          <w:p>
-            <w:r>
-              <w:t>"6121.0000"</w:t>
+              <w:t>"11177.0000"</w:t>
+            </w:r>
+          </w:p>
+        </w:tc>
+        <w:tc>
+          <w:tcPr>
+            <w:tcBorders>
+              <w:bottom w:color="000000" w:val="single"/>
+              <w:right w:color="000000" w:val="single"/>
+            </w:tcBorders>
+          </w:tcPr>
+          <w:p>
+            <w:r>
+              <w:t>"16364.0000"</w:t>
+            </w:r>
+          </w:p>
+        </w:tc>
+        <w:tc>
+          <w:tcPr>
+            <w:tcBorders>
+              <w:bottom w:color="000000" w:val="single"/>
+              <w:right w:color="000000" w:val="single"/>
+            </w:tcBorders>
+          </w:tcPr>
+          <w:p>
+            <w:r>
+              <w:t>"NaN"</w:t>
+            </w:r>
+          </w:p>
+        </w:tc>
+        <w:tc>
+          <w:tcPr>
+            <w:tcBorders>
+              <w:bottom w:color="000000" w:val="single"/>
+            </w:tcBorders>
+          </w:tcPr>
+          <w:p>
+            <w:r>
+              <w:t>"30854.0000"</w:t>
             </w:r>
           </w:p>
         </w:tc>
@@ -793,45 +793,45 @@
           </w:tcPr>
           <w:p>
             <w:r>
-              <w:t>"25838.0000"</w:t>
-            </w:r>
-          </w:p>
-        </w:tc>
-        <w:tc>
-          <w:tcPr>
-            <w:tcBorders>
-              <w:bottom w:color="000000" w:val="single"/>
-              <w:right w:color="000000" w:val="single"/>
-            </w:tcBorders>
-          </w:tcPr>
-          <w:p>
-            <w:r>
-              <w:t>"25316.0000"</w:t>
-            </w:r>
-          </w:p>
-        </w:tc>
-        <w:tc>
-          <w:tcPr>
-            <w:tcBorders>
-              <w:bottom w:color="000000" w:val="single"/>
-              <w:right w:color="000000" w:val="single"/>
-            </w:tcBorders>
-          </w:tcPr>
-          <w:p>
-            <w:r>
-              <w:t>"19871.0000"</w:t>
-            </w:r>
-          </w:p>
-        </w:tc>
-        <w:tc>
-          <w:tcPr>
-            <w:tcBorders>
-              <w:bottom w:color="000000" w:val="single"/>
-            </w:tcBorders>
-          </w:tcPr>
-          <w:p>
-            <w:r>
-              <w:t>"5949.0000"</w:t>
+              <w:t>"11104.0000"</w:t>
+            </w:r>
+          </w:p>
+        </w:tc>
+        <w:tc>
+          <w:tcPr>
+            <w:tcBorders>
+              <w:bottom w:color="000000" w:val="single"/>
+              <w:right w:color="000000" w:val="single"/>
+            </w:tcBorders>
+          </w:tcPr>
+          <w:p>
+            <w:r>
+              <w:t>"16221.0000"</w:t>
+            </w:r>
+          </w:p>
+        </w:tc>
+        <w:tc>
+          <w:tcPr>
+            <w:tcBorders>
+              <w:bottom w:color="000000" w:val="single"/>
+              <w:right w:color="000000" w:val="single"/>
+            </w:tcBorders>
+          </w:tcPr>
+          <w:p>
+            <w:r>
+              <w:t>"NaN"</w:t>
+            </w:r>
+          </w:p>
+        </w:tc>
+        <w:tc>
+          <w:tcPr>
+            <w:tcBorders>
+              <w:bottom w:color="000000" w:val="single"/>
+            </w:tcBorders>
+          </w:tcPr>
+          <w:p>
+            <w:r>
+              <w:t>"30797.0000"</w:t>
             </w:r>
           </w:p>
         </w:tc>
@@ -859,45 +859,45 @@
           </w:tcPr>
           <w:p>
             <w:r>
-              <w:t>"0.9996"</w:t>
-            </w:r>
-          </w:p>
-        </w:tc>
-        <w:tc>
-          <w:tcPr>
-            <w:tcBorders>
-              <w:bottom w:color="000000" w:val="single"/>
-              <w:right w:color="000000" w:val="single"/>
-            </w:tcBorders>
-          </w:tcPr>
-          <w:p>
-            <w:r>
-              <w:t>"1.0003"</w:t>
-            </w:r>
-          </w:p>
-        </w:tc>
-        <w:tc>
-          <w:tcPr>
-            <w:tcBorders>
-              <w:bottom w:color="000000" w:val="single"/>
-              <w:right w:color="000000" w:val="single"/>
-            </w:tcBorders>
-          </w:tcPr>
-          <w:p>
-            <w:r>
-              <w:t>"1.0000"</w:t>
-            </w:r>
-          </w:p>
-        </w:tc>
-        <w:tc>
-          <w:tcPr>
-            <w:tcBorders>
-              <w:bottom w:color="000000" w:val="single"/>
-            </w:tcBorders>
-          </w:tcPr>
-          <w:p>
-            <w:r>
-              <w:t>"1.0015"</w:t>
+              <w:t>"1.0014"</w:t>
+            </w:r>
+          </w:p>
+        </w:tc>
+        <w:tc>
+          <w:tcPr>
+            <w:tcBorders>
+              <w:bottom w:color="000000" w:val="single"/>
+              <w:right w:color="000000" w:val="single"/>
+            </w:tcBorders>
+          </w:tcPr>
+          <w:p>
+            <w:r>
+              <w:t>"0.9991"</w:t>
+            </w:r>
+          </w:p>
+        </w:tc>
+        <w:tc>
+          <w:tcPr>
+            <w:tcBorders>
+              <w:bottom w:color="000000" w:val="single"/>
+              <w:right w:color="000000" w:val="single"/>
+            </w:tcBorders>
+          </w:tcPr>
+          <w:p>
+            <w:r>
+              <w:t>"NaN"</w:t>
+            </w:r>
+          </w:p>
+        </w:tc>
+        <w:tc>
+          <w:tcPr>
+            <w:tcBorders>
+              <w:bottom w:color="000000" w:val="single"/>
+            </w:tcBorders>
+          </w:tcPr>
+          <w:p>
+            <w:r>
+              <w:t>"1.0006"</w:t>
             </w:r>
           </w:p>
         </w:tc>
@@ -925,45 +925,45 @@
           </w:tcPr>
           <w:p>
             <w:r>
-              <w:t>"738602.9365"</w:t>
-            </w:r>
-          </w:p>
-        </w:tc>
-        <w:tc>
-          <w:tcPr>
-            <w:tcBorders>
-              <w:bottom w:color="000000" w:val="single"/>
-              <w:right w:color="000000" w:val="single"/>
-            </w:tcBorders>
-          </w:tcPr>
-          <w:p>
-            <w:r>
-              <w:t>"738602.9442"</w:t>
-            </w:r>
-          </w:p>
-        </w:tc>
-        <w:tc>
-          <w:tcPr>
-            <w:tcBorders>
-              <w:bottom w:color="000000" w:val="single"/>
-              <w:right w:color="000000" w:val="single"/>
-            </w:tcBorders>
-          </w:tcPr>
-          <w:p>
-            <w:r>
-              <w:t>"738602.9515"</w:t>
-            </w:r>
-          </w:p>
-        </w:tc>
-        <w:tc>
-          <w:tcPr>
-            <w:tcBorders>
-              <w:bottom w:color="000000" w:val="single"/>
-            </w:tcBorders>
-          </w:tcPr>
-          <w:p>
-            <w:r>
-              <w:t>"738602.9553"</w:t>
+              <w:t>"738689.7230"</w:t>
+            </w:r>
+          </w:p>
+        </w:tc>
+        <w:tc>
+          <w:tcPr>
+            <w:tcBorders>
+              <w:bottom w:color="000000" w:val="single"/>
+              <w:right w:color="000000" w:val="single"/>
+            </w:tcBorders>
+          </w:tcPr>
+          <w:p>
+            <w:r>
+              <w:t>"738689.7230"</w:t>
+            </w:r>
+          </w:p>
+        </w:tc>
+        <w:tc>
+          <w:tcPr>
+            <w:tcBorders>
+              <w:bottom w:color="000000" w:val="single"/>
+              <w:right w:color="000000" w:val="single"/>
+            </w:tcBorders>
+          </w:tcPr>
+          <w:p>
+            <w:r>
+              <w:t>"NaN"</w:t>
+            </w:r>
+          </w:p>
+        </w:tc>
+        <w:tc>
+          <w:tcPr>
+            <w:tcBorders>
+              <w:bottom w:color="000000" w:val="single"/>
+            </w:tcBorders>
+          </w:tcPr>
+          <w:p>
+            <w:r>
+              <w:t>"738689.7230"</w:t>
             </w:r>
           </w:p>
         </w:tc>
@@ -991,45 +991,45 @@
           </w:tcPr>
           <w:p>
             <w:r>
-              <w:t>"738603.2366"</w:t>
-            </w:r>
-          </w:p>
-        </w:tc>
-        <w:tc>
-          <w:tcPr>
-            <w:tcBorders>
-              <w:bottom w:color="000000" w:val="single"/>
-              <w:right w:color="000000" w:val="single"/>
-            </w:tcBorders>
-          </w:tcPr>
-          <w:p>
-            <w:r>
-              <w:t>"738603.2395"</w:t>
-            </w:r>
-          </w:p>
-        </w:tc>
-        <w:tc>
-          <w:tcPr>
-            <w:tcBorders>
-              <w:bottom w:color="000000" w:val="single"/>
-              <w:right w:color="000000" w:val="single"/>
-            </w:tcBorders>
-          </w:tcPr>
-          <w:p>
-            <w:r>
-              <w:t>"738603.2909"</w:t>
-            </w:r>
-          </w:p>
-        </w:tc>
-        <w:tc>
-          <w:tcPr>
-            <w:tcBorders>
-              <w:bottom w:color="000000" w:val="single"/>
-            </w:tcBorders>
-          </w:tcPr>
-          <w:p>
-            <w:r>
-              <w:t>"738603.0262"</w:t>
+              <w:t>"738689.8523"</w:t>
+            </w:r>
+          </w:p>
+        </w:tc>
+        <w:tc>
+          <w:tcPr>
+            <w:tcBorders>
+              <w:bottom w:color="000000" w:val="single"/>
+              <w:right w:color="000000" w:val="single"/>
+            </w:tcBorders>
+          </w:tcPr>
+          <w:p>
+            <w:r>
+              <w:t>"738689.9124"</w:t>
+            </w:r>
+          </w:p>
+        </w:tc>
+        <w:tc>
+          <w:tcPr>
+            <w:tcBorders>
+              <w:bottom w:color="000000" w:val="single"/>
+              <w:right w:color="000000" w:val="single"/>
+            </w:tcBorders>
+          </w:tcPr>
+          <w:p>
+            <w:r>
+              <w:t>"NaN"</w:t>
+            </w:r>
+          </w:p>
+        </w:tc>
+        <w:tc>
+          <w:tcPr>
+            <w:tcBorders>
+              <w:bottom w:color="000000" w:val="single"/>
+            </w:tcBorders>
+          </w:tcPr>
+          <w:p>
+            <w:r>
+              <w:t>"738690.0801"</w:t>
             </w:r>
           </w:p>
         </w:tc>
@@ -1057,45 +1057,45 @@
           </w:tcPr>
           <w:p>
             <w:r>
-              <w:t>"7.2020"</w:t>
-            </w:r>
-          </w:p>
-        </w:tc>
-        <w:tc>
-          <w:tcPr>
-            <w:tcBorders>
-              <w:bottom w:color="000000" w:val="single"/>
-              <w:right w:color="000000" w:val="single"/>
-            </w:tcBorders>
-          </w:tcPr>
-          <w:p>
-            <w:r>
-              <w:t>"7.0870"</w:t>
-            </w:r>
-          </w:p>
-        </w:tc>
-        <w:tc>
-          <w:tcPr>
-            <w:tcBorders>
-              <w:bottom w:color="000000" w:val="single"/>
-              <w:right w:color="000000" w:val="single"/>
-            </w:tcBorders>
-          </w:tcPr>
-          <w:p>
-            <w:r>
-              <w:t>"8.1470"</w:t>
-            </w:r>
-          </w:p>
-        </w:tc>
-        <w:tc>
-          <w:tcPr>
-            <w:tcBorders>
-              <w:bottom w:color="000000" w:val="single"/>
-            </w:tcBorders>
-          </w:tcPr>
-          <w:p>
-            <w:r>
-              <w:t>"1.7000"</w:t>
+              <w:t>"3.1050"</w:t>
+            </w:r>
+          </w:p>
+        </w:tc>
+        <w:tc>
+          <w:tcPr>
+            <w:tcBorders>
+              <w:bottom w:color="000000" w:val="single"/>
+              <w:right w:color="000000" w:val="single"/>
+            </w:tcBorders>
+          </w:tcPr>
+          <w:p>
+            <w:r>
+              <w:t>"4.5460"</w:t>
+            </w:r>
+          </w:p>
+        </w:tc>
+        <w:tc>
+          <w:tcPr>
+            <w:tcBorders>
+              <w:bottom w:color="000000" w:val="single"/>
+              <w:right w:color="000000" w:val="single"/>
+            </w:tcBorders>
+          </w:tcPr>
+          <w:p>
+            <w:r>
+              <w:t>"NaN"</w:t>
+            </w:r>
+          </w:p>
+        </w:tc>
+        <w:tc>
+          <w:tcPr>
+            <w:tcBorders>
+              <w:bottom w:color="000000" w:val="single"/>
+            </w:tcBorders>
+          </w:tcPr>
+          <w:p>
+            <w:r>
+              <w:t>"8.5710"</w:t>
             </w:r>
           </w:p>
         </w:tc>
@@ -1123,45 +1123,45 @@
           </w:tcPr>
           <w:p>
             <w:r>
-              <w:t>"36.4200"</w:t>
-            </w:r>
-          </w:p>
-        </w:tc>
-        <w:tc>
-          <w:tcPr>
-            <w:tcBorders>
-              <w:bottom w:color="000000" w:val="single"/>
-              <w:right w:color="000000" w:val="single"/>
-            </w:tcBorders>
-          </w:tcPr>
-          <w:p>
-            <w:r>
-              <w:t>"34.1300"</w:t>
-            </w:r>
-          </w:p>
-        </w:tc>
-        <w:tc>
-          <w:tcPr>
-            <w:tcBorders>
-              <w:bottom w:color="000000" w:val="single"/>
-              <w:right w:color="000000" w:val="single"/>
-            </w:tcBorders>
-          </w:tcPr>
-          <w:p>
-            <w:r>
-              <w:t>"37.0000"</w:t>
-            </w:r>
-          </w:p>
-        </w:tc>
-        <w:tc>
-          <w:tcPr>
-            <w:tcBorders>
-              <w:bottom w:color="000000" w:val="single"/>
-            </w:tcBorders>
-          </w:tcPr>
-          <w:p>
-            <w:r>
-              <w:t>"29.7200"</w:t>
+              <w:t>"48.9000"</w:t>
+            </w:r>
+          </w:p>
+        </w:tc>
+        <w:tc>
+          <w:tcPr>
+            <w:tcBorders>
+              <w:bottom w:color="000000" w:val="single"/>
+              <w:right w:color="000000" w:val="single"/>
+            </w:tcBorders>
+          </w:tcPr>
+          <w:p>
+            <w:r>
+              <w:t>"47.5700"</w:t>
+            </w:r>
+          </w:p>
+        </w:tc>
+        <w:tc>
+          <w:tcPr>
+            <w:tcBorders>
+              <w:bottom w:color="000000" w:val="single"/>
+              <w:right w:color="000000" w:val="single"/>
+            </w:tcBorders>
+          </w:tcPr>
+          <w:p>
+            <w:r>
+              <w:t>"NaN"</w:t>
+            </w:r>
+          </w:p>
+        </w:tc>
+        <w:tc>
+          <w:tcPr>
+            <w:tcBorders>
+              <w:bottom w:color="000000" w:val="single"/>
+            </w:tcBorders>
+          </w:tcPr>
+          <w:p>
+            <w:r>
+              <w:t>"45.2800"</w:t>
             </w:r>
           </w:p>
         </w:tc>
@@ -1189,45 +1189,45 @@
           </w:tcPr>
           <w:p>
             <w:r>
-              <w:t>"-11.5500"</w:t>
-            </w:r>
-          </w:p>
-        </w:tc>
-        <w:tc>
-          <w:tcPr>
-            <w:tcBorders>
-              <w:bottom w:color="000000" w:val="single"/>
-              <w:right w:color="000000" w:val="single"/>
-            </w:tcBorders>
-          </w:tcPr>
-          <w:p>
-            <w:r>
-              <w:t>"-17.9900"</w:t>
-            </w:r>
-          </w:p>
-        </w:tc>
-        <w:tc>
-          <w:tcPr>
-            <w:tcBorders>
-              <w:bottom w:color="000000" w:val="single"/>
-              <w:right w:color="000000" w:val="single"/>
-            </w:tcBorders>
-          </w:tcPr>
-          <w:p>
-            <w:r>
-              <w:t>"-10.4700"</w:t>
-            </w:r>
-          </w:p>
-        </w:tc>
-        <w:tc>
-          <w:tcPr>
-            <w:tcBorders>
-              <w:bottom w:color="000000" w:val="single"/>
-            </w:tcBorders>
-          </w:tcPr>
-          <w:p>
-            <w:r>
-              <w:t>"-8.8300"</w:t>
+              <w:t>"0.4500"</w:t>
+            </w:r>
+          </w:p>
+        </w:tc>
+        <w:tc>
+          <w:tcPr>
+            <w:tcBorders>
+              <w:bottom w:color="000000" w:val="single"/>
+              <w:right w:color="000000" w:val="single"/>
+            </w:tcBorders>
+          </w:tcPr>
+          <w:p>
+            <w:r>
+              <w:t>"3.2100"</w:t>
+            </w:r>
+          </w:p>
+        </w:tc>
+        <w:tc>
+          <w:tcPr>
+            <w:tcBorders>
+              <w:bottom w:color="000000" w:val="single"/>
+              <w:right w:color="000000" w:val="single"/>
+            </w:tcBorders>
+          </w:tcPr>
+          <w:p>
+            <w:r>
+              <w:t>"NaN"</w:t>
+            </w:r>
+          </w:p>
+        </w:tc>
+        <w:tc>
+          <w:tcPr>
+            <w:tcBorders>
+              <w:bottom w:color="000000" w:val="single"/>
+            </w:tcBorders>
+          </w:tcPr>
+          <w:p>
+            <w:r>
+              <w:t>"8.4000"</w:t>
             </w:r>
           </w:p>
         </w:tc>
@@ -1255,45 +1255,45 @@
           </w:tcPr>
           <w:p>
             <w:r>
-              <w:t>"25.8450"</w:t>
-            </w:r>
-          </w:p>
-        </w:tc>
-        <w:tc>
-          <w:tcPr>
-            <w:tcBorders>
-              <w:bottom w:color="000000" w:val="single"/>
-              <w:right w:color="000000" w:val="single"/>
-            </w:tcBorders>
-          </w:tcPr>
-          <w:p>
-            <w:r>
-              <w:t>"22.5970"</w:t>
-            </w:r>
-          </w:p>
-        </w:tc>
-        <w:tc>
-          <w:tcPr>
-            <w:tcBorders>
-              <w:bottom w:color="000000" w:val="single"/>
-              <w:right w:color="000000" w:val="single"/>
-            </w:tcBorders>
-          </w:tcPr>
-          <w:p>
-            <w:r>
-              <w:t>"28.6090"</w:t>
-            </w:r>
-          </w:p>
-        </w:tc>
-        <w:tc>
-          <w:tcPr>
-            <w:tcBorders>
-              <w:bottom w:color="000000" w:val="single"/>
-            </w:tcBorders>
-          </w:tcPr>
-          <w:p>
-            <w:r>
-              <w:t>"11.2680"</w:t>
+              <w:t>"21.6230"</w:t>
+            </w:r>
+          </w:p>
+        </w:tc>
+        <w:tc>
+          <w:tcPr>
+            <w:tcBorders>
+              <w:bottom w:color="000000" w:val="single"/>
+              <w:right w:color="000000" w:val="single"/>
+            </w:tcBorders>
+          </w:tcPr>
+          <w:p>
+            <w:r>
+              <w:t>"26.2000"</w:t>
+            </w:r>
+          </w:p>
+        </w:tc>
+        <w:tc>
+          <w:tcPr>
+            <w:tcBorders>
+              <w:bottom w:color="000000" w:val="single"/>
+              <w:right w:color="000000" w:val="single"/>
+            </w:tcBorders>
+          </w:tcPr>
+          <w:p>
+            <w:r>
+              <w:t>"NaN"</w:t>
+            </w:r>
+          </w:p>
+        </w:tc>
+        <w:tc>
+          <w:tcPr>
+            <w:tcBorders>
+              <w:bottom w:color="000000" w:val="single"/>
+            </w:tcBorders>
+          </w:tcPr>
+          <w:p>
+            <w:r>
+              <w:t>"35.9490"</w:t>
             </w:r>
           </w:p>
         </w:tc>
@@ -1321,45 +1321,45 @@
           </w:tcPr>
           <w:p>
             <w:r>
-              <w:t>"34.7249"</w:t>
-            </w:r>
-          </w:p>
-        </w:tc>
-        <w:tc>
-          <w:tcPr>
-            <w:tcBorders>
-              <w:bottom w:color="000000" w:val="single"/>
-              <w:right w:color="000000" w:val="single"/>
-            </w:tcBorders>
-          </w:tcPr>
-          <w:p>
-            <w:r>
-              <w:t>"34.7247"</w:t>
-            </w:r>
-          </w:p>
-        </w:tc>
-        <w:tc>
-          <w:tcPr>
-            <w:tcBorders>
-              <w:bottom w:color="000000" w:val="single"/>
-              <w:right w:color="000000" w:val="single"/>
-            </w:tcBorders>
-          </w:tcPr>
-          <w:p>
-            <w:r>
-              <w:t>"35.0935"</w:t>
-            </w:r>
-          </w:p>
-        </w:tc>
-        <w:tc>
-          <w:tcPr>
-            <w:tcBorders>
-              <w:bottom w:color="000000" w:val="single"/>
-            </w:tcBorders>
-          </w:tcPr>
-          <w:p>
-            <w:r>
               <w:t>"34.7251"</w:t>
+            </w:r>
+          </w:p>
+        </w:tc>
+        <w:tc>
+          <w:tcPr>
+            <w:tcBorders>
+              <w:bottom w:color="000000" w:val="single"/>
+              <w:right w:color="000000" w:val="single"/>
+            </w:tcBorders>
+          </w:tcPr>
+          <w:p>
+            <w:r>
+              <w:t>"34.7251"</w:t>
+            </w:r>
+          </w:p>
+        </w:tc>
+        <w:tc>
+          <w:tcPr>
+            <w:tcBorders>
+              <w:bottom w:color="000000" w:val="single"/>
+              <w:right w:color="000000" w:val="single"/>
+            </w:tcBorders>
+          </w:tcPr>
+          <w:p>
+            <w:r>
+              <w:t>"0.0000"</w:t>
+            </w:r>
+          </w:p>
+        </w:tc>
+        <w:tc>
+          <w:tcPr>
+            <w:tcBorders>
+              <w:bottom w:color="000000" w:val="single"/>
+            </w:tcBorders>
+          </w:tcPr>
+          <w:p>
+            <w:r>
+              <w:t>"34.7250"</w:t>
             </w:r>
           </w:p>
         </w:tc>
@@ -1387,45 +1387,45 @@
           </w:tcPr>
           <w:p>
             <w:r>
-              <w:t>"-86.6462"</w:t>
-            </w:r>
-          </w:p>
-        </w:tc>
-        <w:tc>
-          <w:tcPr>
-            <w:tcBorders>
-              <w:bottom w:color="000000" w:val="single"/>
-              <w:right w:color="000000" w:val="single"/>
-            </w:tcBorders>
-          </w:tcPr>
-          <w:p>
-            <w:r>
-              <w:t>"-86.6467"</w:t>
-            </w:r>
-          </w:p>
-        </w:tc>
-        <w:tc>
-          <w:tcPr>
-            <w:tcBorders>
-              <w:bottom w:color="000000" w:val="single"/>
-              <w:right w:color="000000" w:val="single"/>
-            </w:tcBorders>
-          </w:tcPr>
-          <w:p>
-            <w:r>
-              <w:t>"-86.4708"</w:t>
-            </w:r>
-          </w:p>
-        </w:tc>
-        <w:tc>
-          <w:tcPr>
-            <w:tcBorders>
-              <w:bottom w:color="000000" w:val="single"/>
-            </w:tcBorders>
-          </w:tcPr>
-          <w:p>
-            <w:r>
-              <w:t>"-86.6462"</w:t>
+              <w:t>"-86.6464"</w:t>
+            </w:r>
+          </w:p>
+        </w:tc>
+        <w:tc>
+          <w:tcPr>
+            <w:tcBorders>
+              <w:bottom w:color="000000" w:val="single"/>
+              <w:right w:color="000000" w:val="single"/>
+            </w:tcBorders>
+          </w:tcPr>
+          <w:p>
+            <w:r>
+              <w:t>"-86.6464"</w:t>
+            </w:r>
+          </w:p>
+        </w:tc>
+        <w:tc>
+          <w:tcPr>
+            <w:tcBorders>
+              <w:bottom w:color="000000" w:val="single"/>
+              <w:right w:color="000000" w:val="single"/>
+            </w:tcBorders>
+          </w:tcPr>
+          <w:p>
+            <w:r>
+              <w:t>"0.0000"</w:t>
+            </w:r>
+          </w:p>
+        </w:tc>
+        <w:tc>
+          <w:tcPr>
+            <w:tcBorders>
+              <w:bottom w:color="000000" w:val="single"/>
+            </w:tcBorders>
+          </w:tcPr>
+          <w:p>
+            <w:r>
+              <w:t>"-86.6464"</w:t>
             </w:r>
           </w:p>
         </w:tc>
@@ -1453,45 +1453,45 @@
           </w:tcPr>
           <w:p>
             <w:r>
-              <w:t>"35.8568"</w:t>
-            </w:r>
-          </w:p>
-        </w:tc>
-        <w:tc>
-          <w:tcPr>
-            <w:tcBorders>
-              <w:bottom w:color="000000" w:val="single"/>
-              <w:right w:color="000000" w:val="single"/>
-            </w:tcBorders>
-          </w:tcPr>
-          <w:p>
-            <w:r>
-              <w:t>"35.7502"</w:t>
-            </w:r>
-          </w:p>
-        </w:tc>
-        <w:tc>
-          <w:tcPr>
-            <w:tcBorders>
-              <w:bottom w:color="000000" w:val="single"/>
-              <w:right w:color="000000" w:val="single"/>
-            </w:tcBorders>
-          </w:tcPr>
-          <w:p>
-            <w:r>
-              <w:t>"35.6326"</w:t>
-            </w:r>
-          </w:p>
-        </w:tc>
-        <w:tc>
-          <w:tcPr>
-            <w:tcBorders>
-              <w:bottom w:color="000000" w:val="single"/>
-            </w:tcBorders>
-          </w:tcPr>
-          <w:p>
-            <w:r>
-              <w:t>"35.9447"</w:t>
+              <w:t>"34.6923"</w:t>
+            </w:r>
+          </w:p>
+        </w:tc>
+        <w:tc>
+          <w:tcPr>
+            <w:tcBorders>
+              <w:bottom w:color="000000" w:val="single"/>
+              <w:right w:color="000000" w:val="single"/>
+            </w:tcBorders>
+          </w:tcPr>
+          <w:p>
+            <w:r>
+              <w:t>"34.6982"</w:t>
+            </w:r>
+          </w:p>
+        </w:tc>
+        <w:tc>
+          <w:tcPr>
+            <w:tcBorders>
+              <w:bottom w:color="000000" w:val="single"/>
+              <w:right w:color="000000" w:val="single"/>
+            </w:tcBorders>
+          </w:tcPr>
+          <w:p>
+            <w:r>
+              <w:t>"0.0000"</w:t>
+            </w:r>
+          </w:p>
+        </w:tc>
+        <w:tc>
+          <w:tcPr>
+            <w:tcBorders>
+              <w:bottom w:color="000000" w:val="single"/>
+            </w:tcBorders>
+          </w:tcPr>
+          <w:p>
+            <w:r>
+              <w:t>"34.6158"</w:t>
             </w:r>
           </w:p>
         </w:tc>
@@ -1519,45 +1519,45 @@
           </w:tcPr>
           <w:p>
             <w:r>
-              <w:t>"-85.3754"</w:t>
-            </w:r>
-          </w:p>
-        </w:tc>
-        <w:tc>
-          <w:tcPr>
-            <w:tcBorders>
-              <w:bottom w:color="000000" w:val="single"/>
-              <w:right w:color="000000" w:val="single"/>
-            </w:tcBorders>
-          </w:tcPr>
-          <w:p>
-            <w:r>
-              <w:t>"-85.5824"</w:t>
-            </w:r>
-          </w:p>
-        </w:tc>
-        <w:tc>
-          <w:tcPr>
-            <w:tcBorders>
-              <w:bottom w:color="000000" w:val="single"/>
-              <w:right w:color="000000" w:val="single"/>
-            </w:tcBorders>
-          </w:tcPr>
-          <w:p>
-            <w:r>
-              <w:t>"-85.7080"</w:t>
-            </w:r>
-          </w:p>
-        </w:tc>
-        <w:tc>
-          <w:tcPr>
-            <w:tcBorders>
-              <w:bottom w:color="000000" w:val="single"/>
-            </w:tcBorders>
-          </w:tcPr>
-          <w:p>
-            <w:r>
-              <w:t>"-85.3182"</w:t>
+              <w:t>"-86.7133"</w:t>
+            </w:r>
+          </w:p>
+        </w:tc>
+        <w:tc>
+          <w:tcPr>
+            <w:tcBorders>
+              <w:bottom w:color="000000" w:val="single"/>
+              <w:right w:color="000000" w:val="single"/>
+            </w:tcBorders>
+          </w:tcPr>
+          <w:p>
+            <w:r>
+              <w:t>"-86.6730"</w:t>
+            </w:r>
+          </w:p>
+        </w:tc>
+        <w:tc>
+          <w:tcPr>
+            <w:tcBorders>
+              <w:bottom w:color="000000" w:val="single"/>
+              <w:right w:color="000000" w:val="single"/>
+            </w:tcBorders>
+          </w:tcPr>
+          <w:p>
+            <w:r>
+              <w:t>"0.0000"</w:t>
+            </w:r>
+          </w:p>
+        </w:tc>
+        <w:tc>
+          <w:tcPr>
+            <w:tcBorders>
+              <w:bottom w:color="000000" w:val="single"/>
+            </w:tcBorders>
+          </w:tcPr>
+          <w:p>
+            <w:r>
+              <w:t>"-86.9438"</w:t>
             </w:r>
           </w:p>
         </w:tc>
@@ -1585,45 +1585,45 @@
           </w:tcPr>
           <w:p>
             <w:r>
-              <w:t>"170.7140"</w:t>
-            </w:r>
-          </w:p>
-        </w:tc>
-        <w:tc>
-          <w:tcPr>
-            <w:tcBorders>
-              <w:bottom w:color="000000" w:val="single"/>
-              <w:right w:color="000000" w:val="single"/>
-            </w:tcBorders>
-          </w:tcPr>
-          <w:p>
-            <w:r>
-              <w:t>"149.4850"</w:t>
-            </w:r>
-          </w:p>
-        </w:tc>
-        <w:tc>
-          <w:tcPr>
-            <w:tcBorders>
-              <w:bottom w:color="000000" w:val="single"/>
-              <w:right w:color="000000" w:val="single"/>
-            </w:tcBorders>
-          </w:tcPr>
-          <w:p>
-            <w:r>
-              <w:t>"91.5300"</w:t>
-            </w:r>
-          </w:p>
-        </w:tc>
-        <w:tc>
-          <w:tcPr>
-            <w:tcBorders>
-              <w:bottom w:color="000000" w:val="single"/>
-            </w:tcBorders>
-          </w:tcPr>
-          <w:p>
-            <w:r>
-              <w:t>"181.3820"</w:t>
+              <w:t>"7.1280"</w:t>
+            </w:r>
+          </w:p>
+        </w:tc>
+        <w:tc>
+          <w:tcPr>
+            <w:tcBorders>
+              <w:bottom w:color="000000" w:val="single"/>
+              <w:right w:color="000000" w:val="single"/>
+            </w:tcBorders>
+          </w:tcPr>
+          <w:p>
+            <w:r>
+              <w:t>"3.8450"</w:t>
+            </w:r>
+          </w:p>
+        </w:tc>
+        <w:tc>
+          <w:tcPr>
+            <w:tcBorders>
+              <w:bottom w:color="000000" w:val="single"/>
+              <w:right w:color="000000" w:val="single"/>
+            </w:tcBorders>
+          </w:tcPr>
+          <w:p>
+            <w:r>
+              <w:t>"0.0000"</w:t>
+            </w:r>
+          </w:p>
+        </w:tc>
+        <w:tc>
+          <w:tcPr>
+            <w:tcBorders>
+              <w:bottom w:color="000000" w:val="single"/>
+            </w:tcBorders>
+          </w:tcPr>
+          <w:p>
+            <w:r>
+              <w:t>"29.7770"</w:t>
             </w:r>
           </w:p>
         </w:tc>
@@ -1651,45 +1651,45 @@
           </w:tcPr>
           <w:p>
             <w:r>
-              <w:t>"19.4960"</w:t>
-            </w:r>
-          </w:p>
-        </w:tc>
-        <w:tc>
-          <w:tcPr>
-            <w:tcBorders>
-              <w:bottom w:color="000000" w:val="single"/>
-              <w:right w:color="000000" w:val="single"/>
-            </w:tcBorders>
-          </w:tcPr>
-          <w:p>
-            <w:r>
-              <w:t>"12.6410"</w:t>
-            </w:r>
-          </w:p>
-        </w:tc>
-        <w:tc>
-          <w:tcPr>
-            <w:tcBorders>
-              <w:bottom w:color="000000" w:val="single"/>
-              <w:right w:color="000000" w:val="single"/>
-            </w:tcBorders>
-          </w:tcPr>
-          <w:p>
-            <w:r>
-              <w:t>"13.8670"</w:t>
-            </w:r>
-          </w:p>
-        </w:tc>
-        <w:tc>
-          <w:tcPr>
-            <w:tcBorders>
-              <w:bottom w:color="000000" w:val="single"/>
-            </w:tcBorders>
-          </w:tcPr>
-          <w:p>
-            <w:r>
-              <w:t>"8.9040"</w:t>
+              <w:t>"5.5900"</w:t>
+            </w:r>
+          </w:p>
+        </w:tc>
+        <w:tc>
+          <w:tcPr>
+            <w:tcBorders>
+              <w:bottom w:color="000000" w:val="single"/>
+              <w:right w:color="000000" w:val="single"/>
+            </w:tcBorders>
+          </w:tcPr>
+          <w:p>
+            <w:r>
+              <w:t>"11.0520"</w:t>
+            </w:r>
+          </w:p>
+        </w:tc>
+        <w:tc>
+          <w:tcPr>
+            <w:tcBorders>
+              <w:bottom w:color="000000" w:val="single"/>
+              <w:right w:color="000000" w:val="single"/>
+            </w:tcBorders>
+          </w:tcPr>
+          <w:p>
+            <w:r>
+              <w:t>"NaN"</w:t>
+            </w:r>
+          </w:p>
+        </w:tc>
+        <w:tc>
+          <w:tcPr>
+            <w:tcBorders>
+              <w:bottom w:color="000000" w:val="single"/>
+            </w:tcBorders>
+          </w:tcPr>
+          <w:p>
+            <w:r>
+              <w:t>"4.9720"</w:t>
             </w:r>
           </w:p>
         </w:tc>
@@ -1717,45 +1717,45 @@
           </w:tcPr>
           <w:p>
             <w:r>
-              <w:t>"15.9360"</w:t>
-            </w:r>
-          </w:p>
-        </w:tc>
-        <w:tc>
-          <w:tcPr>
-            <w:tcBorders>
-              <w:bottom w:color="000000" w:val="single"/>
-              <w:right w:color="000000" w:val="single"/>
-            </w:tcBorders>
-          </w:tcPr>
-          <w:p>
-            <w:r>
-              <w:t>"25.0170"</w:t>
-            </w:r>
-          </w:p>
-        </w:tc>
-        <w:tc>
-          <w:tcPr>
-            <w:tcBorders>
-              <w:bottom w:color="000000" w:val="single"/>
-              <w:right w:color="000000" w:val="single"/>
-            </w:tcBorders>
-          </w:tcPr>
-          <w:p>
-            <w:r>
-              <w:t>"12.1900"</w:t>
-            </w:r>
-          </w:p>
-        </w:tc>
-        <w:tc>
-          <w:tcPr>
-            <w:tcBorders>
-              <w:bottom w:color="000000" w:val="single"/>
-            </w:tcBorders>
-          </w:tcPr>
-          <w:p>
-            <w:r>
-              <w:t>"5.6190"</w:t>
+              <w:t>"10.1110"</w:t>
+            </w:r>
+          </w:p>
+        </w:tc>
+        <w:tc>
+          <w:tcPr>
+            <w:tcBorders>
+              <w:bottom w:color="000000" w:val="single"/>
+              <w:right w:color="000000" w:val="single"/>
+            </w:tcBorders>
+          </w:tcPr>
+          <w:p>
+            <w:r>
+              <w:t>"11.2090"</w:t>
+            </w:r>
+          </w:p>
+        </w:tc>
+        <w:tc>
+          <w:tcPr>
+            <w:tcBorders>
+              <w:bottom w:color="000000" w:val="single"/>
+              <w:right w:color="000000" w:val="single"/>
+            </w:tcBorders>
+          </w:tcPr>
+          <w:p>
+            <w:r>
+              <w:t>"NaN"</w:t>
+            </w:r>
+          </w:p>
+        </w:tc>
+        <w:tc>
+          <w:tcPr>
+            <w:tcBorders>
+              <w:bottom w:color="000000" w:val="single"/>
+            </w:tcBorders>
+          </w:tcPr>
+          <w:p>
+            <w:r>
+              <w:t>"6.0410"</w:t>
             </w:r>
           </w:p>
         </w:tc>
@@ -1783,45 +1783,45 @@
           </w:tcPr>
           <w:p>
             <w:r>
-              <w:t>"26.7820"</w:t>
-            </w:r>
-          </w:p>
-        </w:tc>
-        <w:tc>
-          <w:tcPr>
-            <w:tcBorders>
-              <w:bottom w:color="000000" w:val="single"/>
-              <w:right w:color="000000" w:val="single"/>
-            </w:tcBorders>
-          </w:tcPr>
-          <w:p>
-            <w:r>
-              <w:t>"28.9880"</w:t>
-            </w:r>
-          </w:p>
-        </w:tc>
-        <w:tc>
-          <w:tcPr>
-            <w:tcBorders>
-              <w:bottom w:color="000000" w:val="single"/>
-              <w:right w:color="000000" w:val="single"/>
-            </w:tcBorders>
-          </w:tcPr>
-          <w:p>
-            <w:r>
-              <w:t>"33.8430"</w:t>
-            </w:r>
-          </w:p>
-        </w:tc>
-        <w:tc>
-          <w:tcPr>
-            <w:tcBorders>
-              <w:bottom w:color="000000" w:val="single"/>
-            </w:tcBorders>
-          </w:tcPr>
-          <w:p>
-            <w:r>
-              <w:t>"28.6550"</w:t>
+              <w:t>"23.4970"</w:t>
+            </w:r>
+          </w:p>
+        </w:tc>
+        <w:tc>
+          <w:tcPr>
+            <w:tcBorders>
+              <w:bottom w:color="000000" w:val="single"/>
+              <w:right w:color="000000" w:val="single"/>
+            </w:tcBorders>
+          </w:tcPr>
+          <w:p>
+            <w:r>
+              <w:t>"25.3110"</w:t>
+            </w:r>
+          </w:p>
+        </w:tc>
+        <w:tc>
+          <w:tcPr>
+            <w:tcBorders>
+              <w:bottom w:color="000000" w:val="single"/>
+              <w:right w:color="000000" w:val="single"/>
+            </w:tcBorders>
+          </w:tcPr>
+          <w:p>
+            <w:r>
+              <w:t>"NaN"</w:t>
+            </w:r>
+          </w:p>
+        </w:tc>
+        <w:tc>
+          <w:tcPr>
+            <w:tcBorders>
+              <w:bottom w:color="000000" w:val="single"/>
+            </w:tcBorders>
+          </w:tcPr>
+          <w:p>
+            <w:r>
+              <w:t>"19.2700"</w:t>
             </w:r>
           </w:p>
         </w:tc>
@@ -1849,45 +1849,45 @@
           </w:tcPr>
           <w:p>
             <w:r>
-              <w:t>"29306880.0000"</w:t>
-            </w:r>
-          </w:p>
-        </w:tc>
-        <w:tc>
-          <w:tcPr>
-            <w:tcBorders>
-              <w:bottom w:color="000000" w:val="single"/>
-              <w:right w:color="000000" w:val="single"/>
-            </w:tcBorders>
-          </w:tcPr>
-          <w:p>
-            <w:r>
-              <w:t>"552960.0000"</w:t>
-            </w:r>
-          </w:p>
-        </w:tc>
-        <w:tc>
-          <w:tcPr>
-            <w:tcBorders>
-              <w:bottom w:color="000000" w:val="single"/>
-              <w:right w:color="000000" w:val="single"/>
-            </w:tcBorders>
-          </w:tcPr>
-          <w:p>
-            <w:r>
-              <w:t>"33943552.0000"</w:t>
-            </w:r>
-          </w:p>
-        </w:tc>
-        <w:tc>
-          <w:tcPr>
-            <w:tcBorders>
-              <w:bottom w:color="000000" w:val="single"/>
-            </w:tcBorders>
-          </w:tcPr>
-          <w:p>
-            <w:r>
-              <w:t>"7036928.0000"</w:t>
+              <w:t>"12718079.0000"</w:t>
+            </w:r>
+          </w:p>
+        </w:tc>
+        <w:tc>
+          <w:tcPr>
+            <w:tcBorders>
+              <w:bottom w:color="000000" w:val="single"/>
+              <w:right w:color="000000" w:val="single"/>
+            </w:tcBorders>
+          </w:tcPr>
+          <w:p>
+            <w:r>
+              <w:t>"503808.0000"</w:t>
+            </w:r>
+          </w:p>
+        </w:tc>
+        <w:tc>
+          <w:tcPr>
+            <w:tcBorders>
+              <w:bottom w:color="000000" w:val="single"/>
+              <w:right w:color="000000" w:val="single"/>
+            </w:tcBorders>
+          </w:tcPr>
+          <w:p>
+            <w:r>
+              <w:t>"1.0000"</w:t>
+            </w:r>
+          </w:p>
+        </w:tc>
+        <w:tc>
+          <w:tcPr>
+            <w:tcBorders>
+              <w:bottom w:color="000000" w:val="single"/>
+            </w:tcBorders>
+          </w:tcPr>
+          <w:p>
+            <w:r>
+              <w:t>"11034624.0000"</w:t>
             </w:r>
           </w:p>
         </w:tc>
@@ -1915,45 +1915,45 @@
           </w:tcPr>
           <w:p>
             <w:r>
-              <w:t>"25753.0000"</w:t>
-            </w:r>
-          </w:p>
-        </w:tc>
-        <w:tc>
-          <w:tcPr>
-            <w:tcBorders>
-              <w:bottom w:color="000000" w:val="single"/>
-              <w:right w:color="000000" w:val="single"/>
-            </w:tcBorders>
-          </w:tcPr>
-          <w:p>
-            <w:r>
-              <w:t>"24562.0000"</w:t>
-            </w:r>
-          </w:p>
-        </w:tc>
-        <w:tc>
-          <w:tcPr>
-            <w:tcBorders>
-              <w:bottom w:color="000000" w:val="single"/>
-              <w:right w:color="000000" w:val="single"/>
-            </w:tcBorders>
-          </w:tcPr>
-          <w:p>
-            <w:r>
-              <w:t>"29200.0000"</w:t>
-            </w:r>
-          </w:p>
-        </w:tc>
-        <w:tc>
-          <w:tcPr>
-            <w:tcBorders>
-              <w:bottom w:color="000000" w:val="single"/>
-            </w:tcBorders>
-          </w:tcPr>
-          <w:p>
-            <w:r>
-              <w:t>"6118.0000"</w:t>
+              <w:t>"11479.0000"</w:t>
+            </w:r>
+          </w:p>
+        </w:tc>
+        <w:tc>
+          <w:tcPr>
+            <w:tcBorders>
+              <w:bottom w:color="000000" w:val="single"/>
+              <w:right w:color="000000" w:val="single"/>
+            </w:tcBorders>
+          </w:tcPr>
+          <w:p>
+            <w:r>
+              <w:t>"15582.0000"</w:t>
+            </w:r>
+          </w:p>
+        </w:tc>
+        <w:tc>
+          <w:tcPr>
+            <w:tcBorders>
+              <w:bottom w:color="000000" w:val="single"/>
+              <w:right w:color="000000" w:val="single"/>
+            </w:tcBorders>
+          </w:tcPr>
+          <w:p>
+            <w:r>
+              <w:t>"0.0000"</w:t>
+            </w:r>
+          </w:p>
+        </w:tc>
+        <w:tc>
+          <w:tcPr>
+            <w:tcBorders>
+              <w:bottom w:color="000000" w:val="single"/>
+            </w:tcBorders>
+          </w:tcPr>
+          <w:p>
+            <w:r>
+              <w:t>"9589.0000"</w:t>
             </w:r>
           </w:p>
         </w:tc>
@@ -1981,45 +1981,45 @@
           </w:tcPr>
           <w:p>
             <w:r>
-              <w:t>"7.1536"</w:t>
-            </w:r>
-          </w:p>
-        </w:tc>
-        <w:tc>
-          <w:tcPr>
-            <w:tcBorders>
-              <w:bottom w:color="000000" w:val="single"/>
-              <w:right w:color="000000" w:val="single"/>
-            </w:tcBorders>
-          </w:tcPr>
-          <w:p>
-            <w:r>
-              <w:t>"6.8228"</w:t>
-            </w:r>
-          </w:p>
-        </w:tc>
-        <w:tc>
-          <w:tcPr>
-            <w:tcBorders>
-              <w:bottom w:color="000000" w:val="single"/>
-              <w:right w:color="000000" w:val="single"/>
-            </w:tcBorders>
-          </w:tcPr>
-          <w:p>
-            <w:r>
-              <w:t>"8.1111"</w:t>
-            </w:r>
-          </w:p>
-        </w:tc>
-        <w:tc>
-          <w:tcPr>
-            <w:tcBorders>
-              <w:bottom w:color="000000" w:val="single"/>
-            </w:tcBorders>
-          </w:tcPr>
-          <w:p>
-            <w:r>
-              <w:t>"1.6994"</w:t>
+              <w:t>"3.1886"</w:t>
+            </w:r>
+          </w:p>
+        </w:tc>
+        <w:tc>
+          <w:tcPr>
+            <w:tcBorders>
+              <w:bottom w:color="000000" w:val="single"/>
+              <w:right w:color="000000" w:val="single"/>
+            </w:tcBorders>
+          </w:tcPr>
+          <w:p>
+            <w:r>
+              <w:t>"4.3283"</w:t>
+            </w:r>
+          </w:p>
+        </w:tc>
+        <w:tc>
+          <w:tcPr>
+            <w:tcBorders>
+              <w:bottom w:color="000000" w:val="single"/>
+              <w:right w:color="000000" w:val="single"/>
+            </w:tcBorders>
+          </w:tcPr>
+          <w:p>
+            <w:r>
+              <w:t>"0.0000"</w:t>
+            </w:r>
+          </w:p>
+        </w:tc>
+        <w:tc>
+          <w:tcPr>
+            <w:tcBorders>
+              <w:bottom w:color="000000" w:val="single"/>
+            </w:tcBorders>
+          </w:tcPr>
+          <w:p>
+            <w:r>
+              <w:t>"2.6636"</w:t>
             </w:r>
           </w:p>
         </w:tc>
@@ -2047,45 +2047,45 @@
           </w:tcPr>
           <w:p>
             <w:r>
-              <w:t>"1137.9990"</w:t>
-            </w:r>
-          </w:p>
-        </w:tc>
-        <w:tc>
-          <w:tcPr>
-            <w:tcBorders>
-              <w:bottom w:color="000000" w:val="single"/>
-              <w:right w:color="000000" w:val="single"/>
-            </w:tcBorders>
-          </w:tcPr>
-          <w:p>
-            <w:r>
-              <w:t>"22.5130"</w:t>
-            </w:r>
-          </w:p>
-        </w:tc>
-        <w:tc>
-          <w:tcPr>
-            <w:tcBorders>
-              <w:bottom w:color="000000" w:val="single"/>
-              <w:right w:color="000000" w:val="single"/>
-            </w:tcBorders>
-          </w:tcPr>
-          <w:p>
-            <w:r>
-              <w:t>"1162.4500"</w:t>
-            </w:r>
-          </w:p>
-        </w:tc>
-        <w:tc>
-          <w:tcPr>
-            <w:tcBorders>
-              <w:bottom w:color="000000" w:val="single"/>
-            </w:tcBorders>
-          </w:tcPr>
-          <w:p>
-            <w:r>
-              <w:t>"1150.2010"</w:t>
+              <w:t>"1107.9430"</w:t>
+            </w:r>
+          </w:p>
+        </w:tc>
+        <w:tc>
+          <w:tcPr>
+            <w:tcBorders>
+              <w:bottom w:color="000000" w:val="single"/>
+              <w:right w:color="000000" w:val="single"/>
+            </w:tcBorders>
+          </w:tcPr>
+          <w:p>
+            <w:r>
+              <w:t>"32.3330"</w:t>
+            </w:r>
+          </w:p>
+        </w:tc>
+        <w:tc>
+          <w:tcPr>
+            <w:tcBorders>
+              <w:bottom w:color="000000" w:val="single"/>
+              <w:right w:color="000000" w:val="single"/>
+            </w:tcBorders>
+          </w:tcPr>
+          <w:p>
+            <w:r>
+              <w:t>"Inf"</w:t>
+            </w:r>
+          </w:p>
+        </w:tc>
+        <w:tc>
+          <w:tcPr>
+            <w:tcBorders>
+              <w:bottom w:color="000000" w:val="single"/>
+            </w:tcBorders>
+          </w:tcPr>
+          <w:p>
+            <w:r>
+              <w:t>"1150.7590"</w:t>
             </w:r>
           </w:p>
         </w:tc>
@@ -2113,45 +2113,45 @@
           </w:tcPr>
           <w:p>
             <w:r>
-              <w:t>"23026.0000"</w:t>
-            </w:r>
-          </w:p>
-        </w:tc>
-        <w:tc>
-          <w:tcPr>
-            <w:tcBorders>
-              <w:bottom w:color="000000" w:val="single"/>
-              <w:right w:color="000000" w:val="single"/>
-            </w:tcBorders>
-          </w:tcPr>
-          <w:p>
-            <w:r>
-              <w:t>"1180.0000"</w:t>
-            </w:r>
-          </w:p>
-        </w:tc>
-        <w:tc>
-          <w:tcPr>
-            <w:tcBorders>
-              <w:bottom w:color="000000" w:val="single"/>
-              <w:right w:color="000000" w:val="single"/>
-            </w:tcBorders>
-          </w:tcPr>
-          <w:p>
-            <w:r>
-              <w:t>"23489.0000"</w:t>
-            </w:r>
-          </w:p>
-        </w:tc>
-        <w:tc>
-          <w:tcPr>
-            <w:tcBorders>
-              <w:bottom w:color="000000" w:val="single"/>
-            </w:tcBorders>
-          </w:tcPr>
-          <w:p>
-            <w:r>
-              <w:t>"1787.0000"</w:t>
+              <w:t>"2044.0000"</w:t>
+            </w:r>
+          </w:p>
+        </w:tc>
+        <w:tc>
+          <w:tcPr>
+            <w:tcBorders>
+              <w:bottom w:color="000000" w:val="single"/>
+              <w:right w:color="000000" w:val="single"/>
+            </w:tcBorders>
+          </w:tcPr>
+          <w:p>
+            <w:r>
+              <w:t>"162.0000"</w:t>
+            </w:r>
+          </w:p>
+        </w:tc>
+        <w:tc>
+          <w:tcPr>
+            <w:tcBorders>
+              <w:bottom w:color="000000" w:val="single"/>
+              <w:right w:color="000000" w:val="single"/>
+            </w:tcBorders>
+          </w:tcPr>
+          <w:p>
+            <w:r>
+              <w:t>"0.0000"</w:t>
+            </w:r>
+          </w:p>
+        </w:tc>
+        <w:tc>
+          <w:tcPr>
+            <w:tcBorders>
+              <w:bottom w:color="000000" w:val="single"/>
+            </w:tcBorders>
+          </w:tcPr>
+          <w:p>
+            <w:r>
+              <w:t>"1534.0000"</w:t>
             </w:r>
           </w:p>
         </w:tc>
@@ -2179,45 +2179,45 @@
           </w:tcPr>
           <w:p>
             <w:r>
-              <w:t>"29305979.0000"</w:t>
-            </w:r>
-          </w:p>
-        </w:tc>
-        <w:tc>
-          <w:tcPr>
-            <w:tcBorders>
-              <w:bottom w:color="000000" w:val="single"/>
-              <w:right w:color="000000" w:val="single"/>
-            </w:tcBorders>
-          </w:tcPr>
-          <w:p>
-            <w:r>
-              <w:t>"552955.0000"</w:t>
-            </w:r>
-          </w:p>
-        </w:tc>
-        <w:tc>
-          <w:tcPr>
-            <w:tcBorders>
-              <w:bottom w:color="000000" w:val="single"/>
-              <w:right w:color="000000" w:val="single"/>
-            </w:tcBorders>
-          </w:tcPr>
-          <w:p>
-            <w:r>
-              <w:t>"33942504.0000"</w:t>
-            </w:r>
-          </w:p>
-        </w:tc>
-        <w:tc>
-          <w:tcPr>
-            <w:tcBorders>
-              <w:bottom w:color="000000" w:val="single"/>
-            </w:tcBorders>
-          </w:tcPr>
-          <w:p>
-            <w:r>
-              <w:t>"7036729.0000"</w:t>
+              <w:t>"12717706.0000"</w:t>
+            </w:r>
+          </w:p>
+        </w:tc>
+        <w:tc>
+          <w:tcPr>
+            <w:tcBorders>
+              <w:bottom w:color="000000" w:val="single"/>
+              <w:right w:color="000000" w:val="single"/>
+            </w:tcBorders>
+          </w:tcPr>
+          <w:p>
+            <w:r>
+              <w:t>"503786.0000"</w:t>
+            </w:r>
+          </w:p>
+        </w:tc>
+        <w:tc>
+          <w:tcPr>
+            <w:tcBorders>
+              <w:bottom w:color="000000" w:val="single"/>
+              <w:right w:color="000000" w:val="single"/>
+            </w:tcBorders>
+          </w:tcPr>
+          <w:p>
+            <w:r>
+              <w:t>"0.0000"</w:t>
+            </w:r>
+          </w:p>
+        </w:tc>
+        <w:tc>
+          <w:tcPr>
+            <w:tcBorders>
+              <w:bottom w:color="000000" w:val="single"/>
+            </w:tcBorders>
+          </w:tcPr>
+          <w:p>
+            <w:r>
+              <w:t>"11034289.0000"</w:t>
             </w:r>
           </w:p>
         </w:tc>
@@ -2245,45 +2245,45 @@
           </w:tcPr>
           <w:p>
             <w:r>
-              <w:t>"4096669.3600"</w:t>
-            </w:r>
-          </w:p>
-        </w:tc>
-        <w:tc>
-          <w:tcPr>
-            <w:tcBorders>
-              <w:bottom w:color="000000" w:val="single"/>
-              <w:right w:color="000000" w:val="single"/>
-            </w:tcBorders>
-          </w:tcPr>
-          <w:p>
-            <w:r>
-              <w:t>"81045.4330"</w:t>
-            </w:r>
-          </w:p>
-        </w:tc>
-        <w:tc>
-          <w:tcPr>
-            <w:tcBorders>
-              <w:bottom w:color="000000" w:val="single"/>
-              <w:right w:color="000000" w:val="single"/>
-            </w:tcBorders>
-          </w:tcPr>
-          <w:p>
-            <w:r>
-              <w:t>"4184692.3310"</w:t>
-            </w:r>
-          </w:p>
-        </w:tc>
-        <w:tc>
-          <w:tcPr>
-            <w:tcBorders>
-              <w:bottom w:color="000000" w:val="single"/>
-            </w:tcBorders>
-          </w:tcPr>
-          <w:p>
-            <w:r>
-              <w:t>"4140606.5750"</w:t>
+              <w:t>"3988478.3690"</w:t>
+            </w:r>
+          </w:p>
+        </w:tc>
+        <w:tc>
+          <w:tcPr>
+            <w:tcBorders>
+              <w:bottom w:color="000000" w:val="single"/>
+              <w:right w:color="000000" w:val="single"/>
+            </w:tcBorders>
+          </w:tcPr>
+          <w:p>
+            <w:r>
+              <w:t>"116392.6160"</w:t>
+            </w:r>
+          </w:p>
+        </w:tc>
+        <w:tc>
+          <w:tcPr>
+            <w:tcBorders>
+              <w:bottom w:color="000000" w:val="single"/>
+              <w:right w:color="000000" w:val="single"/>
+            </w:tcBorders>
+          </w:tcPr>
+          <w:p>
+            <w:r>
+              <w:t>"0.0000"</w:t>
+            </w:r>
+          </w:p>
+        </w:tc>
+        <w:tc>
+          <w:tcPr>
+            <w:tcBorders>
+              <w:bottom w:color="000000" w:val="single"/>
+            </w:tcBorders>
+          </w:tcPr>
+          <w:p>
+            <w:r>
+              <w:t>"4142605.2830"</w:t>
             </w:r>
           </w:p>
         </w:tc>
@@ -2311,45 +2311,45 @@
           </w:tcPr>
           <w:p>
             <w:r>
+              <w:t>"4.0000"</w:t>
+            </w:r>
+          </w:p>
+        </w:tc>
+        <w:tc>
+          <w:tcPr>
+            <w:tcBorders>
+              <w:bottom w:color="000000" w:val="single"/>
+              <w:right w:color="000000" w:val="single"/>
+            </w:tcBorders>
+          </w:tcPr>
+          <w:p>
+            <w:r>
+              <w:t>"0.0000"</w:t>
+            </w:r>
+          </w:p>
+        </w:tc>
+        <w:tc>
+          <w:tcPr>
+            <w:tcBorders>
+              <w:bottom w:color="000000" w:val="single"/>
+              <w:right w:color="000000" w:val="single"/>
+            </w:tcBorders>
+          </w:tcPr>
+          <w:p>
+            <w:r>
+              <w:t>"0.0000"</w:t>
+            </w:r>
+          </w:p>
+        </w:tc>
+        <w:tc>
+          <w:tcPr>
+            <w:tcBorders>
+              <w:bottom w:color="000000" w:val="single"/>
+            </w:tcBorders>
+          </w:tcPr>
+          <w:p>
+            <w:r>
               <w:t>"6.0000"</w:t>
-            </w:r>
-          </w:p>
-        </w:tc>
-        <w:tc>
-          <w:tcPr>
-            <w:tcBorders>
-              <w:bottom w:color="000000" w:val="single"/>
-              <w:right w:color="000000" w:val="single"/>
-            </w:tcBorders>
-          </w:tcPr>
-          <w:p>
-            <w:r>
-              <w:t>"26.0000"</w:t>
-            </w:r>
-          </w:p>
-        </w:tc>
-        <w:tc>
-          <w:tcPr>
-            <w:tcBorders>
-              <w:bottom w:color="000000" w:val="single"/>
-              <w:right w:color="000000" w:val="single"/>
-            </w:tcBorders>
-          </w:tcPr>
-          <w:p>
-            <w:r>
-              <w:t>"8.0000"</w:t>
-            </w:r>
-          </w:p>
-        </w:tc>
-        <w:tc>
-          <w:tcPr>
-            <w:tcBorders>
-              <w:bottom w:color="000000" w:val="single"/>
-            </w:tcBorders>
-          </w:tcPr>
-          <w:p>
-            <w:r>
-              <w:t>"7.0000"</w:t>
             </w:r>
           </w:p>
         </w:tc>
@@ -2377,45 +2377,45 @@
           </w:tcPr>
           <w:p>
             <w:r>
-              <w:t>"45499.4340"</w:t>
-            </w:r>
-          </w:p>
-        </w:tc>
-        <w:tc>
-          <w:tcPr>
-            <w:tcBorders>
-              <w:bottom w:color="000000" w:val="single"/>
-              <w:right w:color="000000" w:val="single"/>
-            </w:tcBorders>
-          </w:tcPr>
-          <w:p>
-            <w:r>
-              <w:t>"6163072.8350"</w:t>
-            </w:r>
-          </w:p>
-        </w:tc>
-        <w:tc>
-          <w:tcPr>
-            <w:tcBorders>
-              <w:bottom w:color="000000" w:val="single"/>
-              <w:right w:color="000000" w:val="single"/>
-            </w:tcBorders>
-          </w:tcPr>
-          <w:p>
-            <w:r>
-              <w:t>"65120.8110"</w:t>
-            </w:r>
-          </w:p>
-        </w:tc>
-        <w:tc>
-          <w:tcPr>
-            <w:tcBorders>
-              <w:bottom w:color="000000" w:val="single"/>
-            </w:tcBorders>
-          </w:tcPr>
-          <w:p>
-            <w:r>
-              <w:t>"85192.1550"</w:t>
+              <w:t>"709747.1540"</w:t>
+            </w:r>
+          </w:p>
+        </w:tc>
+        <w:tc>
+          <w:tcPr>
+            <w:tcBorders>
+              <w:bottom w:color="000000" w:val="single"/>
+              <w:right w:color="000000" w:val="single"/>
+            </w:tcBorders>
+          </w:tcPr>
+          <w:p>
+            <w:r>
+              <w:t>"4676685.0270"</w:t>
+            </w:r>
+          </w:p>
+        </w:tc>
+        <w:tc>
+          <w:tcPr>
+            <w:tcBorders>
+              <w:bottom w:color="000000" w:val="single"/>
+              <w:right w:color="000000" w:val="single"/>
+            </w:tcBorders>
+          </w:tcPr>
+          <w:p>
+            <w:r>
+              <w:t>"0.0000"</w:t>
+            </w:r>
+          </w:p>
+        </w:tc>
+        <w:tc>
+          <w:tcPr>
+            <w:tcBorders>
+              <w:bottom w:color="000000" w:val="single"/>
+            </w:tcBorders>
+          </w:tcPr>
+          <w:p>
+            <w:r>
+              <w:t>"76744.8140"</w:t>
             </w:r>
           </w:p>
         </w:tc>
@@ -2443,45 +2443,45 @@
           </w:tcPr>
           <w:p>
             <w:r>
-              <w:t>"43936.7700"</w:t>
-            </w:r>
-          </w:p>
-        </w:tc>
-        <w:tc>
-          <w:tcPr>
-            <w:tcBorders>
-              <w:bottom w:color="000000" w:val="single"/>
-              <w:right w:color="000000" w:val="single"/>
-            </w:tcBorders>
-          </w:tcPr>
-          <w:p>
-            <w:r>
-              <w:t>"2220939.0130"</w:t>
-            </w:r>
-          </w:p>
-        </w:tc>
-        <w:tc>
-          <w:tcPr>
-            <w:tcBorders>
-              <w:bottom w:color="000000" w:val="single"/>
-              <w:right w:color="000000" w:val="single"/>
-            </w:tcBorders>
-          </w:tcPr>
-          <w:p>
-            <w:r>
-              <w:t>"43012.6030"</w:t>
-            </w:r>
-          </w:p>
-        </w:tc>
-        <w:tc>
-          <w:tcPr>
-            <w:tcBorders>
-              <w:bottom w:color="000000" w:val="single"/>
-            </w:tcBorders>
-          </w:tcPr>
-          <w:p>
-            <w:r>
-              <w:t>"43470.6630"</w:t>
+              <w:t>"45128.6750"</w:t>
+            </w:r>
+          </w:p>
+        </w:tc>
+        <w:tc>
+          <w:tcPr>
+            <w:tcBorders>
+              <w:bottom w:color="000000" w:val="single"/>
+              <w:right w:color="000000" w:val="single"/>
+            </w:tcBorders>
+          </w:tcPr>
+          <w:p>
+            <w:r>
+              <w:t>"1546407.6950"</w:t>
+            </w:r>
+          </w:p>
+        </w:tc>
+        <w:tc>
+          <w:tcPr>
+            <w:tcBorders>
+              <w:bottom w:color="000000" w:val="single"/>
+              <w:right w:color="000000" w:val="single"/>
+            </w:tcBorders>
+          </w:tcPr>
+          <w:p>
+            <w:r>
+              <w:t>"0.0000"</w:t>
+            </w:r>
+          </w:p>
+        </w:tc>
+        <w:tc>
+          <w:tcPr>
+            <w:tcBorders>
+              <w:bottom w:color="000000" w:val="single"/>
+            </w:tcBorders>
+          </w:tcPr>
+          <w:p>
+            <w:r>
+              <w:t>"43449.5840"</w:t>
             </w:r>
           </w:p>
         </w:tc>
@@ -2509,45 +2509,45 @@
           </w:tcPr>
           <w:p>
             <w:r>
-              <w:t>"31.2530"</w:t>
-            </w:r>
-          </w:p>
-        </w:tc>
-        <w:tc>
-          <w:tcPr>
-            <w:tcBorders>
-              <w:bottom w:color="000000" w:val="single"/>
-              <w:right w:color="000000" w:val="single"/>
-            </w:tcBorders>
-          </w:tcPr>
-          <w:p>
-            <w:r>
-              <w:t>"78842.6760"</w:t>
-            </w:r>
-          </w:p>
-        </w:tc>
-        <w:tc>
-          <w:tcPr>
-            <w:tcBorders>
-              <w:bottom w:color="000000" w:val="single"/>
-              <w:right w:color="000000" w:val="single"/>
-            </w:tcBorders>
-          </w:tcPr>
-          <w:p>
-            <w:r>
-              <w:t>"442.1640"</w:t>
-            </w:r>
-          </w:p>
-        </w:tc>
-        <w:tc>
-          <w:tcPr>
-            <w:tcBorders>
-              <w:bottom w:color="000000" w:val="single"/>
-            </w:tcBorders>
-          </w:tcPr>
-          <w:p>
-            <w:r>
-              <w:t>"834.4300"</w:t>
+              <w:t>"13292.3700"</w:t>
+            </w:r>
+          </w:p>
+        </w:tc>
+        <w:tc>
+          <w:tcPr>
+            <w:tcBorders>
+              <w:bottom w:color="000000" w:val="single"/>
+              <w:right w:color="000000" w:val="single"/>
+            </w:tcBorders>
+          </w:tcPr>
+          <w:p>
+            <w:r>
+              <w:t>"62605.5470"</w:t>
+            </w:r>
+          </w:p>
+        </w:tc>
+        <w:tc>
+          <w:tcPr>
+            <w:tcBorders>
+              <w:bottom w:color="000000" w:val="single"/>
+              <w:right w:color="000000" w:val="single"/>
+            </w:tcBorders>
+          </w:tcPr>
+          <w:p>
+            <w:r>
+              <w:t>"0.0000"</w:t>
+            </w:r>
+          </w:p>
+        </w:tc>
+        <w:tc>
+          <w:tcPr>
+            <w:tcBorders>
+              <w:bottom w:color="000000" w:val="single"/>
+            </w:tcBorders>
+          </w:tcPr>
+          <w:p>
+            <w:r>
+              <w:t>"665.9050"</w:t>
             </w:r>
           </w:p>
         </w:tc>
@@ -2573,38 +2573,38 @@
           </w:tcPr>
           <w:p>
             <w:r>
+              <w:t>"0.0133"</w:t>
+            </w:r>
+          </w:p>
+        </w:tc>
+        <w:tc>
+          <w:tcPr>
+            <w:tcBorders>
+              <w:right w:color="000000" w:val="single"/>
+            </w:tcBorders>
+          </w:tcPr>
+          <w:p>
+            <w:r>
+              <w:t>"0.0626"</w:t>
+            </w:r>
+          </w:p>
+        </w:tc>
+        <w:tc>
+          <w:tcPr>
+            <w:tcBorders>
+              <w:right w:color="000000" w:val="single"/>
+            </w:tcBorders>
+          </w:tcPr>
+          <w:p>
+            <w:r>
               <w:t>"0.0000"</w:t>
             </w:r>
           </w:p>
         </w:tc>
         <w:tc>
-          <w:tcPr>
-            <w:tcBorders>
-              <w:right w:color="000000" w:val="single"/>
-            </w:tcBorders>
-          </w:tcPr>
-          <w:p>
-            <w:r>
-              <w:t>"0.0788"</w:t>
-            </w:r>
-          </w:p>
-        </w:tc>
-        <w:tc>
-          <w:tcPr>
-            <w:tcBorders>
-              <w:right w:color="000000" w:val="single"/>
-            </w:tcBorders>
-          </w:tcPr>
-          <w:p>
-            <w:r>
-              <w:t>"0.0004"</w:t>
-            </w:r>
-          </w:p>
-        </w:tc>
-        <w:tc>
-          <w:p>
-            <w:r>
-              <w:t>"0.0008"</w:t>
+          <w:p>
+            <w:r>
+              <w:t>"0.0007"</w:t>
             </w:r>
           </w:p>
         </w:tc>

</xml_diff>